<commit_message>
Working on lit review
</commit_message>
<xml_diff>
--- a/LITERATURE_REVIEW.docx
+++ b/LITERATURE_REVIEW.docx
@@ -4,6 +4,7 @@
   <w:body>
     <w:p>
       <w:pPr>
+        <w:ind w:firstLine="0"/>
         <w:jc w:val="center"/>
       </w:pPr>
       <w:r>
@@ -23,7 +24,10 @@
         <w:spacing w:line="360" w:lineRule="auto"/>
       </w:pPr>
       <w:r>
-        <w:t>One of the earliest identified cognitive biases, the anchoring effect has been studied in numerous contexts ranging from the courtroom</w:t>
+        <w:t>The anchoring</w:t>
+      </w:r>
+      <w:r>
+        <w:t xml:space="preserve"> effect has been studied in numerous contexts ranging from the courtroom</w:t>
       </w:r>
       <w:r>
         <w:rPr>
@@ -41,8 +45,792 @@
         <w:footnoteReference w:id="2"/>
       </w:r>
       <w:r>
-        <w:t>. The art market is no exception, and the literature shows that first (quantitative) impressions do seem to significantly impact sales, auctioneer estimates, and prices. Here, I provide an overview of the research on anchoring in the art market.</w:t>
-      </w:r>
+        <w:t>. The art market is no exception, and the literature shows that first</w:t>
+      </w:r>
+      <w:r>
+        <w:t xml:space="preserve"> numerical</w:t>
+      </w:r>
+      <w:r>
+        <w:t xml:space="preserve"> </w:t>
+      </w:r>
+      <w:r>
+        <w:t>impressions do seem to significantly impact sales, auctioneer estimates, and prices.</w:t>
+      </w:r>
+      <w:r>
+        <w:t xml:space="preserve"> Here</w:t>
+      </w:r>
+      <w:r>
+        <w:t>, we</w:t>
+      </w:r>
+      <w:r>
+        <w:t xml:space="preserve"> provide an overview of </w:t>
+      </w:r>
+      <w:r>
+        <w:t>research</w:t>
+      </w:r>
+      <w:r>
+        <w:t xml:space="preserve"> specifically</w:t>
+      </w:r>
+      <w:r>
+        <w:t xml:space="preserve"> helpful for</w:t>
+      </w:r>
+      <w:r>
+        <w:t xml:space="preserve"> understanding</w:t>
+      </w:r>
+      <w:r>
+        <w:t xml:space="preserve"> </w:t>
+      </w:r>
+      <w:r>
+        <w:t>anchoring in the art market</w:t>
+      </w:r>
+      <w:r>
+        <w:t>.</w:t>
+      </w:r>
+    </w:p>
+    <w:p>
+      <w:pPr>
+        <w:spacing w:line="360" w:lineRule="auto"/>
+      </w:pPr>
+      <w:r>
+        <w:t>To our knowledge,</w:t>
+      </w:r>
+      <w:r>
+        <w:t xml:space="preserve"> a discussion paper by</w:t>
+      </w:r>
+      <w:r>
+        <w:t xml:space="preserve"> </w:t>
+      </w:r>
+      <w:proofErr w:type="spellStart"/>
+      <w:r>
+        <w:t>Beggs</w:t>
+      </w:r>
+      <w:proofErr w:type="spellEnd"/>
+      <w:r>
+        <w:t xml:space="preserve"> &amp; </w:t>
+      </w:r>
+      <w:proofErr w:type="spellStart"/>
+      <w:r>
+        <w:t>Graddy</w:t>
+      </w:r>
+      <w:proofErr w:type="spellEnd"/>
+      <w:r>
+        <w:t xml:space="preserve"> (2005)</w:t>
+      </w:r>
+      <w:r>
+        <w:t xml:space="preserve"> is</w:t>
+      </w:r>
+      <w:r>
+        <w:t xml:space="preserve"> the first to </w:t>
+      </w:r>
+      <w:r>
+        <w:t>examine anchoring</w:t>
+      </w:r>
+      <w:r>
+        <w:t xml:space="preserve"> effects</w:t>
+      </w:r>
+      <w:r>
+        <w:t xml:space="preserve"> (</w:t>
+      </w:r>
+      <w:r>
+        <w:t>i.e. “reference dependence”)</w:t>
+      </w:r>
+      <w:r>
+        <w:t xml:space="preserve"> </w:t>
+      </w:r>
+      <w:r>
+        <w:t>as well as loss aversion</w:t>
+      </w:r>
+      <w:r>
+        <w:rPr>
+          <w:rStyle w:val="FootnoteReference"/>
+        </w:rPr>
+        <w:footnoteReference w:id="3"/>
+      </w:r>
+      <w:r>
+        <w:t xml:space="preserve"> in the art auction market</w:t>
+      </w:r>
+      <w:r>
+        <w:t xml:space="preserve">. </w:t>
+      </w:r>
+      <w:r>
+        <w:t xml:space="preserve">To identify anchoring – </w:t>
+      </w:r>
+      <w:r>
+        <w:t>specifically</w:t>
+      </w:r>
+      <w:r>
+        <w:t>,</w:t>
+      </w:r>
+      <w:r>
+        <w:t xml:space="preserve"> the </w:t>
+      </w:r>
+      <w:r>
+        <w:t xml:space="preserve">marginal </w:t>
+      </w:r>
+      <w:r>
+        <w:t xml:space="preserve">impact of past price </w:t>
+      </w:r>
+      <w:r>
+        <w:t xml:space="preserve">on current </w:t>
+      </w:r>
+      <w:r>
+        <w:t>price</w:t>
+      </w:r>
+      <w:r>
+        <w:t xml:space="preserve"> (which is our definition) </w:t>
+      </w:r>
+      <w:r>
+        <w:t xml:space="preserve">– </w:t>
+      </w:r>
+      <w:r>
+        <w:t>t</w:t>
+      </w:r>
+      <w:r>
+        <w:t>hey</w:t>
+      </w:r>
+      <w:r>
+        <w:t xml:space="preserve"> </w:t>
+      </w:r>
+      <w:r>
+        <w:t xml:space="preserve">first </w:t>
+      </w:r>
+      <w:r>
+        <w:t xml:space="preserve">construct </w:t>
+      </w:r>
+      <w:r>
+        <w:t xml:space="preserve">two datasets </w:t>
+      </w:r>
+      <w:r>
+        <w:t xml:space="preserve">of repeat </w:t>
+      </w:r>
+      <w:r>
+        <w:t xml:space="preserve">sales of </w:t>
+      </w:r>
+      <w:r>
+        <w:t xml:space="preserve">Impressionist and Contemporary </w:t>
+      </w:r>
+      <w:r>
+        <w:t>paintings</w:t>
+      </w:r>
+      <w:r>
+        <w:t xml:space="preserve">, including </w:t>
+      </w:r>
+      <w:r>
+        <w:t xml:space="preserve">not only </w:t>
+      </w:r>
+      <w:r>
+        <w:t>hammer price but also</w:t>
+      </w:r>
+      <w:r>
+        <w:t xml:space="preserve"> </w:t>
+      </w:r>
+      <w:r>
+        <w:t xml:space="preserve">hedonic </w:t>
+      </w:r>
+      <w:r>
+        <w:t>characteristics</w:t>
+      </w:r>
+      <w:r>
+        <w:t xml:space="preserve"> such as artist and medium.</w:t>
+      </w:r>
+      <w:r>
+        <w:t xml:space="preserve"> </w:t>
+      </w:r>
+      <w:r>
+        <w:t xml:space="preserve">Their regression model </w:t>
+      </w:r>
+      <w:r>
+        <w:t>isolates</w:t>
+      </w:r>
+      <w:r>
+        <w:t xml:space="preserve"> anchoring </w:t>
+      </w:r>
+      <w:r>
+        <w:t xml:space="preserve">effects </w:t>
+      </w:r>
+      <w:r>
+        <w:t xml:space="preserve">on </w:t>
+      </w:r>
+      <w:r>
+        <w:t xml:space="preserve">the price for a second sale </w:t>
+      </w:r>
+      <w:r>
+        <w:t xml:space="preserve">by controlling for </w:t>
+      </w:r>
+      <w:r>
+        <w:t xml:space="preserve">hedonic </w:t>
+      </w:r>
+      <w:r>
+        <w:t>characteristic</w:t>
+      </w:r>
+      <w:r>
+        <w:t xml:space="preserve">s as well as </w:t>
+      </w:r>
+      <w:r>
+        <w:t xml:space="preserve">unobserved </w:t>
+      </w:r>
+      <w:r>
+        <w:t xml:space="preserve">inputs into </w:t>
+      </w:r>
+      <w:r>
+        <w:t xml:space="preserve">price such as </w:t>
+      </w:r>
+      <w:r>
+        <w:t xml:space="preserve">bidder behavior. </w:t>
+      </w:r>
+      <w:r>
+        <w:t xml:space="preserve">The authors find </w:t>
+      </w:r>
+      <w:r>
+        <w:t xml:space="preserve">strongly significant </w:t>
+      </w:r>
+      <w:r>
+        <w:t>evidence for anchoring</w:t>
+      </w:r>
+      <w:r>
+        <w:t xml:space="preserve"> in </w:t>
+      </w:r>
+      <w:r>
+        <w:t xml:space="preserve">both </w:t>
+      </w:r>
+      <w:r>
+        <w:t>Im</w:t>
+      </w:r>
+      <w:r>
+        <w:t xml:space="preserve">pressionist and Contemporary </w:t>
+      </w:r>
+      <w:r>
+        <w:t>genres</w:t>
+      </w:r>
+      <w:r>
+        <w:t xml:space="preserve"> (though no </w:t>
+      </w:r>
+      <w:r>
+        <w:t>evidence for loss aversion)</w:t>
+      </w:r>
+      <w:r>
+        <w:rPr>
+          <w:rStyle w:val="FootnoteReference"/>
+        </w:rPr>
+        <w:footnoteReference w:id="4"/>
+      </w:r>
+      <w:r>
+        <w:t xml:space="preserve">. </w:t>
+      </w:r>
+      <w:r>
+        <w:t>The</w:t>
+      </w:r>
+      <w:r>
+        <w:t xml:space="preserve"> a</w:t>
+      </w:r>
+      <w:r>
+        <w:t>nchoring analysis</w:t>
+      </w:r>
+      <w:r>
+        <w:t xml:space="preserve"> in</w:t>
+      </w:r>
+      <w:r>
+        <w:t xml:space="preserve"> that</w:t>
+      </w:r>
+      <w:r>
+        <w:t xml:space="preserve"> discussion paper </w:t>
+      </w:r>
+      <w:r>
+        <w:t xml:space="preserve">is </w:t>
+      </w:r>
+      <w:r>
+        <w:t>formalized</w:t>
+      </w:r>
+      <w:r>
+        <w:t xml:space="preserve"> </w:t>
+      </w:r>
+      <w:r>
+        <w:t>further</w:t>
+      </w:r>
+      <w:r>
+        <w:t xml:space="preserve"> in</w:t>
+      </w:r>
+      <w:r>
+        <w:t xml:space="preserve"> </w:t>
+      </w:r>
+      <w:proofErr w:type="spellStart"/>
+      <w:r>
+        <w:t>Beggs</w:t>
+      </w:r>
+      <w:proofErr w:type="spellEnd"/>
+      <w:r>
+        <w:t xml:space="preserve"> &amp; </w:t>
+      </w:r>
+      <w:proofErr w:type="spellStart"/>
+      <w:r>
+        <w:t>Graddy</w:t>
+      </w:r>
+      <w:proofErr w:type="spellEnd"/>
+      <w:r>
+        <w:t xml:space="preserve"> </w:t>
+      </w:r>
+      <w:r>
+        <w:t>(2009)</w:t>
+      </w:r>
+      <w:r>
+        <w:t>, which</w:t>
+      </w:r>
+      <w:r>
+        <w:t xml:space="preserve"> using the same </w:t>
+      </w:r>
+      <w:r>
+        <w:t xml:space="preserve">resale </w:t>
+      </w:r>
+      <w:r>
+        <w:t>approach and data,</w:t>
+      </w:r>
+      <w:r>
+        <w:t xml:space="preserve"> dives deeper into anchoring </w:t>
+      </w:r>
+      <w:r>
+        <w:t>effects</w:t>
+      </w:r>
+      <w:r>
+        <w:t xml:space="preserve"> on price, presale estimates, and the probability of a sale</w:t>
+      </w:r>
+      <w:r>
+        <w:rPr>
+          <w:rStyle w:val="FootnoteReference"/>
+        </w:rPr>
+        <w:footnoteReference w:id="5"/>
+      </w:r>
+      <w:r>
+        <w:t>.</w:t>
+      </w:r>
+      <w:r>
+        <w:t xml:space="preserve"> </w:t>
+      </w:r>
+      <w:r>
+        <w:t>For price, t</w:t>
+      </w:r>
+      <w:r>
+        <w:t xml:space="preserve">hey find </w:t>
+      </w:r>
+      <w:r>
+        <w:t>that anchoring effects</w:t>
+      </w:r>
+      <w:r>
+        <w:t xml:space="preserve"> </w:t>
+      </w:r>
+      <w:r>
+        <w:t>are stronger for</w:t>
+      </w:r>
+      <w:r>
+        <w:t xml:space="preserve"> Impressionist art pieces than for Contemporary ones, particularly</w:t>
+      </w:r>
+      <w:r>
+        <w:t xml:space="preserve"> for items </w:t>
+      </w:r>
+      <w:r>
+        <w:lastRenderedPageBreak/>
+        <w:t xml:space="preserve">that are resold </w:t>
+      </w:r>
+      <w:r>
+        <w:t>quickly</w:t>
+      </w:r>
+      <w:r>
+        <w:t xml:space="preserve"> after a first sale</w:t>
+      </w:r>
+      <w:r>
+        <w:t xml:space="preserve">. </w:t>
+      </w:r>
+      <w:r>
+        <w:t xml:space="preserve">They also find </w:t>
+      </w:r>
+      <w:r>
+        <w:t>an association between</w:t>
+      </w:r>
+      <w:r>
+        <w:t xml:space="preserve"> </w:t>
+      </w:r>
+      <w:r>
+        <w:t xml:space="preserve">presale estimates </w:t>
+      </w:r>
+      <w:r>
+        <w:t>and anchoring</w:t>
+      </w:r>
+      <w:r>
+        <w:t xml:space="preserve">, although </w:t>
+      </w:r>
+      <w:r>
+        <w:t xml:space="preserve">anchoring does not seem to </w:t>
+      </w:r>
+      <w:r>
+        <w:t>significantly affect the probability of sale.</w:t>
+      </w:r>
+      <w:r>
+        <w:t xml:space="preserve"> </w:t>
+      </w:r>
+      <w:r>
+        <w:t xml:space="preserve">The </w:t>
+      </w:r>
+      <w:r>
+        <w:t>anchoring analysis</w:t>
+      </w:r>
+      <w:r>
+        <w:t xml:space="preserve"> </w:t>
+      </w:r>
+      <w:r>
+        <w:t>con</w:t>
+      </w:r>
+      <w:r>
+        <w:t xml:space="preserve">ducted by </w:t>
+      </w:r>
+      <w:proofErr w:type="spellStart"/>
+      <w:r>
+        <w:t>Beggs</w:t>
+      </w:r>
+      <w:proofErr w:type="spellEnd"/>
+      <w:r>
+        <w:t xml:space="preserve"> &amp; </w:t>
+      </w:r>
+      <w:proofErr w:type="spellStart"/>
+      <w:r>
+        <w:t>Graddy</w:t>
+      </w:r>
+      <w:proofErr w:type="spellEnd"/>
+      <w:r>
+        <w:t xml:space="preserve"> (2009) forms</w:t>
+      </w:r>
+      <w:r>
+        <w:t xml:space="preserve"> </w:t>
+      </w:r>
+      <w:r>
+        <w:t xml:space="preserve">the basis </w:t>
+      </w:r>
+      <w:r>
+        <w:t>of our own approach</w:t>
+      </w:r>
+      <w:r>
+        <w:t>, and we attempt to replicate some of their results</w:t>
+      </w:r>
+      <w:r>
+        <w:t xml:space="preserve"> </w:t>
+      </w:r>
+      <w:r>
+        <w:t xml:space="preserve">for resold paintings </w:t>
+      </w:r>
+      <w:r>
+        <w:t>in a later section.</w:t>
+      </w:r>
+      <w:r>
+        <w:t xml:space="preserve"> </w:t>
+      </w:r>
+    </w:p>
+    <w:p>
+      <w:pPr>
+        <w:spacing w:line="360" w:lineRule="auto"/>
+      </w:pPr>
+      <w:r>
+        <w:t>Anchoring has been</w:t>
+      </w:r>
+      <w:r>
+        <w:t xml:space="preserve"> </w:t>
+      </w:r>
+      <w:r>
+        <w:t xml:space="preserve">studied, in </w:t>
+      </w:r>
+      <w:r>
+        <w:t xml:space="preserve">varying </w:t>
+      </w:r>
+      <w:r>
+        <w:t xml:space="preserve">depth, by other </w:t>
+      </w:r>
+      <w:r>
+        <w:t>art economists and researche</w:t>
+      </w:r>
+      <w:r>
+        <w:t xml:space="preserve">rs in recent years. </w:t>
+      </w:r>
+      <w:r>
+        <w:t xml:space="preserve">Bruno and </w:t>
+      </w:r>
+      <w:proofErr w:type="spellStart"/>
+      <w:r>
+        <w:t>Nocera</w:t>
+      </w:r>
+      <w:proofErr w:type="spellEnd"/>
+      <w:r>
+        <w:t xml:space="preserve"> (2008)</w:t>
+      </w:r>
+      <w:r>
+        <w:t xml:space="preserve"> </w:t>
+      </w:r>
+      <w:r>
+        <w:t xml:space="preserve">study </w:t>
+      </w:r>
+      <w:r>
+        <w:t xml:space="preserve">the informational </w:t>
+      </w:r>
+      <w:r>
+        <w:t xml:space="preserve">content </w:t>
+      </w:r>
+      <w:r>
+        <w:t xml:space="preserve">of presale estimates, </w:t>
+      </w:r>
+      <w:r>
+        <w:t xml:space="preserve">using </w:t>
+      </w:r>
+      <w:r>
+        <w:t>a unique dataset of</w:t>
+      </w:r>
+      <w:r>
+        <w:t xml:space="preserve"> </w:t>
+      </w:r>
+      <w:r>
+        <w:t>2,000</w:t>
+      </w:r>
+      <w:r>
+        <w:t xml:space="preserve"> </w:t>
+      </w:r>
+      <w:r>
+        <w:t xml:space="preserve">resale pairs of </w:t>
+      </w:r>
+      <w:r>
+        <w:t>Italian paintings</w:t>
+      </w:r>
+      <w:r>
+        <w:t xml:space="preserve"> (1985-2006)</w:t>
+      </w:r>
+      <w:r>
+        <w:rPr>
+          <w:rStyle w:val="FootnoteReference"/>
+        </w:rPr>
+        <w:footnoteReference w:id="6"/>
+      </w:r>
+      <w:r>
+        <w:t>.</w:t>
+      </w:r>
+      <w:r>
+        <w:t xml:space="preserve"> </w:t>
+      </w:r>
+      <w:r>
+        <w:t>Using</w:t>
+      </w:r>
+      <w:r>
+        <w:t xml:space="preserve"> a dummy variable approach,</w:t>
+      </w:r>
+      <w:r>
+        <w:t xml:space="preserve"> they </w:t>
+      </w:r>
+      <w:r>
+        <w:t xml:space="preserve">find </w:t>
+      </w:r>
+      <w:r>
+        <w:t xml:space="preserve">significant </w:t>
+      </w:r>
+      <w:r>
+        <w:t xml:space="preserve">evidence of </w:t>
+      </w:r>
+      <w:r>
+        <w:t xml:space="preserve">anchoring: </w:t>
+      </w:r>
+      <w:r>
+        <w:t xml:space="preserve">knowledge of </w:t>
+      </w:r>
+      <w:r>
+        <w:t xml:space="preserve">past </w:t>
+      </w:r>
+      <w:r>
+        <w:t xml:space="preserve">sale </w:t>
+      </w:r>
+      <w:r>
+        <w:t>prices do</w:t>
+      </w:r>
+      <w:r>
+        <w:t xml:space="preserve"> </w:t>
+      </w:r>
+      <w:r>
+        <w:t xml:space="preserve">seem to </w:t>
+      </w:r>
+      <w:r>
+        <w:t xml:space="preserve">impact </w:t>
+      </w:r>
+      <w:r>
+        <w:t>presale estimates</w:t>
+      </w:r>
+      <w:r>
+        <w:rPr>
+          <w:rStyle w:val="FootnoteReference"/>
+        </w:rPr>
+        <w:footnoteReference w:id="7"/>
+      </w:r>
+      <w:r>
+        <w:t xml:space="preserve">. </w:t>
+      </w:r>
+      <w:r>
+        <w:t>This</w:t>
+      </w:r>
+      <w:r>
+        <w:t xml:space="preserve"> insight is consistent with </w:t>
+      </w:r>
+      <w:r>
+        <w:t xml:space="preserve">what we </w:t>
+      </w:r>
+      <w:r>
+        <w:t>learned</w:t>
+      </w:r>
+      <w:r>
+        <w:t xml:space="preserve"> through</w:t>
+      </w:r>
+      <w:r>
+        <w:t xml:space="preserve"> </w:t>
+      </w:r>
+      <w:r>
+        <w:t>interview</w:t>
+      </w:r>
+      <w:r>
+        <w:t>s</w:t>
+      </w:r>
+      <w:r>
+        <w:t>, namely,</w:t>
+      </w:r>
+      <w:r>
+        <w:t xml:space="preserve"> that </w:t>
+      </w:r>
+      <w:r>
+        <w:t xml:space="preserve">specialists at </w:t>
+      </w:r>
+      <w:r>
+        <w:t xml:space="preserve">auction houses </w:t>
+      </w:r>
+      <w:r>
+        <w:t xml:space="preserve">do </w:t>
+      </w:r>
+      <w:r>
+        <w:t xml:space="preserve">research </w:t>
+      </w:r>
+      <w:r>
+        <w:t xml:space="preserve">past sales </w:t>
+      </w:r>
+      <w:r>
+        <w:t xml:space="preserve">before </w:t>
+      </w:r>
+      <w:r>
+        <w:t>formulating estimates.</w:t>
+      </w:r>
+      <w:r>
+        <w:t xml:space="preserve"> </w:t>
+      </w:r>
+      <w:proofErr w:type="spellStart"/>
+      <w:r>
+        <w:t>Graddy</w:t>
+      </w:r>
+      <w:proofErr w:type="spellEnd"/>
+      <w:r>
+        <w:t xml:space="preserve"> et al.</w:t>
+      </w:r>
+      <w:r>
+        <w:t xml:space="preserve"> (2014)</w:t>
+      </w:r>
+      <w:r>
+        <w:t xml:space="preserve"> </w:t>
+      </w:r>
+      <w:r>
+        <w:t xml:space="preserve">extends </w:t>
+      </w:r>
+      <w:r>
+        <w:t xml:space="preserve">the work in </w:t>
+      </w:r>
+      <w:proofErr w:type="spellStart"/>
+      <w:r>
+        <w:t>Beggs</w:t>
+      </w:r>
+      <w:proofErr w:type="spellEnd"/>
+      <w:r>
+        <w:t xml:space="preserve"> &amp; </w:t>
+      </w:r>
+      <w:proofErr w:type="spellStart"/>
+      <w:r>
+        <w:t>Graddy</w:t>
+      </w:r>
+      <w:proofErr w:type="spellEnd"/>
+      <w:r>
+        <w:t xml:space="preserve"> (2005) </w:t>
+      </w:r>
+      <w:r>
+        <w:t>by studying anchoring in more depth</w:t>
+      </w:r>
+      <w:bookmarkStart w:id="0" w:name="_GoBack"/>
+      <w:bookmarkEnd w:id="0"/>
+    </w:p>
+    <w:p>
+      <w:pPr>
+        <w:spacing w:line="360" w:lineRule="auto"/>
+      </w:pPr>
+      <w:proofErr w:type="gramStart"/>
+      <w:r>
+        <w:t>the</w:t>
+      </w:r>
+      <w:proofErr w:type="gramEnd"/>
+      <w:r>
+        <w:t xml:space="preserve"> </w:t>
+      </w:r>
+      <w:r>
+        <w:t xml:space="preserve">anchoring </w:t>
+      </w:r>
+      <w:r>
+        <w:t>(and also loss aversion)</w:t>
+      </w:r>
+      <w:r>
+        <w:t xml:space="preserve"> in </w:t>
+      </w:r>
+      <w:r>
+        <w:t>more depth</w:t>
+      </w:r>
+    </w:p>
+    <w:p>
+      <w:pPr>
+        <w:spacing w:line="360" w:lineRule="auto"/>
+      </w:pPr>
+    </w:p>
+    <w:p>
+      <w:pPr>
+        <w:spacing w:line="360" w:lineRule="auto"/>
+      </w:pPr>
+    </w:p>
+    <w:p>
+      <w:pPr>
+        <w:spacing w:line="360" w:lineRule="auto"/>
+      </w:pPr>
+      <w:r>
+        <w:t xml:space="preserve">&lt; at end, </w:t>
+      </w:r>
+      <w:r>
+        <w:t xml:space="preserve">more tangential works such as ‘failing to meet the reserve price’, </w:t>
+      </w:r>
+      <w:r>
+        <w:t xml:space="preserve">‘declining values’, </w:t>
+      </w:r>
+      <w:r>
+        <w:t>‘does the sun shine on art prices</w:t>
+      </w:r>
+      <w:r>
+        <w:t>’ etc.&gt;</w:t>
+      </w:r>
+    </w:p>
+    <w:p>
+      <w:pPr>
+        <w:spacing w:line="360" w:lineRule="auto"/>
+      </w:pPr>
+      <w:r>
+        <w:t xml:space="preserve"> </w:t>
+      </w:r>
+    </w:p>
+    <w:p>
+      <w:pPr>
+        <w:spacing w:line="360" w:lineRule="auto"/>
+      </w:pPr>
+    </w:p>
+    <w:p>
+      <w:pPr>
+        <w:spacing w:line="360" w:lineRule="auto"/>
+      </w:pPr>
     </w:p>
     <w:p>
       <w:pPr>
@@ -55,7 +843,11 @@
           <w:tab w:val="left" w:pos="7180"/>
         </w:tabs>
         <w:spacing w:line="360" w:lineRule="auto"/>
+        <w:ind w:firstLine="0"/>
       </w:pPr>
+      <w:r>
+        <w:t>###</w:t>
+      </w:r>
       <w:r>
         <w:tab/>
       </w:r>
@@ -65,6 +857,7 @@
         <w:spacing w:line="360" w:lineRule="auto"/>
       </w:pPr>
       <w:r>
+        <w:lastRenderedPageBreak/>
         <w:t>Anc</w:t>
       </w:r>
       <w:r>
@@ -128,10 +921,24 @@
         <w:t xml:space="preserve"> shows stronger anchoring effects, compared to </w:t>
       </w:r>
       <w:r>
-        <w:t>Contemporary art, in Beggs &amp; Graddy (2009)).</w:t>
-      </w:r>
-      <w:bookmarkStart w:id="0" w:name="_GoBack"/>
-      <w:bookmarkEnd w:id="0"/>
+        <w:t xml:space="preserve">Contemporary art, in </w:t>
+      </w:r>
+      <w:proofErr w:type="spellStart"/>
+      <w:r>
+        <w:t>Beggs</w:t>
+      </w:r>
+      <w:proofErr w:type="spellEnd"/>
+      <w:r>
+        <w:t xml:space="preserve"> &amp; </w:t>
+      </w:r>
+      <w:proofErr w:type="spellStart"/>
+      <w:r>
+        <w:t>Graddy</w:t>
+      </w:r>
+      <w:proofErr w:type="spellEnd"/>
+      <w:r>
+        <w:t xml:space="preserve"> (2009)).</w:t>
+      </w:r>
     </w:p>
     <w:sectPr>
       <w:pgSz w:w="12240" w:h="15840"/>
@@ -192,13 +999,41 @@
       <w:r>
         <w:t xml:space="preserve"> </w:t>
       </w:r>
-      <w:r>
-        <w:rPr>
-          <w:rFonts w:ascii="Arial" w:hAnsi="Arial" w:cs="Arial"/>
-          <w:color w:val="222222"/>
-          <w:shd w:val="clear" w:color="auto" w:fill="FFFFFF"/>
-        </w:rPr>
-        <w:t>Mussweiler, Thomas. "Sentencing Under Uncertainty: Anchoring Effects in the Courtroom1."</w:t>
+      <w:proofErr w:type="spellStart"/>
+      <w:r>
+        <w:rPr>
+          <w:rFonts w:ascii="Arial" w:hAnsi="Arial" w:cs="Arial"/>
+          <w:color w:val="222222"/>
+          <w:shd w:val="clear" w:color="auto" w:fill="FFFFFF"/>
+        </w:rPr>
+        <w:t>Mussweiler</w:t>
+      </w:r>
+      <w:proofErr w:type="spellEnd"/>
+      <w:r>
+        <w:rPr>
+          <w:rFonts w:ascii="Arial" w:hAnsi="Arial" w:cs="Arial"/>
+          <w:color w:val="222222"/>
+          <w:shd w:val="clear" w:color="auto" w:fill="FFFFFF"/>
+        </w:rPr>
+        <w:t xml:space="preserve">, Thomas. "Sentencing </w:t>
+      </w:r>
+      <w:proofErr w:type="gramStart"/>
+      <w:r>
+        <w:rPr>
+          <w:rFonts w:ascii="Arial" w:hAnsi="Arial" w:cs="Arial"/>
+          <w:color w:val="222222"/>
+          <w:shd w:val="clear" w:color="auto" w:fill="FFFFFF"/>
+        </w:rPr>
+        <w:t>Under</w:t>
+      </w:r>
+      <w:proofErr w:type="gramEnd"/>
+      <w:r>
+        <w:rPr>
+          <w:rFonts w:ascii="Arial" w:hAnsi="Arial" w:cs="Arial"/>
+          <w:color w:val="222222"/>
+          <w:shd w:val="clear" w:color="auto" w:fill="FFFFFF"/>
+        </w:rPr>
+        <w:t xml:space="preserve"> Uncertainty: Anchoring Effects in the Courtroom1."</w:t>
       </w:r>
       <w:r>
         <w:rPr>
@@ -268,13 +1103,41 @@
         </w:rPr>
         <w:t>‐</w:t>
       </w:r>
-      <w:r>
-        <w:rPr>
-          <w:rFonts w:ascii="Arial" w:hAnsi="Arial" w:cs="Arial"/>
-          <w:color w:val="222222"/>
-          <w:shd w:val="clear" w:color="auto" w:fill="FFFFFF"/>
-        </w:rPr>
-        <w:t>Reiley, David, et al. "Pennies from ebay: The determinants of price in online auctions*."</w:t>
+      <w:proofErr w:type="spellStart"/>
+      <w:r>
+        <w:rPr>
+          <w:rFonts w:ascii="Arial" w:hAnsi="Arial" w:cs="Arial"/>
+          <w:color w:val="222222"/>
+          <w:shd w:val="clear" w:color="auto" w:fill="FFFFFF"/>
+        </w:rPr>
+        <w:t>Reiley</w:t>
+      </w:r>
+      <w:proofErr w:type="spellEnd"/>
+      <w:r>
+        <w:rPr>
+          <w:rFonts w:ascii="Arial" w:hAnsi="Arial" w:cs="Arial"/>
+          <w:color w:val="222222"/>
+          <w:shd w:val="clear" w:color="auto" w:fill="FFFFFF"/>
+        </w:rPr>
+        <w:t xml:space="preserve">, David, et al. "Pennies from </w:t>
+      </w:r>
+      <w:proofErr w:type="spellStart"/>
+      <w:r>
+        <w:rPr>
+          <w:rFonts w:ascii="Arial" w:hAnsi="Arial" w:cs="Arial"/>
+          <w:color w:val="222222"/>
+          <w:shd w:val="clear" w:color="auto" w:fill="FFFFFF"/>
+        </w:rPr>
+        <w:t>ebay</w:t>
+      </w:r>
+      <w:proofErr w:type="spellEnd"/>
+      <w:r>
+        <w:rPr>
+          <w:rFonts w:ascii="Arial" w:hAnsi="Arial" w:cs="Arial"/>
+          <w:color w:val="222222"/>
+          <w:shd w:val="clear" w:color="auto" w:fill="FFFFFF"/>
+        </w:rPr>
+        <w:t>: The determinants of price in online auctions*."</w:t>
       </w:r>
       <w:r>
         <w:rPr>
@@ -311,6 +1174,295 @@
           <w:shd w:val="clear" w:color="auto" w:fill="FFFFFF"/>
         </w:rPr>
         <w:t>55.2 (2007): 223-233.</w:t>
+      </w:r>
+    </w:p>
+  </w:footnote>
+  <w:footnote w:id="3">
+    <w:p>
+      <w:pPr>
+        <w:pStyle w:val="FootnoteText"/>
+      </w:pPr>
+      <w:r>
+        <w:rPr>
+          <w:rStyle w:val="FootnoteReference"/>
+        </w:rPr>
+        <w:footnoteRef/>
+      </w:r>
+      <w:r>
+        <w:t xml:space="preserve"> </w:t>
+      </w:r>
+      <w:proofErr w:type="spellStart"/>
+      <w:r>
+        <w:rPr>
+          <w:rFonts w:ascii="Arial" w:hAnsi="Arial" w:cs="Arial"/>
+          <w:color w:val="222222"/>
+          <w:shd w:val="clear" w:color="auto" w:fill="FFFFFF"/>
+        </w:rPr>
+        <w:t>Beggs</w:t>
+      </w:r>
+      <w:proofErr w:type="spellEnd"/>
+      <w:r>
+        <w:rPr>
+          <w:rFonts w:ascii="Arial" w:hAnsi="Arial" w:cs="Arial"/>
+          <w:color w:val="222222"/>
+          <w:shd w:val="clear" w:color="auto" w:fill="FFFFFF"/>
+        </w:rPr>
+        <w:t xml:space="preserve">, Alan, and Kathryn </w:t>
+      </w:r>
+      <w:proofErr w:type="spellStart"/>
+      <w:r>
+        <w:rPr>
+          <w:rFonts w:ascii="Arial" w:hAnsi="Arial" w:cs="Arial"/>
+          <w:color w:val="222222"/>
+          <w:shd w:val="clear" w:color="auto" w:fill="FFFFFF"/>
+        </w:rPr>
+        <w:t>Graddy</w:t>
+      </w:r>
+      <w:proofErr w:type="spellEnd"/>
+      <w:r>
+        <w:rPr>
+          <w:rFonts w:ascii="Arial" w:hAnsi="Arial" w:cs="Arial"/>
+          <w:color w:val="222222"/>
+          <w:shd w:val="clear" w:color="auto" w:fill="FFFFFF"/>
+        </w:rPr>
+        <w:t>. "Testing for reference dependence: An application to the art market." (2005).</w:t>
+      </w:r>
+    </w:p>
+  </w:footnote>
+  <w:footnote w:id="4">
+    <w:p>
+      <w:pPr>
+        <w:pStyle w:val="FootnoteText"/>
+      </w:pPr>
+      <w:r>
+        <w:rPr>
+          <w:rStyle w:val="FootnoteReference"/>
+        </w:rPr>
+        <w:footnoteRef/>
+      </w:r>
+      <w:r>
+        <w:t xml:space="preserve"> </w:t>
+      </w:r>
+      <w:r>
+        <w:t>Loss aversion is another behavioral bias</w:t>
+      </w:r>
+      <w:r>
+        <w:t xml:space="preserve"> that</w:t>
+      </w:r>
+      <w:r>
+        <w:t xml:space="preserve"> says</w:t>
+      </w:r>
+      <w:r>
+        <w:t xml:space="preserve"> </w:t>
+      </w:r>
+      <w:r>
+        <w:t xml:space="preserve">losses are felt more strongly than </w:t>
+      </w:r>
+      <w:r>
+        <w:t>equivalent gains</w:t>
+      </w:r>
+      <w:r>
+        <w:t>.</w:t>
+      </w:r>
+    </w:p>
+  </w:footnote>
+  <w:footnote w:id="5">
+    <w:p>
+      <w:pPr>
+        <w:pStyle w:val="FootnoteText"/>
+      </w:pPr>
+      <w:r>
+        <w:rPr>
+          <w:rStyle w:val="FootnoteReference"/>
+        </w:rPr>
+        <w:footnoteRef/>
+      </w:r>
+      <w:r>
+        <w:t xml:space="preserve"> </w:t>
+      </w:r>
+      <w:proofErr w:type="spellStart"/>
+      <w:r>
+        <w:rPr>
+          <w:rFonts w:ascii="Arial" w:hAnsi="Arial" w:cs="Arial"/>
+          <w:color w:val="222222"/>
+          <w:shd w:val="clear" w:color="auto" w:fill="FFFFFF"/>
+        </w:rPr>
+        <w:t>Beggs</w:t>
+      </w:r>
+      <w:proofErr w:type="spellEnd"/>
+      <w:r>
+        <w:rPr>
+          <w:rFonts w:ascii="Arial" w:hAnsi="Arial" w:cs="Arial"/>
+          <w:color w:val="222222"/>
+          <w:shd w:val="clear" w:color="auto" w:fill="FFFFFF"/>
+        </w:rPr>
+        <w:t xml:space="preserve">, Alan, and Kathryn </w:t>
+      </w:r>
+      <w:proofErr w:type="spellStart"/>
+      <w:r>
+        <w:rPr>
+          <w:rFonts w:ascii="Arial" w:hAnsi="Arial" w:cs="Arial"/>
+          <w:color w:val="222222"/>
+          <w:shd w:val="clear" w:color="auto" w:fill="FFFFFF"/>
+        </w:rPr>
+        <w:t>Graddy</w:t>
+      </w:r>
+      <w:proofErr w:type="spellEnd"/>
+      <w:r>
+        <w:rPr>
+          <w:rFonts w:ascii="Arial" w:hAnsi="Arial" w:cs="Arial"/>
+          <w:color w:val="222222"/>
+          <w:shd w:val="clear" w:color="auto" w:fill="FFFFFF"/>
+        </w:rPr>
+        <w:t>. "Anchoring effects: Evidence from art auctions."</w:t>
+      </w:r>
+      <w:r>
+        <w:rPr>
+          <w:rStyle w:val="apple-converted-space"/>
+          <w:rFonts w:ascii="Arial" w:hAnsi="Arial" w:cs="Arial"/>
+          <w:color w:val="222222"/>
+          <w:shd w:val="clear" w:color="auto" w:fill="FFFFFF"/>
+        </w:rPr>
+        <w:t> </w:t>
+      </w:r>
+      <w:r>
+        <w:rPr>
+          <w:rFonts w:ascii="Arial" w:hAnsi="Arial" w:cs="Arial"/>
+          <w:i/>
+          <w:iCs/>
+          <w:color w:val="222222"/>
+          <w:shd w:val="clear" w:color="auto" w:fill="FFFFFF"/>
+        </w:rPr>
+        <w:t>The American Economic Review</w:t>
+      </w:r>
+      <w:r>
+        <w:rPr>
+          <w:rStyle w:val="apple-converted-space"/>
+          <w:rFonts w:ascii="Arial" w:hAnsi="Arial" w:cs="Arial"/>
+          <w:color w:val="222222"/>
+          <w:shd w:val="clear" w:color="auto" w:fill="FFFFFF"/>
+        </w:rPr>
+        <w:t> </w:t>
+      </w:r>
+      <w:r>
+        <w:rPr>
+          <w:rFonts w:ascii="Arial" w:hAnsi="Arial" w:cs="Arial"/>
+          <w:color w:val="222222"/>
+          <w:shd w:val="clear" w:color="auto" w:fill="FFFFFF"/>
+        </w:rPr>
+        <w:t>99.3 (2009): 1027-1039.</w:t>
+      </w:r>
+    </w:p>
+  </w:footnote>
+  <w:footnote w:id="6">
+    <w:p>
+      <w:pPr>
+        <w:pStyle w:val="FootnoteText"/>
+      </w:pPr>
+      <w:r>
+        <w:rPr>
+          <w:rStyle w:val="FootnoteReference"/>
+        </w:rPr>
+        <w:footnoteRef/>
+      </w:r>
+      <w:r>
+        <w:t xml:space="preserve"> </w:t>
+      </w:r>
+      <w:r>
+        <w:rPr>
+          <w:rFonts w:ascii="Arial" w:hAnsi="Arial" w:cs="Arial"/>
+          <w:color w:val="222222"/>
+          <w:shd w:val="clear" w:color="auto" w:fill="FFFFFF"/>
+        </w:rPr>
+        <w:t xml:space="preserve">Bruno, </w:t>
+      </w:r>
+      <w:proofErr w:type="spellStart"/>
+      <w:r>
+        <w:rPr>
+          <w:rFonts w:ascii="Arial" w:hAnsi="Arial" w:cs="Arial"/>
+          <w:color w:val="222222"/>
+          <w:shd w:val="clear" w:color="auto" w:fill="FFFFFF"/>
+        </w:rPr>
+        <w:t>Brunella</w:t>
+      </w:r>
+      <w:proofErr w:type="spellEnd"/>
+      <w:r>
+        <w:rPr>
+          <w:rFonts w:ascii="Arial" w:hAnsi="Arial" w:cs="Arial"/>
+          <w:color w:val="222222"/>
+          <w:shd w:val="clear" w:color="auto" w:fill="FFFFFF"/>
+        </w:rPr>
+        <w:t xml:space="preserve">, and Giacomo </w:t>
+      </w:r>
+      <w:proofErr w:type="spellStart"/>
+      <w:r>
+        <w:rPr>
+          <w:rFonts w:ascii="Arial" w:hAnsi="Arial" w:cs="Arial"/>
+          <w:color w:val="222222"/>
+          <w:shd w:val="clear" w:color="auto" w:fill="FFFFFF"/>
+        </w:rPr>
+        <w:t>Nocera</w:t>
+      </w:r>
+      <w:proofErr w:type="spellEnd"/>
+      <w:r>
+        <w:rPr>
+          <w:rFonts w:ascii="Arial" w:hAnsi="Arial" w:cs="Arial"/>
+          <w:color w:val="222222"/>
+          <w:shd w:val="clear" w:color="auto" w:fill="FFFFFF"/>
+        </w:rPr>
+        <w:t>. "Investing in art: The informational content of Italian painting pre-sale estimates."</w:t>
+      </w:r>
+      <w:r>
+        <w:rPr>
+          <w:rStyle w:val="apple-converted-space"/>
+          <w:rFonts w:ascii="Arial" w:hAnsi="Arial" w:cs="Arial"/>
+          <w:color w:val="222222"/>
+          <w:shd w:val="clear" w:color="auto" w:fill="FFFFFF"/>
+        </w:rPr>
+        <w:t> </w:t>
+      </w:r>
+      <w:r>
+        <w:rPr>
+          <w:rFonts w:ascii="Arial" w:hAnsi="Arial" w:cs="Arial"/>
+          <w:i/>
+          <w:iCs/>
+          <w:color w:val="222222"/>
+          <w:shd w:val="clear" w:color="auto" w:fill="FFFFFF"/>
+        </w:rPr>
+        <w:t>Available at SSRN 1179183</w:t>
+      </w:r>
+      <w:r>
+        <w:rPr>
+          <w:rFonts w:ascii="Arial" w:hAnsi="Arial" w:cs="Arial"/>
+          <w:color w:val="222222"/>
+          <w:shd w:val="clear" w:color="auto" w:fill="FFFFFF"/>
+        </w:rPr>
+        <w:t>(2008).</w:t>
+      </w:r>
+    </w:p>
+  </w:footnote>
+  <w:footnote w:id="7">
+    <w:p>
+      <w:pPr>
+        <w:pStyle w:val="FootnoteText"/>
+      </w:pPr>
+      <w:r>
+        <w:rPr>
+          <w:rStyle w:val="FootnoteReference"/>
+        </w:rPr>
+        <w:footnoteRef/>
+      </w:r>
+      <w:r>
+        <w:t xml:space="preserve"> </w:t>
+      </w:r>
+      <w:r>
+        <w:t xml:space="preserve">Specifically, both the relative and absolute </w:t>
+      </w:r>
+      <w:r>
+        <w:t xml:space="preserve">range between </w:t>
+      </w:r>
+      <w:r>
+        <w:t>low and high estimates.</w:t>
       </w:r>
     </w:p>
   </w:footnote>
@@ -1049,4 +2201,16 @@
     </a:ext>
   </a:extLst>
 </a:theme>
+</file>
+
+<file path=customXml/item1.xml><?xml version="1.0" encoding="utf-8"?>
+<b:Sources xmlns:b="http://schemas.openxmlformats.org/officeDocument/2006/bibliography" xmlns="http://schemas.openxmlformats.org/officeDocument/2006/bibliography" SelectedStyle="\APASixthEditionOfficeOnline.xsl" StyleName="APA" Version="6"/>
+</file>
+
+<file path=customXml/itemProps1.xml><?xml version="1.0" encoding="utf-8"?>
+<ds:datastoreItem xmlns:ds="http://schemas.openxmlformats.org/officeDocument/2006/customXml" ds:itemID="{DFD957AA-5206-49A4-A87C-CDFD78326F04}">
+  <ds:schemaRefs>
+    <ds:schemaRef ds:uri="http://schemas.openxmlformats.org/officeDocument/2006/bibliography"/>
+  </ds:schemaRefs>
+</ds:datastoreItem>
 </file>
</xml_diff>

<commit_message>
Finished first draft of lit review, 8 pages.
</commit_message>
<xml_diff>
--- a/LITERATURE_REVIEW.docx
+++ b/LITERATURE_REVIEW.docx
@@ -81,7 +81,23 @@
         <w:t>. The seminal work on anchoring was first conducte</w:t>
       </w:r>
       <w:r>
-        <w:t>d by Tversky &amp; Kahneman (1974</w:t>
+        <w:t xml:space="preserve">d by </w:t>
+      </w:r>
+      <w:proofErr w:type="spellStart"/>
+      <w:r>
+        <w:t>Tversky</w:t>
+      </w:r>
+      <w:proofErr w:type="spellEnd"/>
+      <w:r>
+        <w:t xml:space="preserve"> &amp; </w:t>
+      </w:r>
+      <w:proofErr w:type="spellStart"/>
+      <w:r>
+        <w:t>Kahneman</w:t>
+      </w:r>
+      <w:proofErr w:type="spellEnd"/>
+      <w:r>
+        <w:t xml:space="preserve"> (1974</w:t>
       </w:r>
       <w:r>
         <w:t xml:space="preserve">), who conducted the experiment described </w:t>
@@ -185,8 +201,13 @@
       <w:r>
         <w:t xml:space="preserve">, see </w:t>
       </w:r>
-      <w:r>
-        <w:t>Furnham &amp; Boo (2011)</w:t>
+      <w:proofErr w:type="spellStart"/>
+      <w:r>
+        <w:t>Furnham</w:t>
+      </w:r>
+      <w:proofErr w:type="spellEnd"/>
+      <w:r>
+        <w:t xml:space="preserve"> &amp; Boo (2011)</w:t>
       </w:r>
       <w:r>
         <w:rPr>
@@ -266,9 +287,11 @@
         </w:rPr>
         <w:footnoteReference w:id="9"/>
       </w:r>
-      <w:r>
-        <w:t xml:space="preserve"> </w:t>
-      </w:r>
+      <w:proofErr w:type="gramStart"/>
+      <w:r>
+        <w:t xml:space="preserve"> </w:t>
+      </w:r>
+      <w:proofErr w:type="gramEnd"/>
       <w:r>
         <w:rPr>
           <w:rStyle w:val="FootnoteReference"/>
@@ -381,7 +404,23 @@
         <w:t xml:space="preserve">ne </w:t>
       </w:r>
       <w:r>
-        <w:t xml:space="preserve">bizarre experiment was conducted by Prelec and Ariely (2006), </w:t>
+        <w:t xml:space="preserve">bizarre experiment was conducted by </w:t>
+      </w:r>
+      <w:proofErr w:type="spellStart"/>
+      <w:r>
+        <w:t>Prelec</w:t>
+      </w:r>
+      <w:proofErr w:type="spellEnd"/>
+      <w:r>
+        <w:t xml:space="preserve"> and </w:t>
+      </w:r>
+      <w:proofErr w:type="spellStart"/>
+      <w:r>
+        <w:t>Ariely</w:t>
+      </w:r>
+      <w:proofErr w:type="spellEnd"/>
+      <w:r>
+        <w:t xml:space="preserve"> (2006), </w:t>
       </w:r>
       <w:r>
         <w:t xml:space="preserve">who </w:t>
@@ -533,8 +572,13 @@
       <w:r>
         <w:t xml:space="preserve"> </w:t>
       </w:r>
-      <w:r>
-        <w:t>Wolk and Spann</w:t>
+      <w:proofErr w:type="spellStart"/>
+      <w:r>
+        <w:t>Wolk</w:t>
+      </w:r>
+      <w:proofErr w:type="spellEnd"/>
+      <w:r>
+        <w:t xml:space="preserve"> and Spann</w:t>
       </w:r>
       <w:r>
         <w:t xml:space="preserve"> (2008)</w:t>
@@ -637,7 +681,15 @@
         <w:ind w:firstLine="0"/>
       </w:pPr>
       <w:r>
-        <w:t>&lt;focus on art auctions specifically&gt;</w:t>
+        <w:t>&lt;</w:t>
+      </w:r>
+      <w:proofErr w:type="gramStart"/>
+      <w:r>
+        <w:t>focus</w:t>
+      </w:r>
+      <w:proofErr w:type="gramEnd"/>
+      <w:r>
+        <w:t xml:space="preserve"> on art auctions specifically&gt;</w:t>
       </w:r>
     </w:p>
     <w:p>
@@ -646,7 +698,23 @@
         <w:ind w:firstLine="0"/>
       </w:pPr>
       <w:r>
-        <w:t>&lt;do if Stephen morris says he wants it&gt;</w:t>
+        <w:t>&lt;</w:t>
+      </w:r>
+      <w:proofErr w:type="gramStart"/>
+      <w:r>
+        <w:t>do</w:t>
+      </w:r>
+      <w:proofErr w:type="gramEnd"/>
+      <w:r>
+        <w:t xml:space="preserve"> if Stephen </w:t>
+      </w:r>
+      <w:proofErr w:type="spellStart"/>
+      <w:r>
+        <w:t>morris</w:t>
+      </w:r>
+      <w:proofErr w:type="spellEnd"/>
+      <w:r>
+        <w:t xml:space="preserve"> says he wants it&gt;</w:t>
       </w:r>
     </w:p>
     <w:p>
@@ -793,8 +861,21 @@
       <w:r>
         <w:t xml:space="preserve"> </w:t>
       </w:r>
-      <w:r>
-        <w:t>Beggs &amp; Graddy (2005)</w:t>
+      <w:proofErr w:type="spellStart"/>
+      <w:r>
+        <w:t>Beggs</w:t>
+      </w:r>
+      <w:proofErr w:type="spellEnd"/>
+      <w:r>
+        <w:t xml:space="preserve"> &amp; </w:t>
+      </w:r>
+      <w:proofErr w:type="spellStart"/>
+      <w:r>
+        <w:t>Graddy</w:t>
+      </w:r>
+      <w:proofErr w:type="spellEnd"/>
+      <w:r>
+        <w:t xml:space="preserve"> (2005)</w:t>
       </w:r>
       <w:r>
         <w:t xml:space="preserve"> is</w:t>
@@ -929,7 +1010,23 @@
         <w:t>Impressionist dataset</w:t>
       </w:r>
       <w:r>
-        <w:t xml:space="preserve"> was originally collected by Orley Ashenfelter </w:t>
+        <w:t xml:space="preserve"> was originally collected by </w:t>
+      </w:r>
+      <w:proofErr w:type="spellStart"/>
+      <w:r>
+        <w:t>Orley</w:t>
+      </w:r>
+      <w:proofErr w:type="spellEnd"/>
+      <w:r>
+        <w:t xml:space="preserve"> </w:t>
+      </w:r>
+      <w:proofErr w:type="spellStart"/>
+      <w:r>
+        <w:t>Ashenfelter</w:t>
+      </w:r>
+      <w:proofErr w:type="spellEnd"/>
+      <w:r>
+        <w:t xml:space="preserve"> </w:t>
       </w:r>
       <w:r>
         <w:t xml:space="preserve">and Andrew Richardson </w:t>
@@ -944,7 +1041,15 @@
         <w:t>Contemporary</w:t>
       </w:r>
       <w:r>
-        <w:t xml:space="preserve"> dataset was constructed by Kathryn Graddy from the archives of Christie’s</w:t>
+        <w:t xml:space="preserve"> dataset was constructed by Kathryn </w:t>
+      </w:r>
+      <w:proofErr w:type="spellStart"/>
+      <w:r>
+        <w:t>Graddy</w:t>
+      </w:r>
+      <w:proofErr w:type="spellEnd"/>
+      <w:r>
+        <w:t xml:space="preserve"> from the archives of Christie’s</w:t>
       </w:r>
       <w:r>
         <w:t>; we use both datasets in our research</w:t>
@@ -978,10 +1083,23 @@
         <w:t xml:space="preserve"> regression model </w:t>
       </w:r>
       <w:r>
-        <w:t xml:space="preserve">of Beggs &amp; </w:t>
-      </w:r>
-      <w:r>
-        <w:t xml:space="preserve">Graddy (2005) </w:t>
+        <w:t xml:space="preserve">of </w:t>
+      </w:r>
+      <w:proofErr w:type="spellStart"/>
+      <w:r>
+        <w:t>Beggs</w:t>
+      </w:r>
+      <w:proofErr w:type="spellEnd"/>
+      <w:r>
+        <w:t xml:space="preserve"> &amp; </w:t>
+      </w:r>
+      <w:proofErr w:type="spellStart"/>
+      <w:r>
+        <w:t>Graddy</w:t>
+      </w:r>
+      <w:proofErr w:type="spellEnd"/>
+      <w:r>
+        <w:t xml:space="preserve"> (2005) </w:t>
       </w:r>
       <w:r>
         <w:t>isolates</w:t>
@@ -1028,8 +1146,21 @@
       <w:r>
         <w:t xml:space="preserve"> </w:t>
       </w:r>
-      <w:r>
-        <w:t xml:space="preserve">Beggs &amp; Graddy </w:t>
+      <w:proofErr w:type="spellStart"/>
+      <w:r>
+        <w:t>Beggs</w:t>
+      </w:r>
+      <w:proofErr w:type="spellEnd"/>
+      <w:r>
+        <w:t xml:space="preserve"> &amp; </w:t>
+      </w:r>
+      <w:proofErr w:type="spellStart"/>
+      <w:r>
+        <w:t>Graddy</w:t>
+      </w:r>
+      <w:proofErr w:type="spellEnd"/>
+      <w:r>
+        <w:t xml:space="preserve"> </w:t>
       </w:r>
       <w:r>
         <w:t xml:space="preserve">in this </w:t>
@@ -1157,7 +1288,23 @@
         <w:t xml:space="preserve"> in</w:t>
       </w:r>
       <w:r>
-        <w:t xml:space="preserve"> Beggs &amp; Graddy </w:t>
+        <w:t xml:space="preserve"> </w:t>
+      </w:r>
+      <w:proofErr w:type="spellStart"/>
+      <w:r>
+        <w:t>Beggs</w:t>
+      </w:r>
+      <w:proofErr w:type="spellEnd"/>
+      <w:r>
+        <w:t xml:space="preserve"> &amp; </w:t>
+      </w:r>
+      <w:proofErr w:type="spellStart"/>
+      <w:r>
+        <w:t>Graddy</w:t>
+      </w:r>
+      <w:proofErr w:type="spellEnd"/>
+      <w:r>
+        <w:t xml:space="preserve"> </w:t>
       </w:r>
       <w:r>
         <w:t>(2009)</w:t>
@@ -1256,7 +1403,15 @@
         <w:t>significantly affect the probability of sale</w:t>
       </w:r>
       <w:r>
-        <w:t xml:space="preserve"> (which is estimated with a probit model)</w:t>
+        <w:t xml:space="preserve"> (which is estimated with a </w:t>
+      </w:r>
+      <w:proofErr w:type="spellStart"/>
+      <w:r>
+        <w:t>probit</w:t>
+      </w:r>
+      <w:proofErr w:type="spellEnd"/>
+      <w:r>
+        <w:t xml:space="preserve"> model)</w:t>
       </w:r>
       <w:r>
         <w:t>.</w:t>
@@ -1274,7 +1429,23 @@
         <w:t>models developed</w:t>
       </w:r>
       <w:r>
-        <w:t xml:space="preserve"> by Beggs &amp; Graddy (2009) </w:t>
+        <w:t xml:space="preserve"> by </w:t>
+      </w:r>
+      <w:proofErr w:type="spellStart"/>
+      <w:r>
+        <w:t>Beggs</w:t>
+      </w:r>
+      <w:proofErr w:type="spellEnd"/>
+      <w:r>
+        <w:t xml:space="preserve"> &amp; </w:t>
+      </w:r>
+      <w:proofErr w:type="spellStart"/>
+      <w:r>
+        <w:t>Graddy</w:t>
+      </w:r>
+      <w:proofErr w:type="spellEnd"/>
+      <w:r>
+        <w:t xml:space="preserve"> (2009) </w:t>
       </w:r>
       <w:r>
         <w:t>has been used in later</w:t>
@@ -1286,7 +1457,23 @@
         <w:t>research</w:t>
       </w:r>
       <w:r>
-        <w:t xml:space="preserve"> such as Leung et. al (2013)</w:t>
+        <w:t xml:space="preserve"> such as Leung </w:t>
+      </w:r>
+      <w:proofErr w:type="gramStart"/>
+      <w:r>
+        <w:t>et</w:t>
+      </w:r>
+      <w:proofErr w:type="gramEnd"/>
+      <w:r>
+        <w:t xml:space="preserve">. </w:t>
+      </w:r>
+      <w:proofErr w:type="gramStart"/>
+      <w:r>
+        <w:t>al</w:t>
+      </w:r>
+      <w:proofErr w:type="gramEnd"/>
+      <w:r>
+        <w:t xml:space="preserve"> (2013)</w:t>
       </w:r>
       <w:r>
         <w:rPr>
@@ -1322,7 +1509,23 @@
         <w:t xml:space="preserve"> attempt to replicate </w:t>
       </w:r>
       <w:r>
-        <w:t xml:space="preserve">selected results from Beggs &amp; Graddy (2009) </w:t>
+        <w:t xml:space="preserve">selected results from </w:t>
+      </w:r>
+      <w:proofErr w:type="spellStart"/>
+      <w:r>
+        <w:t>Beggs</w:t>
+      </w:r>
+      <w:proofErr w:type="spellEnd"/>
+      <w:r>
+        <w:t xml:space="preserve"> &amp; </w:t>
+      </w:r>
+      <w:proofErr w:type="spellStart"/>
+      <w:r>
+        <w:t>Graddy</w:t>
+      </w:r>
+      <w:proofErr w:type="spellEnd"/>
+      <w:r>
+        <w:t xml:space="preserve"> (2009) </w:t>
       </w:r>
       <w:r>
         <w:t xml:space="preserve">in a </w:t>
@@ -1338,20 +1541,57 @@
       <w:pPr>
         <w:spacing w:line="360" w:lineRule="auto"/>
       </w:pPr>
-      <w:r>
-        <w:t>Graddy et al. (2014)</w:t>
+      <w:proofErr w:type="spellStart"/>
+      <w:r>
+        <w:t>Graddy</w:t>
+      </w:r>
+      <w:proofErr w:type="spellEnd"/>
+      <w:r>
+        <w:t xml:space="preserve"> et al. (2014)</w:t>
       </w:r>
       <w:r>
         <w:t xml:space="preserve"> further </w:t>
       </w:r>
       <w:r>
-        <w:t xml:space="preserve">extends the work in Beggs &amp; Graddy </w:t>
+        <w:t xml:space="preserve">extends the work in </w:t>
+      </w:r>
+      <w:proofErr w:type="spellStart"/>
+      <w:r>
+        <w:t>Beggs</w:t>
+      </w:r>
+      <w:proofErr w:type="spellEnd"/>
+      <w:r>
+        <w:t xml:space="preserve"> &amp; </w:t>
+      </w:r>
+      <w:proofErr w:type="spellStart"/>
+      <w:r>
+        <w:t>Graddy</w:t>
+      </w:r>
+      <w:proofErr w:type="spellEnd"/>
+      <w:r>
+        <w:t xml:space="preserve"> </w:t>
       </w:r>
       <w:r>
         <w:t xml:space="preserve">(2009) </w:t>
       </w:r>
       <w:r>
-        <w:t xml:space="preserve">and Beggs &amp; Graddy </w:t>
+        <w:t xml:space="preserve">and </w:t>
+      </w:r>
+      <w:proofErr w:type="spellStart"/>
+      <w:r>
+        <w:t>Beggs</w:t>
+      </w:r>
+      <w:proofErr w:type="spellEnd"/>
+      <w:r>
+        <w:t xml:space="preserve"> &amp; </w:t>
+      </w:r>
+      <w:proofErr w:type="spellStart"/>
+      <w:r>
+        <w:t>Graddy</w:t>
+      </w:r>
+      <w:proofErr w:type="spellEnd"/>
+      <w:r>
+        <w:t xml:space="preserve"> </w:t>
       </w:r>
       <w:r>
         <w:t>(2005) by studying anchoring (as well as loss aversion</w:t>
@@ -1388,7 +1628,23 @@
         <w:t>mostly unchanged from</w:t>
       </w:r>
       <w:r>
-        <w:t xml:space="preserve"> Beggs &amp; Graddy (2009)</w:t>
+        <w:t xml:space="preserve"> </w:t>
+      </w:r>
+      <w:proofErr w:type="spellStart"/>
+      <w:r>
+        <w:t>Beggs</w:t>
+      </w:r>
+      <w:proofErr w:type="spellEnd"/>
+      <w:r>
+        <w:t xml:space="preserve"> &amp; </w:t>
+      </w:r>
+      <w:proofErr w:type="spellStart"/>
+      <w:r>
+        <w:t>Graddy</w:t>
+      </w:r>
+      <w:proofErr w:type="spellEnd"/>
+      <w:r>
+        <w:t xml:space="preserve"> (2009)</w:t>
       </w:r>
       <w:r>
         <w:t xml:space="preserve">. </w:t>
@@ -1426,7 +1682,15 @@
         <w:spacing w:line="360" w:lineRule="auto"/>
       </w:pPr>
       <w:r>
-        <w:t>Bruno and Nocera (2008)</w:t>
+        <w:t xml:space="preserve">Bruno and </w:t>
+      </w:r>
+      <w:proofErr w:type="spellStart"/>
+      <w:r>
+        <w:t>Nocera</w:t>
+      </w:r>
+      <w:proofErr w:type="spellEnd"/>
+      <w:r>
+        <w:t xml:space="preserve"> (2008)</w:t>
       </w:r>
       <w:r>
         <w:t xml:space="preserve"> </w:t>
@@ -1609,7 +1873,15 @@
         <w:t>,</w:t>
       </w:r>
       <w:r>
-        <w:t xml:space="preserve"> Bruno and Nocera find that </w:t>
+        <w:t xml:space="preserve"> Bruno and </w:t>
+      </w:r>
+      <w:proofErr w:type="spellStart"/>
+      <w:r>
+        <w:t>Nocera</w:t>
+      </w:r>
+      <w:proofErr w:type="spellEnd"/>
+      <w:r>
+        <w:t xml:space="preserve"> find that </w:t>
       </w:r>
       <w:r>
         <w:t xml:space="preserve">the existence of a past price </w:t>
@@ -1816,7 +2088,23 @@
         <w:t xml:space="preserve">the resale model </w:t>
       </w:r>
       <w:r>
-        <w:t xml:space="preserve">in Beggs &amp; Graddy (2009), </w:t>
+        <w:t xml:space="preserve">in </w:t>
+      </w:r>
+      <w:proofErr w:type="spellStart"/>
+      <w:r>
+        <w:t>Beggs</w:t>
+      </w:r>
+      <w:proofErr w:type="spellEnd"/>
+      <w:r>
+        <w:t xml:space="preserve"> &amp; </w:t>
+      </w:r>
+      <w:proofErr w:type="spellStart"/>
+      <w:r>
+        <w:t>Graddy</w:t>
+      </w:r>
+      <w:proofErr w:type="spellEnd"/>
+      <w:r>
+        <w:t xml:space="preserve"> (2009), </w:t>
       </w:r>
       <w:r>
         <w:t>Hong et al.</w:t>
@@ -1978,7 +2266,23 @@
         <w:t xml:space="preserve">comparable to those </w:t>
       </w:r>
       <w:r>
-        <w:t>from Beggs &amp; Graddy (2009)</w:t>
+        <w:t xml:space="preserve">from </w:t>
+      </w:r>
+      <w:proofErr w:type="spellStart"/>
+      <w:r>
+        <w:t>Beggs</w:t>
+      </w:r>
+      <w:proofErr w:type="spellEnd"/>
+      <w:r>
+        <w:t xml:space="preserve"> &amp; </w:t>
+      </w:r>
+      <w:proofErr w:type="spellStart"/>
+      <w:r>
+        <w:t>Graddy</w:t>
+      </w:r>
+      <w:proofErr w:type="spellEnd"/>
+      <w:r>
+        <w:t xml:space="preserve"> (2009)</w:t>
       </w:r>
       <w:r>
         <w:t>.</w:t>
@@ -2072,8 +2376,21 @@
       <w:r>
         <w:t xml:space="preserve">To test this quantitatively, </w:t>
       </w:r>
-      <w:r>
-        <w:t>Beggs &amp; Graddy (2008)</w:t>
+      <w:proofErr w:type="spellStart"/>
+      <w:r>
+        <w:t>Beggs</w:t>
+      </w:r>
+      <w:proofErr w:type="spellEnd"/>
+      <w:r>
+        <w:t xml:space="preserve"> &amp; </w:t>
+      </w:r>
+      <w:proofErr w:type="spellStart"/>
+      <w:r>
+        <w:t>Graddy</w:t>
+      </w:r>
+      <w:proofErr w:type="spellEnd"/>
+      <w:r>
+        <w:t xml:space="preserve"> (2008)</w:t>
       </w:r>
       <w:r>
         <w:rPr>
@@ -2100,7 +2417,23 @@
         <w:t>and Contemporary datasets</w:t>
       </w:r>
       <w:r>
-        <w:t xml:space="preserve"> in Beggs &amp; Graddy (2005)</w:t>
+        <w:t xml:space="preserve"> in </w:t>
+      </w:r>
+      <w:proofErr w:type="spellStart"/>
+      <w:r>
+        <w:t>Beggs</w:t>
+      </w:r>
+      <w:proofErr w:type="spellEnd"/>
+      <w:r>
+        <w:t xml:space="preserve"> &amp; </w:t>
+      </w:r>
+      <w:proofErr w:type="spellStart"/>
+      <w:r>
+        <w:t>Graddy</w:t>
+      </w:r>
+      <w:proofErr w:type="spellEnd"/>
+      <w:r>
+        <w:t xml:space="preserve"> (2005)</w:t>
       </w:r>
       <w:r>
         <w:t>.</w:t>
@@ -2249,8 +2582,13 @@
       <w:r>
         <w:t xml:space="preserve"> </w:t>
       </w:r>
-      <w:r>
-        <w:t>Penasse et al.</w:t>
+      <w:proofErr w:type="spellStart"/>
+      <w:r>
+        <w:t>Penasse</w:t>
+      </w:r>
+      <w:proofErr w:type="spellEnd"/>
+      <w:r>
+        <w:t xml:space="preserve"> et al.</w:t>
       </w:r>
       <w:r>
         <w:t xml:space="preserve"> (2014) </w:t>
@@ -2487,7 +2825,23 @@
         <w:t xml:space="preserve"> </w:t>
       </w:r>
       <w:r>
-        <w:t>as Beggs &amp; Graddy (2009)</w:t>
+        <w:t xml:space="preserve">as </w:t>
+      </w:r>
+      <w:proofErr w:type="spellStart"/>
+      <w:r>
+        <w:t>Beggs</w:t>
+      </w:r>
+      <w:proofErr w:type="spellEnd"/>
+      <w:r>
+        <w:t xml:space="preserve"> &amp; </w:t>
+      </w:r>
+      <w:proofErr w:type="spellStart"/>
+      <w:r>
+        <w:t>Graddy</w:t>
+      </w:r>
+      <w:proofErr w:type="spellEnd"/>
+      <w:r>
+        <w:t xml:space="preserve"> (2009)</w:t>
       </w:r>
       <w:r>
         <w:t xml:space="preserve"> acknowledge,</w:t>
@@ -2600,8 +2954,21 @@
       <w:r>
         <w:t xml:space="preserve">dimensions, and so forth. </w:t>
       </w:r>
-      <w:r>
-        <w:t>Beggs &amp; Graddy (2009)</w:t>
+      <w:proofErr w:type="spellStart"/>
+      <w:r>
+        <w:t>Beggs</w:t>
+      </w:r>
+      <w:proofErr w:type="spellEnd"/>
+      <w:r>
+        <w:t xml:space="preserve"> &amp; </w:t>
+      </w:r>
+      <w:proofErr w:type="spellStart"/>
+      <w:r>
+        <w:t>Graddy</w:t>
+      </w:r>
+      <w:proofErr w:type="spellEnd"/>
+      <w:r>
+        <w:t xml:space="preserve"> (2009)</w:t>
       </w:r>
       <w:r>
         <w:t xml:space="preserve"> manually </w:t>
@@ -2899,251 +3266,163 @@
       <w:r>
         <w:t xml:space="preserve"> </w:t>
       </w:r>
-    </w:p>
-    <w:p>
-      <w:pPr>
-        <w:spacing w:line="360" w:lineRule="auto"/>
-      </w:pPr>
-      <w:r>
-        <w:t xml:space="preserve">If </w:t>
-      </w:r>
-      <w:r>
-        <w:t xml:space="preserve">an </w:t>
-      </w:r>
-      <w:r>
-        <w:t xml:space="preserve">art piece </w:t>
-      </w:r>
-      <w:r>
-        <w:t>can change</w:t>
-      </w:r>
-      <w:r>
-        <w:t xml:space="preserve"> </w:t>
-      </w:r>
-      <w:r>
-        <w:t>over time</w:t>
-      </w:r>
-      <w:r>
-        <w:t xml:space="preserve">, </w:t>
-      </w:r>
-      <w:r>
-        <w:t xml:space="preserve">then </w:t>
-      </w:r>
-      <w:r>
-        <w:t xml:space="preserve">how </w:t>
-      </w:r>
-      <w:r>
-        <w:t xml:space="preserve">can </w:t>
-      </w:r>
-      <w:r>
-        <w:t>we</w:t>
-      </w:r>
-      <w:r>
-        <w:t xml:space="preserve"> test for </w:t>
-      </w:r>
-      <w:r>
-        <w:t>anchoring?</w:t>
-      </w:r>
-      <w:r>
-        <w:t xml:space="preserve"> </w:t>
-      </w:r>
-      <w:r>
-        <w:t>The key is to c</w:t>
-      </w:r>
-      <w:r>
-        <w:t>on</w:t>
-      </w:r>
-      <w:r>
-        <w:t>trol for quality differences</w:t>
-      </w:r>
-      <w:r>
-        <w:t xml:space="preserve"> </w:t>
-      </w:r>
-      <w:r>
-        <w:t xml:space="preserve">between an anchor and </w:t>
-      </w:r>
-      <w:r>
-        <w:t xml:space="preserve">the current good. </w:t>
-      </w:r>
-      <w:r>
-        <w:t xml:space="preserve">In previous </w:t>
+      <w:r>
+        <w:t>We suspect</w:t>
+      </w:r>
+      <w:r>
+        <w:t xml:space="preserve"> these factors explain why</w:t>
+      </w:r>
+      <w:r>
+        <w:t xml:space="preserve"> </w:t>
+      </w:r>
+      <w:proofErr w:type="spellStart"/>
+      <w:r>
+        <w:t>Beggs</w:t>
+      </w:r>
+      <w:proofErr w:type="spellEnd"/>
+      <w:r>
+        <w:t xml:space="preserve"> &amp; </w:t>
+      </w:r>
+      <w:proofErr w:type="spellStart"/>
+      <w:r>
+        <w:t>Graddy</w:t>
+      </w:r>
+      <w:proofErr w:type="spellEnd"/>
+      <w:r>
+        <w:t xml:space="preserve"> (2009)</w:t>
+      </w:r>
+      <w:r>
+        <w:t xml:space="preserve"> find stronger</w:t>
+      </w:r>
+      <w:r>
+        <w:t xml:space="preserve"> </w:t>
+      </w:r>
+      <w:r>
+        <w:t xml:space="preserve">anchoring </w:t>
+      </w:r>
+      <w:r>
+        <w:t xml:space="preserve">effects </w:t>
+      </w:r>
+      <w:r>
+        <w:t xml:space="preserve">for Impressionist artworks </w:t>
+      </w:r>
+      <w:r>
+        <w:t xml:space="preserve">than for </w:t>
+      </w:r>
+      <w:r>
+        <w:t>Contemporary ones</w:t>
+      </w:r>
+      <w:r>
+        <w:t>. P</w:t>
+      </w:r>
+      <w:r>
+        <w:t>ainting</w:t>
+      </w:r>
+      <w:r>
+        <w:t>s in the former category</w:t>
+      </w:r>
+      <w:r>
+        <w:t xml:space="preserve"> </w:t>
       </w:r>
       <w:r>
         <w:lastRenderedPageBreak/>
-        <w:t xml:space="preserve">literature, the anchor was </w:t>
-      </w:r>
-      <w:r>
-        <w:t xml:space="preserve">nearly always a previous sale of the same good. </w:t>
-      </w:r>
-      <w:r>
-        <w:t xml:space="preserve">However, </w:t>
-      </w:r>
-      <w:r>
-        <w:t xml:space="preserve">if we control </w:t>
-      </w:r>
-      <w:r>
-        <w:t xml:space="preserve">adequately </w:t>
-      </w:r>
-      <w:r>
-        <w:t xml:space="preserve">for quality </w:t>
-      </w:r>
-      <w:r>
-        <w:t xml:space="preserve">changes between the anchor </w:t>
-      </w:r>
-      <w:r>
-        <w:t xml:space="preserve">and the </w:t>
-      </w:r>
-      <w:r>
-        <w:t>current</w:t>
-      </w:r>
-      <w:r>
-        <w:t xml:space="preserve"> art piece, then </w:t>
-      </w:r>
-      <w:r>
-        <w:t xml:space="preserve">we may </w:t>
-      </w:r>
-      <w:r>
-        <w:t xml:space="preserve">use </w:t>
-      </w:r>
-      <w:r>
-        <w:t xml:space="preserve">related artwork </w:t>
-      </w:r>
-      <w:r>
-        <w:t xml:space="preserve">(substitutes) </w:t>
-      </w:r>
-      <w:r>
-        <w:t>as the anchor instead of</w:t>
-      </w:r>
-      <w:r>
-        <w:t xml:space="preserve"> past </w:t>
-      </w:r>
-      <w:r>
-        <w:t>observations</w:t>
-      </w:r>
-      <w:r>
-        <w:t>.</w:t>
-      </w:r>
-      <w:r>
-        <w:t xml:space="preserve"> This is the intuition behind our generalization of the original anchoring model in Beggs</w:t>
-      </w:r>
-      <w:r>
-        <w:t xml:space="preserve"> </w:t>
-      </w:r>
-      <w:r>
-        <w:t>&amp; Graddy (2009)</w:t>
-      </w:r>
-      <w:r>
-        <w:t>.</w:t>
-      </w:r>
-      <w:r>
-        <w:t xml:space="preserve"> </w:t>
-      </w:r>
-      <w:r>
-        <w:t xml:space="preserve">Developing a </w:t>
-      </w:r>
-      <w:r>
-        <w:t xml:space="preserve">systematic </w:t>
-      </w:r>
-      <w:r>
-        <w:t xml:space="preserve">measure </w:t>
-      </w:r>
-      <w:r>
-        <w:t xml:space="preserve">of substitution </w:t>
-      </w:r>
-      <w:r>
-        <w:t xml:space="preserve">to control for quality differences </w:t>
-      </w:r>
-      <w:r>
-        <w:t xml:space="preserve">across </w:t>
-      </w:r>
-      <w:r>
-        <w:t>artwork</w:t>
-      </w:r>
-      <w:r>
-        <w:t xml:space="preserve"> </w:t>
-      </w:r>
-      <w:r>
-        <w:t xml:space="preserve">is not </w:t>
-      </w:r>
-      <w:r>
-        <w:t>trivial. Y</w:t>
-      </w:r>
-      <w:r>
-        <w:t>et</w:t>
+        <w:t xml:space="preserve">come from </w:t>
+      </w:r>
+      <w:r>
+        <w:t>classic</w:t>
+      </w:r>
+      <w:r>
+        <w:t xml:space="preserve"> </w:t>
+      </w:r>
+      <w:r>
+        <w:t xml:space="preserve">Impressionists </w:t>
+      </w:r>
+      <w:r>
+        <w:t xml:space="preserve">artists such as Renoir </w:t>
+      </w:r>
+      <w:r>
+        <w:t xml:space="preserve">and Monet, </w:t>
+      </w:r>
+      <w:r>
+        <w:t>are</w:t>
+      </w:r>
+      <w:r>
+        <w:t xml:space="preserve"> </w:t>
+      </w:r>
+      <w:r>
+        <w:t xml:space="preserve">an order of magnitude more </w:t>
+      </w:r>
+      <w:r>
+        <w:t>valuable</w:t>
+      </w:r>
+      <w:r>
+        <w:t xml:space="preserve"> in both </w:t>
+      </w:r>
+      <w:r>
+        <w:t xml:space="preserve">presale </w:t>
+      </w:r>
+      <w:r>
+        <w:t>estimates and prices</w:t>
+      </w:r>
+      <w:r>
+        <w:rPr>
+          <w:rStyle w:val="FootnoteReference"/>
+        </w:rPr>
+        <w:footnoteReference w:id="38"/>
       </w:r>
       <w:r>
         <w:t>,</w:t>
       </w:r>
       <w:r>
-        <w:t xml:space="preserve"> as</w:t>
-      </w:r>
-      <w:r>
-        <w:t xml:space="preserve"> discussed</w:t>
-      </w:r>
-      <w:r>
-        <w:t xml:space="preserve"> in an earlier section, </w:t>
-      </w:r>
-      <w:r>
-        <w:t xml:space="preserve">this </w:t>
-      </w:r>
-      <w:r>
-        <w:t xml:space="preserve">is </w:t>
-      </w:r>
-      <w:r>
-        <w:t>of</w:t>
-      </w:r>
-      <w:r>
-        <w:t xml:space="preserve"> tremendous</w:t>
-      </w:r>
-      <w:r>
-        <w:t xml:space="preserve"> value </w:t>
-      </w:r>
-      <w:r>
-        <w:t xml:space="preserve">to </w:t>
-      </w:r>
-      <w:r>
-        <w:t>art experts</w:t>
-      </w:r>
-      <w:r>
-        <w:t xml:space="preserve"> and researchers.</w:t>
-      </w:r>
-      <w:r>
-        <w:t xml:space="preserve"> </w:t>
-      </w:r>
-      <w:r>
-        <w:t xml:space="preserve">The role </w:t>
-      </w:r>
-      <w:r>
-        <w:t xml:space="preserve">of our research is primarily </w:t>
-      </w:r>
-      <w:r>
-        <w:t>to understand anchoring effects across sales of related art pieces</w:t>
-      </w:r>
-      <w:r>
-        <w:t>. However</w:t>
-      </w:r>
-      <w:r>
-        <w:t xml:space="preserve">, we hope that our analysis </w:t>
-      </w:r>
-      <w:r>
-        <w:t xml:space="preserve">may </w:t>
-      </w:r>
-      <w:r>
-        <w:t xml:space="preserve">also </w:t>
-      </w:r>
-      <w:r>
-        <w:t xml:space="preserve">shed light </w:t>
-      </w:r>
-      <w:r>
-        <w:t>on</w:t>
-      </w:r>
-      <w:r>
-        <w:t xml:space="preserve"> </w:t>
-      </w:r>
-      <w:r>
-        <w:t>that</w:t>
-      </w:r>
-      <w:r>
-        <w:t xml:space="preserve"> problem of </w:t>
+        <w:t xml:space="preserve"> and are </w:t>
+      </w:r>
+      <w:r>
+        <w:t xml:space="preserve">thus </w:t>
+      </w:r>
+      <w:r>
+        <w:t xml:space="preserve">likely </w:t>
+      </w:r>
+      <w:r>
+        <w:t xml:space="preserve">to be </w:t>
+      </w:r>
+      <w:r>
+        <w:t>far better</w:t>
+      </w:r>
+      <w:r>
+        <w:t xml:space="preserve"> </w:t>
+      </w:r>
+      <w:r>
+        <w:t>maintained</w:t>
+      </w:r>
+      <w:r>
+        <w:t xml:space="preserve">. </w:t>
+      </w:r>
+      <w:r>
+        <w:t xml:space="preserve">This </w:t>
+      </w:r>
+      <w:r>
+        <w:t xml:space="preserve">preserves </w:t>
+      </w:r>
+      <w:r>
+        <w:t xml:space="preserve">their </w:t>
+      </w:r>
+      <w:r>
+        <w:t xml:space="preserve">hedonic quality and </w:t>
+      </w:r>
+      <w:r>
+        <w:t xml:space="preserve">better </w:t>
+      </w:r>
+      <w:r>
+        <w:t xml:space="preserve">allows past </w:t>
+      </w:r>
+      <w:r>
+        <w:t xml:space="preserve">sales to </w:t>
+      </w:r>
+      <w:r>
+        <w:t xml:space="preserve">anchor </w:t>
+      </w:r>
+      <w:r>
+        <w:t>future ones.</w:t>
       </w:r>
       <w:bookmarkStart w:id="0" w:name="_GoBack"/>
       <w:bookmarkEnd w:id="0"/>
@@ -3152,193 +3431,267 @@
       <w:pPr>
         <w:spacing w:line="360" w:lineRule="auto"/>
       </w:pPr>
-    </w:p>
-    <w:p>
-      <w:pPr>
-        <w:pStyle w:val="ListParagraph"/>
-        <w:numPr>
-          <w:ilvl w:val="0"/>
-          <w:numId w:val="1"/>
-        </w:numPr>
-        <w:spacing w:line="360" w:lineRule="auto"/>
-      </w:pPr>
-      <w:r>
-        <w:t>To</w:t>
-      </w:r>
-      <w:r>
-        <w:t xml:space="preserve"> understand</w:t>
-      </w:r>
-      <w:r>
-        <w:t xml:space="preserve"> anchoring effects </w:t>
+      <w:r>
+        <w:t xml:space="preserve">If </w:t>
+      </w:r>
+      <w:r>
+        <w:t xml:space="preserve">an </w:t>
+      </w:r>
+      <w:r>
+        <w:t xml:space="preserve">art piece </w:t>
+      </w:r>
+      <w:r>
+        <w:t>can change</w:t>
+      </w:r>
+      <w:r>
+        <w:t xml:space="preserve"> </w:t>
+      </w:r>
+      <w:r>
+        <w:t>over time</w:t>
+      </w:r>
+      <w:r>
+        <w:t xml:space="preserve">, </w:t>
+      </w:r>
+      <w:r>
+        <w:t xml:space="preserve">how </w:t>
+      </w:r>
+      <w:r>
+        <w:t xml:space="preserve">can </w:t>
+      </w:r>
+      <w:r>
+        <w:t>we</w:t>
+      </w:r>
+      <w:r>
+        <w:t xml:space="preserve"> test for </w:t>
+      </w:r>
+      <w:r>
+        <w:t>anchoring?</w:t>
+      </w:r>
+      <w:r>
+        <w:t xml:space="preserve"> </w:t>
+      </w:r>
+      <w:r>
+        <w:t>The key is to c</w:t>
+      </w:r>
+      <w:r>
+        <w:t>on</w:t>
+      </w:r>
+      <w:r>
+        <w:t>trol for quality differences</w:t>
+      </w:r>
+      <w:r>
+        <w:t xml:space="preserve"> </w:t>
+      </w:r>
+      <w:r>
+        <w:t xml:space="preserve">between an anchor and </w:t>
+      </w:r>
+      <w:r>
+        <w:t xml:space="preserve">the current good. </w:t>
+      </w:r>
+      <w:r>
+        <w:t xml:space="preserve">In previous literature, the anchor was </w:t>
+      </w:r>
+      <w:r>
+        <w:t xml:space="preserve">nearly always a previous sale of the same good. </w:t>
+      </w:r>
+      <w:r>
+        <w:t xml:space="preserve">However, </w:t>
+      </w:r>
+      <w:r>
+        <w:t xml:space="preserve">if we control </w:t>
+      </w:r>
+      <w:r>
+        <w:t xml:space="preserve">adequately </w:t>
+      </w:r>
+      <w:r>
+        <w:t xml:space="preserve">for quality </w:t>
+      </w:r>
+      <w:r>
+        <w:t xml:space="preserve">changes between the anchor </w:t>
+      </w:r>
+      <w:r>
+        <w:t xml:space="preserve">and the </w:t>
+      </w:r>
+      <w:r>
+        <w:t>current</w:t>
+      </w:r>
+      <w:r>
+        <w:t xml:space="preserve"> art piece, then </w:t>
+      </w:r>
+      <w:r>
+        <w:t xml:space="preserve">we may </w:t>
+      </w:r>
+      <w:r>
+        <w:t xml:space="preserve">use </w:t>
+      </w:r>
+      <w:r>
+        <w:t xml:space="preserve">related artwork </w:t>
+      </w:r>
+      <w:r>
+        <w:t xml:space="preserve">(substitutes) </w:t>
+      </w:r>
+      <w:r>
+        <w:t>as the anchor instead of</w:t>
+      </w:r>
+      <w:r>
+        <w:t xml:space="preserve"> past</w:t>
+      </w:r>
+      <w:r>
+        <w:t xml:space="preserve"> sales</w:t>
+      </w:r>
+      <w:r>
+        <w:t>.</w:t>
+      </w:r>
+      <w:r>
+        <w:t xml:space="preserve"> This is the intuition behind our generalization of the original anchoring model in </w:t>
+      </w:r>
+      <w:proofErr w:type="spellStart"/>
+      <w:r>
+        <w:t>Beggs</w:t>
+      </w:r>
+      <w:proofErr w:type="spellEnd"/>
+      <w:r>
+        <w:t xml:space="preserve"> </w:t>
+      </w:r>
+      <w:r>
+        <w:t xml:space="preserve">&amp; </w:t>
+      </w:r>
+      <w:proofErr w:type="spellStart"/>
+      <w:r>
+        <w:t>Graddy</w:t>
+      </w:r>
+      <w:proofErr w:type="spellEnd"/>
+      <w:r>
+        <w:t xml:space="preserve"> (2009)</w:t>
+      </w:r>
+      <w:r>
+        <w:t>.</w:t>
+      </w:r>
+      <w:r>
+        <w:t xml:space="preserve"> </w:t>
+      </w:r>
+      <w:r>
+        <w:t xml:space="preserve">Developing a </w:t>
+      </w:r>
+      <w:r>
+        <w:t xml:space="preserve">systematic </w:t>
+      </w:r>
+      <w:r>
+        <w:t xml:space="preserve">measure </w:t>
+      </w:r>
+      <w:r>
+        <w:t xml:space="preserve">of substitution </w:t>
+      </w:r>
+      <w:r>
+        <w:t xml:space="preserve">to control for quality differences </w:t>
       </w:r>
       <w:r>
         <w:t xml:space="preserve">across </w:t>
       </w:r>
       <w:r>
-        <w:t>sales of related art pieces</w:t>
-      </w:r>
-      <w:r>
-        <w:t>.</w:t>
-      </w:r>
-    </w:p>
-    <w:p>
-      <w:pPr>
-        <w:pStyle w:val="ListParagraph"/>
-        <w:numPr>
-          <w:ilvl w:val="0"/>
-          <w:numId w:val="1"/>
-        </w:numPr>
-        <w:spacing w:line="360" w:lineRule="auto"/>
-      </w:pPr>
-      <w:r>
-        <w:t xml:space="preserve">To provide </w:t>
-      </w:r>
-      <w:r>
-        <w:t>a</w:t>
-      </w:r>
-      <w:r>
-        <w:t>n econometric</w:t>
-      </w:r>
-      <w:r>
-        <w:t xml:space="preserve"> precedent </w:t>
-      </w:r>
-      <w:r>
-        <w:t xml:space="preserve">for </w:t>
-      </w:r>
-      <w:r>
-        <w:t xml:space="preserve">evaluating </w:t>
-      </w:r>
-      <w:r>
-        <w:t>artistic similarity</w:t>
-      </w:r>
-      <w:r>
-        <w:t>.</w:t>
-      </w:r>
-    </w:p>
-    <w:p>
-      <w:pPr>
-        <w:spacing w:line="360" w:lineRule="auto"/>
-        <w:ind w:firstLine="0"/>
-      </w:pPr>
-    </w:p>
-    <w:p>
-      <w:pPr>
-        <w:spacing w:line="360" w:lineRule="auto"/>
-        <w:ind w:firstLine="0"/>
-      </w:pPr>
-      <w:r>
-        <w:t>To our knowledge, neither object</w:t>
-      </w:r>
-      <w:r>
-        <w:t xml:space="preserve">ive </w:t>
-      </w:r>
-      <w:r>
-        <w:t xml:space="preserve">has been </w:t>
-      </w:r>
-      <w:r>
-        <w:t xml:space="preserve">accomplished </w:t>
-      </w:r>
-      <w:r>
-        <w:t xml:space="preserve">in the existing economic literature </w:t>
-      </w:r>
-      <w:r>
-        <w:t xml:space="preserve">on </w:t>
-      </w:r>
-    </w:p>
-    <w:p>
-      <w:pPr>
-        <w:spacing w:line="360" w:lineRule="auto"/>
-      </w:pPr>
-    </w:p>
-    <w:p>
-      <w:pPr>
-        <w:spacing w:line="360" w:lineRule="auto"/>
-      </w:pPr>
-    </w:p>
-    <w:p>
-      <w:pPr>
-        <w:tabs>
-          <w:tab w:val="left" w:pos="7180"/>
-        </w:tabs>
-        <w:spacing w:line="360" w:lineRule="auto"/>
-        <w:ind w:firstLine="0"/>
-      </w:pPr>
-      <w:r>
-        <w:t>###</w:t>
-      </w:r>
-      <w:r>
-        <w:tab/>
-      </w:r>
-    </w:p>
-    <w:p>
-      <w:pPr>
-        <w:spacing w:line="360" w:lineRule="auto"/>
-      </w:pPr>
-      <w:r>
-        <w:t>Anc</w:t>
-      </w:r>
-      <w:r>
-        <w:t xml:space="preserve">horing, resale – less </w:t>
-      </w:r>
-      <w:r>
-        <w:t>important since</w:t>
-      </w:r>
-      <w:r>
-        <w:t xml:space="preserve"> </w:t>
-      </w:r>
-      <w:r>
-        <w:t xml:space="preserve">it’s an unstable assumption to assume that </w:t>
-      </w:r>
-      <w:r>
-        <w:t>artwork (e.g. prints,</w:t>
-      </w:r>
-      <w:r>
-        <w:t xml:space="preserve"> become </w:t>
-      </w:r>
-      <w:r>
-        <w:t xml:space="preserve">torn faded etc.; </w:t>
-      </w:r>
-      <w:r>
-        <w:t xml:space="preserve">even replacing canvas on back – RB ’15) </w:t>
-      </w:r>
-      <w:r>
-        <w:t>remains the same over time</w:t>
-      </w:r>
-      <w:r>
-        <w:t xml:space="preserve"> – MB ’00.</w:t>
-      </w:r>
-      <w:r>
-        <w:t xml:space="preserve"> Hence,</w:t>
-      </w:r>
-      <w:r>
-        <w:t xml:space="preserve"> if even the same artwork does not remain the same, why not use substitutes?</w:t>
-      </w:r>
-      <w:r>
-        <w:t xml:space="preserve"> (if does remain same</w:t>
-      </w:r>
-      <w:r>
-        <w:t>, probably more impressionist</w:t>
-      </w:r>
-      <w:r>
-        <w:t xml:space="preserve"> art since b</w:t>
-      </w:r>
-      <w:r>
-        <w:t>etter taken care of over t</w:t>
-      </w:r>
-      <w:r>
-        <w:t xml:space="preserve">ime, more famous works; this may be another reason </w:t>
-      </w:r>
-      <w:r>
-        <w:t xml:space="preserve">why Impressionist </w:t>
-      </w:r>
-      <w:r>
-        <w:t>art</w:t>
-      </w:r>
-      <w:r>
-        <w:t xml:space="preserve"> shows stronger anchoring effects, compared to </w:t>
-      </w:r>
-      <w:r>
-        <w:t>Contemporary art, in Beggs &amp; Graddy (2009)).</w:t>
+        <w:t>artwork</w:t>
+      </w:r>
+      <w:r>
+        <w:t xml:space="preserve"> </w:t>
+      </w:r>
+      <w:r>
+        <w:t xml:space="preserve">is not </w:t>
+      </w:r>
+      <w:r>
+        <w:t>trivial. Y</w:t>
+      </w:r>
+      <w:r>
+        <w:t>et</w:t>
+      </w:r>
+      <w:r>
+        <w:t>,</w:t>
+      </w:r>
+      <w:r>
+        <w:t xml:space="preserve"> as</w:t>
+      </w:r>
+      <w:r>
+        <w:t xml:space="preserve"> discussed</w:t>
+      </w:r>
+      <w:r>
+        <w:t xml:space="preserve"> in an earlier section, </w:t>
+      </w:r>
+      <w:r>
+        <w:t xml:space="preserve">this </w:t>
+      </w:r>
+      <w:r>
+        <w:t xml:space="preserve">is </w:t>
+      </w:r>
+      <w:r>
+        <w:t>of</w:t>
+      </w:r>
+      <w:r>
+        <w:t xml:space="preserve"> tremendous</w:t>
+      </w:r>
+      <w:r>
+        <w:t xml:space="preserve"> value </w:t>
+      </w:r>
+      <w:r>
+        <w:t xml:space="preserve">to </w:t>
+      </w:r>
+      <w:r>
+        <w:t>art experts</w:t>
+      </w:r>
+      <w:r>
+        <w:t xml:space="preserve"> and researchers.</w:t>
+      </w:r>
+      <w:r>
+        <w:t xml:space="preserve"> </w:t>
+      </w:r>
+      <w:r>
+        <w:t xml:space="preserve">The role </w:t>
+      </w:r>
+      <w:r>
+        <w:t xml:space="preserve">of our research is primarily </w:t>
+      </w:r>
+      <w:r>
+        <w:t>to understand anchoring effects across sales of related art pieces</w:t>
+      </w:r>
+      <w:r>
+        <w:t xml:space="preserve">, which has not been </w:t>
+      </w:r>
+      <w:r>
+        <w:t xml:space="preserve">studied </w:t>
+      </w:r>
+      <w:r>
+        <w:t>in the literature.</w:t>
+      </w:r>
+      <w:r>
+        <w:t xml:space="preserve"> </w:t>
+      </w:r>
+      <w:r>
+        <w:t>However</w:t>
+      </w:r>
+      <w:r>
+        <w:t xml:space="preserve">, we hope that our analysis </w:t>
+      </w:r>
+      <w:r>
+        <w:t xml:space="preserve">may </w:t>
+      </w:r>
+      <w:r>
+        <w:t xml:space="preserve">also </w:t>
+      </w:r>
+      <w:r>
+        <w:t xml:space="preserve">shed light </w:t>
+      </w:r>
+      <w:r>
+        <w:t>on</w:t>
+      </w:r>
+      <w:r>
+        <w:t xml:space="preserve"> </w:t>
+      </w:r>
+      <w:r>
+        <w:t xml:space="preserve">the </w:t>
+      </w:r>
+      <w:r>
+        <w:t xml:space="preserve">aforementioned </w:t>
+      </w:r>
+      <w:r>
+        <w:t>similarity problem.</w:t>
       </w:r>
     </w:p>
     <w:sectPr>
@@ -3400,13 +3753,23 @@
       <w:r>
         <w:t xml:space="preserve"> </w:t>
       </w:r>
-      <w:r>
-        <w:rPr>
-          <w:rFonts w:ascii="Arial" w:hAnsi="Arial" w:cs="Arial"/>
-          <w:color w:val="222222"/>
-          <w:shd w:val="clear" w:color="auto" w:fill="FFFFFF"/>
-        </w:rPr>
-        <w:t>Furnham, Adrian, and Hua Chu Boo. "A literature review of the anchoring effect."</w:t>
+      <w:proofErr w:type="spellStart"/>
+      <w:r>
+        <w:rPr>
+          <w:rFonts w:ascii="Arial" w:hAnsi="Arial" w:cs="Arial"/>
+          <w:color w:val="222222"/>
+          <w:shd w:val="clear" w:color="auto" w:fill="FFFFFF"/>
+        </w:rPr>
+        <w:t>Furnham</w:t>
+      </w:r>
+      <w:proofErr w:type="spellEnd"/>
+      <w:r>
+        <w:rPr>
+          <w:rFonts w:ascii="Arial" w:hAnsi="Arial" w:cs="Arial"/>
+          <w:color w:val="222222"/>
+          <w:shd w:val="clear" w:color="auto" w:fill="FFFFFF"/>
+        </w:rPr>
+        <w:t>, Adrian, and Hua Chu Boo. "A literature review of the anchoring effect."</w:t>
       </w:r>
       <w:r>
         <w:rPr>
@@ -3460,13 +3823,41 @@
       <w:r>
         <w:t xml:space="preserve"> </w:t>
       </w:r>
-      <w:r>
-        <w:rPr>
-          <w:rFonts w:ascii="Arial" w:hAnsi="Arial" w:cs="Arial"/>
-          <w:color w:val="222222"/>
-          <w:shd w:val="clear" w:color="auto" w:fill="FFFFFF"/>
-        </w:rPr>
-        <w:t>Tversky, Amos, and Daniel Kahneman. "Judgment under uncertainty: Heuristics and biases."</w:t>
+      <w:proofErr w:type="spellStart"/>
+      <w:r>
+        <w:rPr>
+          <w:rFonts w:ascii="Arial" w:hAnsi="Arial" w:cs="Arial"/>
+          <w:color w:val="222222"/>
+          <w:shd w:val="clear" w:color="auto" w:fill="FFFFFF"/>
+        </w:rPr>
+        <w:t>Tversky</w:t>
+      </w:r>
+      <w:proofErr w:type="spellEnd"/>
+      <w:r>
+        <w:rPr>
+          <w:rFonts w:ascii="Arial" w:hAnsi="Arial" w:cs="Arial"/>
+          <w:color w:val="222222"/>
+          <w:shd w:val="clear" w:color="auto" w:fill="FFFFFF"/>
+        </w:rPr>
+        <w:t xml:space="preserve">, Amos, and Daniel </w:t>
+      </w:r>
+      <w:proofErr w:type="spellStart"/>
+      <w:r>
+        <w:rPr>
+          <w:rFonts w:ascii="Arial" w:hAnsi="Arial" w:cs="Arial"/>
+          <w:color w:val="222222"/>
+          <w:shd w:val="clear" w:color="auto" w:fill="FFFFFF"/>
+        </w:rPr>
+        <w:t>Kahneman</w:t>
+      </w:r>
+      <w:proofErr w:type="spellEnd"/>
+      <w:r>
+        <w:rPr>
+          <w:rFonts w:ascii="Arial" w:hAnsi="Arial" w:cs="Arial"/>
+          <w:color w:val="222222"/>
+          <w:shd w:val="clear" w:color="auto" w:fill="FFFFFF"/>
+        </w:rPr>
+        <w:t>. "Judgment under uncertainty: Heuristics and biases."</w:t>
       </w:r>
       <w:r>
         <w:rPr>
@@ -3590,8 +3981,29 @@
       <w:r>
         <w:t xml:space="preserve"> </w:t>
       </w:r>
-      <w:r>
-        <w:t>Strack, Fritz; Mussweiler, Thomas (1997). "Explaining the enigmatic anchoring effect: Mechanisms of selective accessibility.". Journal of Personality and Social Psychology 73 (3): 437–446. doi:10.1037/0022-3514.73.3.437.</w:t>
+      <w:proofErr w:type="spellStart"/>
+      <w:r>
+        <w:t>Strack</w:t>
+      </w:r>
+      <w:proofErr w:type="spellEnd"/>
+      <w:r>
+        <w:t xml:space="preserve">, Fritz; </w:t>
+      </w:r>
+      <w:proofErr w:type="spellStart"/>
+      <w:r>
+        <w:t>Mussweiler</w:t>
+      </w:r>
+      <w:proofErr w:type="spellEnd"/>
+      <w:r>
+        <w:t>, Thomas (1997). "Explaining the enigmatic anchoring effect: Mechanisms of selective accessibility.</w:t>
+      </w:r>
+      <w:proofErr w:type="gramStart"/>
+      <w:r>
+        <w:t>".</w:t>
+      </w:r>
+      <w:proofErr w:type="gramEnd"/>
+      <w:r>
+        <w:t xml:space="preserve"> Journal of Personality and Social Psychology 73 (3): 437–446. doi:10.1037/0022-3514.73.3.437.</w:t>
       </w:r>
     </w:p>
   </w:footnote>
@@ -3609,13 +4021,23 @@
       <w:r>
         <w:t xml:space="preserve"> </w:t>
       </w:r>
-      <w:r>
-        <w:rPr>
-          <w:rFonts w:ascii="Arial" w:hAnsi="Arial" w:cs="Arial"/>
-          <w:color w:val="222222"/>
-          <w:shd w:val="clear" w:color="auto" w:fill="FFFFFF"/>
-        </w:rPr>
-        <w:t>Furnham, Adrian, and Hua Chu Boo. "A literature review of the anchoring effect."</w:t>
+      <w:proofErr w:type="spellStart"/>
+      <w:r>
+        <w:rPr>
+          <w:rFonts w:ascii="Arial" w:hAnsi="Arial" w:cs="Arial"/>
+          <w:color w:val="222222"/>
+          <w:shd w:val="clear" w:color="auto" w:fill="FFFFFF"/>
+        </w:rPr>
+        <w:t>Furnham</w:t>
+      </w:r>
+      <w:proofErr w:type="spellEnd"/>
+      <w:r>
+        <w:rPr>
+          <w:rFonts w:ascii="Arial" w:hAnsi="Arial" w:cs="Arial"/>
+          <w:color w:val="222222"/>
+          <w:shd w:val="clear" w:color="auto" w:fill="FFFFFF"/>
+        </w:rPr>
+        <w:t>, Adrian, and Hua Chu Boo. "A literature review of the anchoring effect."</w:t>
       </w:r>
       <w:r>
         <w:rPr>
@@ -3667,7 +4089,31 @@
         <w:footnoteRef/>
       </w:r>
       <w:r>
-        <w:t xml:space="preserve"> Rajendran &amp; Tellis (1994); Greenleaf (1995); Geltner (2011); Dougal et al. (2012).</w:t>
+        <w:t xml:space="preserve"> </w:t>
+      </w:r>
+      <w:proofErr w:type="spellStart"/>
+      <w:r>
+        <w:t>Rajendran</w:t>
+      </w:r>
+      <w:proofErr w:type="spellEnd"/>
+      <w:r>
+        <w:t xml:space="preserve"> &amp; </w:t>
+      </w:r>
+      <w:proofErr w:type="spellStart"/>
+      <w:r>
+        <w:t>Tellis</w:t>
+      </w:r>
+      <w:proofErr w:type="spellEnd"/>
+      <w:r>
+        <w:t xml:space="preserve"> (1994); Greenleaf (1995); </w:t>
+      </w:r>
+      <w:proofErr w:type="spellStart"/>
+      <w:r>
+        <w:t>Geltner</w:t>
+      </w:r>
+      <w:proofErr w:type="spellEnd"/>
+      <w:r>
+        <w:t xml:space="preserve"> (2011); Dougal et al. (2012).</w:t>
       </w:r>
     </w:p>
   </w:footnote>
@@ -3685,13 +4131,23 @@
       <w:r>
         <w:t xml:space="preserve"> </w:t>
       </w:r>
-      <w:r>
-        <w:rPr>
-          <w:rFonts w:ascii="Arial" w:hAnsi="Arial" w:cs="Arial"/>
-          <w:color w:val="222222"/>
-          <w:shd w:val="clear" w:color="auto" w:fill="FFFFFF"/>
-        </w:rPr>
-        <w:t>Furnham, Adrian, and Hua Chu Boo. "A literature review of the anchoring effect."</w:t>
+      <w:proofErr w:type="spellStart"/>
+      <w:r>
+        <w:rPr>
+          <w:rFonts w:ascii="Arial" w:hAnsi="Arial" w:cs="Arial"/>
+          <w:color w:val="222222"/>
+          <w:shd w:val="clear" w:color="auto" w:fill="FFFFFF"/>
+        </w:rPr>
+        <w:t>Furnham</w:t>
+      </w:r>
+      <w:proofErr w:type="spellEnd"/>
+      <w:r>
+        <w:rPr>
+          <w:rFonts w:ascii="Arial" w:hAnsi="Arial" w:cs="Arial"/>
+          <w:color w:val="222222"/>
+          <w:shd w:val="clear" w:color="auto" w:fill="FFFFFF"/>
+        </w:rPr>
+        <w:t>, Adrian, and Hua Chu Boo. "A literature review of the anchoring effect."</w:t>
       </w:r>
       <w:r>
         <w:rPr>
@@ -3745,13 +4201,41 @@
       <w:r>
         <w:t xml:space="preserve"> </w:t>
       </w:r>
-      <w:r>
-        <w:rPr>
-          <w:rFonts w:ascii="Arial" w:hAnsi="Arial" w:cs="Arial"/>
-          <w:color w:val="222222"/>
-          <w:shd w:val="clear" w:color="auto" w:fill="FFFFFF"/>
-        </w:rPr>
-        <w:t>Frykblom, Peter, and Jason F. Shogren. "An experimental testing of anchoring effects in discrete choice questions."</w:t>
+      <w:proofErr w:type="spellStart"/>
+      <w:r>
+        <w:rPr>
+          <w:rFonts w:ascii="Arial" w:hAnsi="Arial" w:cs="Arial"/>
+          <w:color w:val="222222"/>
+          <w:shd w:val="clear" w:color="auto" w:fill="FFFFFF"/>
+        </w:rPr>
+        <w:t>Frykblom</w:t>
+      </w:r>
+      <w:proofErr w:type="spellEnd"/>
+      <w:r>
+        <w:rPr>
+          <w:rFonts w:ascii="Arial" w:hAnsi="Arial" w:cs="Arial"/>
+          <w:color w:val="222222"/>
+          <w:shd w:val="clear" w:color="auto" w:fill="FFFFFF"/>
+        </w:rPr>
+        <w:t xml:space="preserve">, Peter, and Jason F. </w:t>
+      </w:r>
+      <w:proofErr w:type="spellStart"/>
+      <w:r>
+        <w:rPr>
+          <w:rFonts w:ascii="Arial" w:hAnsi="Arial" w:cs="Arial"/>
+          <w:color w:val="222222"/>
+          <w:shd w:val="clear" w:color="auto" w:fill="FFFFFF"/>
+        </w:rPr>
+        <w:t>Shogren</w:t>
+      </w:r>
+      <w:proofErr w:type="spellEnd"/>
+      <w:r>
+        <w:rPr>
+          <w:rFonts w:ascii="Arial" w:hAnsi="Arial" w:cs="Arial"/>
+          <w:color w:val="222222"/>
+          <w:shd w:val="clear" w:color="auto" w:fill="FFFFFF"/>
+        </w:rPr>
+        <w:t>. "An experimental testing of anchoring effects in discrete choice questions."</w:t>
       </w:r>
       <w:r>
         <w:rPr>
@@ -3829,13 +4313,32 @@
       <w:r>
         <w:t xml:space="preserve"> </w:t>
       </w:r>
-      <w:r>
-        <w:rPr>
-          <w:rFonts w:ascii="Arial" w:hAnsi="Arial" w:cs="Arial"/>
-          <w:color w:val="222222"/>
-          <w:shd w:val="clear" w:color="auto" w:fill="FFFFFF"/>
-        </w:rPr>
-        <w:t>Flachaire, Emmanuel, and Guillaume Hollard. "Starting point bias and respondent uncertainty in dichotomous choice contingent valuation surveys."</w:t>
+      <w:proofErr w:type="spellStart"/>
+      <w:r>
+        <w:rPr>
+          <w:rFonts w:ascii="Arial" w:hAnsi="Arial" w:cs="Arial"/>
+          <w:color w:val="222222"/>
+          <w:shd w:val="clear" w:color="auto" w:fill="FFFFFF"/>
+        </w:rPr>
+        <w:t>Flachaire</w:t>
+      </w:r>
+      <w:proofErr w:type="spellEnd"/>
+      <w:r>
+        <w:rPr>
+          <w:rFonts w:ascii="Arial" w:hAnsi="Arial" w:cs="Arial"/>
+          <w:color w:val="222222"/>
+          <w:shd w:val="clear" w:color="auto" w:fill="FFFFFF"/>
+        </w:rPr>
+        <w:t xml:space="preserve">, Emmanuel, and Guillaume Hollard. "Starting point bias and respondent uncertainty in dichotomous choice contingent valuation </w:t>
+      </w:r>
+      <w:proofErr w:type="spellStart"/>
+      <w:r>
+        <w:rPr>
+          <w:rFonts w:ascii="Arial" w:hAnsi="Arial" w:cs="Arial"/>
+          <w:color w:val="222222"/>
+          <w:shd w:val="clear" w:color="auto" w:fill="FFFFFF"/>
+        </w:rPr>
+        <w:t>surveys."</w:t>
       </w:r>
       <w:r>
         <w:rPr>
@@ -3845,7 +4348,18 @@
           <w:color w:val="222222"/>
           <w:shd w:val="clear" w:color="auto" w:fill="FFFFFF"/>
         </w:rPr>
-        <w:t>Resource and energy economics</w:t>
+        <w:t>Resource</w:t>
+      </w:r>
+      <w:proofErr w:type="spellEnd"/>
+      <w:r>
+        <w:rPr>
+          <w:rFonts w:ascii="Arial" w:hAnsi="Arial" w:cs="Arial"/>
+          <w:i/>
+          <w:iCs/>
+          <w:color w:val="222222"/>
+          <w:shd w:val="clear" w:color="auto" w:fill="FFFFFF"/>
+        </w:rPr>
+        <w:t xml:space="preserve"> and energy economics</w:t>
       </w:r>
       <w:r>
         <w:rPr>
@@ -3886,7 +4400,25 @@
           <w:color w:val="222222"/>
           <w:shd w:val="clear" w:color="auto" w:fill="FFFFFF"/>
         </w:rPr>
-        <w:t>Kinney Jr, William R., and Wilfred C. Uecker. "Mitigating the consequences of anchoring in auditor judgments."</w:t>
+        <w:t xml:space="preserve">Kinney Jr, William R., and Wilfred C. </w:t>
+      </w:r>
+      <w:proofErr w:type="spellStart"/>
+      <w:r>
+        <w:rPr>
+          <w:rFonts w:ascii="Arial" w:hAnsi="Arial" w:cs="Arial"/>
+          <w:color w:val="222222"/>
+          <w:shd w:val="clear" w:color="auto" w:fill="FFFFFF"/>
+        </w:rPr>
+        <w:t>Uecker</w:t>
+      </w:r>
+      <w:proofErr w:type="spellEnd"/>
+      <w:r>
+        <w:rPr>
+          <w:rFonts w:ascii="Arial" w:hAnsi="Arial" w:cs="Arial"/>
+          <w:color w:val="222222"/>
+          <w:shd w:val="clear" w:color="auto" w:fill="FFFFFF"/>
+        </w:rPr>
+        <w:t>. "Mitigating the consequences of anchoring in auditor judgments."</w:t>
       </w:r>
       <w:r>
         <w:rPr>
@@ -3940,13 +4472,41 @@
       <w:r>
         <w:t xml:space="preserve"> </w:t>
       </w:r>
-      <w:r>
-        <w:rPr>
-          <w:rFonts w:ascii="Arial" w:hAnsi="Arial" w:cs="Arial"/>
-          <w:color w:val="222222"/>
-          <w:shd w:val="clear" w:color="auto" w:fill="FFFFFF"/>
-        </w:rPr>
-        <w:t>Bucchianeri, Grace W., and Julia A. Minson. "A homeowner's dilemma: Anchoring in residential real estate transactions."</w:t>
+      <w:proofErr w:type="spellStart"/>
+      <w:r>
+        <w:rPr>
+          <w:rFonts w:ascii="Arial" w:hAnsi="Arial" w:cs="Arial"/>
+          <w:color w:val="222222"/>
+          <w:shd w:val="clear" w:color="auto" w:fill="FFFFFF"/>
+        </w:rPr>
+        <w:t>Bucchianeri</w:t>
+      </w:r>
+      <w:proofErr w:type="spellEnd"/>
+      <w:r>
+        <w:rPr>
+          <w:rFonts w:ascii="Arial" w:hAnsi="Arial" w:cs="Arial"/>
+          <w:color w:val="222222"/>
+          <w:shd w:val="clear" w:color="auto" w:fill="FFFFFF"/>
+        </w:rPr>
+        <w:t xml:space="preserve">, Grace W., and Julia A. </w:t>
+      </w:r>
+      <w:proofErr w:type="spellStart"/>
+      <w:r>
+        <w:rPr>
+          <w:rFonts w:ascii="Arial" w:hAnsi="Arial" w:cs="Arial"/>
+          <w:color w:val="222222"/>
+          <w:shd w:val="clear" w:color="auto" w:fill="FFFFFF"/>
+        </w:rPr>
+        <w:t>Minson</w:t>
+      </w:r>
+      <w:proofErr w:type="spellEnd"/>
+      <w:r>
+        <w:rPr>
+          <w:rFonts w:ascii="Arial" w:hAnsi="Arial" w:cs="Arial"/>
+          <w:color w:val="222222"/>
+          <w:shd w:val="clear" w:color="auto" w:fill="FFFFFF"/>
+        </w:rPr>
+        <w:t>. "A homeowner's dilemma: Anchoring in residential real estate transactions."</w:t>
       </w:r>
       <w:r>
         <w:rPr>
@@ -4000,13 +4560,41 @@
       <w:r>
         <w:t xml:space="preserve"> </w:t>
       </w:r>
-      <w:r>
-        <w:rPr>
-          <w:rFonts w:ascii="Arial" w:hAnsi="Arial" w:cs="Arial"/>
-          <w:color w:val="222222"/>
-          <w:shd w:val="clear" w:color="auto" w:fill="FFFFFF"/>
-        </w:rPr>
-        <w:t>Mussweiler, Thomas. "Sentencing Under Uncertainty: Anchoring Effects in the Courtroom1."</w:t>
+      <w:proofErr w:type="spellStart"/>
+      <w:r>
+        <w:rPr>
+          <w:rFonts w:ascii="Arial" w:hAnsi="Arial" w:cs="Arial"/>
+          <w:color w:val="222222"/>
+          <w:shd w:val="clear" w:color="auto" w:fill="FFFFFF"/>
+        </w:rPr>
+        <w:t>Mussweiler</w:t>
+      </w:r>
+      <w:proofErr w:type="spellEnd"/>
+      <w:r>
+        <w:rPr>
+          <w:rFonts w:ascii="Arial" w:hAnsi="Arial" w:cs="Arial"/>
+          <w:color w:val="222222"/>
+          <w:shd w:val="clear" w:color="auto" w:fill="FFFFFF"/>
+        </w:rPr>
+        <w:t xml:space="preserve">, Thomas. "Sentencing </w:t>
+      </w:r>
+      <w:proofErr w:type="gramStart"/>
+      <w:r>
+        <w:rPr>
+          <w:rFonts w:ascii="Arial" w:hAnsi="Arial" w:cs="Arial"/>
+          <w:color w:val="222222"/>
+          <w:shd w:val="clear" w:color="auto" w:fill="FFFFFF"/>
+        </w:rPr>
+        <w:t>Under</w:t>
+      </w:r>
+      <w:proofErr w:type="gramEnd"/>
+      <w:r>
+        <w:rPr>
+          <w:rFonts w:ascii="Arial" w:hAnsi="Arial" w:cs="Arial"/>
+          <w:color w:val="222222"/>
+          <w:shd w:val="clear" w:color="auto" w:fill="FFFFFF"/>
+        </w:rPr>
+        <w:t xml:space="preserve"> Uncertainty: Anchoring Effects in the Courtroom1."</w:t>
       </w:r>
       <w:r>
         <w:rPr>
@@ -4120,13 +4708,41 @@
       <w:r>
         <w:t xml:space="preserve"> </w:t>
       </w:r>
-      <w:r>
-        <w:rPr>
-          <w:rFonts w:ascii="Arial" w:hAnsi="Arial" w:cs="Arial"/>
-          <w:color w:val="222222"/>
-          <w:shd w:val="clear" w:color="auto" w:fill="FFFFFF"/>
-        </w:rPr>
-        <w:t>Nianhang, Xu, and Wu Shinong. "A Study on Anchoring Effect for Non-tradable Share Reform of Listed Companies in China [J]."</w:t>
+      <w:proofErr w:type="spellStart"/>
+      <w:r>
+        <w:rPr>
+          <w:rFonts w:ascii="Arial" w:hAnsi="Arial" w:cs="Arial"/>
+          <w:color w:val="222222"/>
+          <w:shd w:val="clear" w:color="auto" w:fill="FFFFFF"/>
+        </w:rPr>
+        <w:t>Nianhang</w:t>
+      </w:r>
+      <w:proofErr w:type="spellEnd"/>
+      <w:r>
+        <w:rPr>
+          <w:rFonts w:ascii="Arial" w:hAnsi="Arial" w:cs="Arial"/>
+          <w:color w:val="222222"/>
+          <w:shd w:val="clear" w:color="auto" w:fill="FFFFFF"/>
+        </w:rPr>
+        <w:t xml:space="preserve">, Xu, and Wu </w:t>
+      </w:r>
+      <w:proofErr w:type="spellStart"/>
+      <w:r>
+        <w:rPr>
+          <w:rFonts w:ascii="Arial" w:hAnsi="Arial" w:cs="Arial"/>
+          <w:color w:val="222222"/>
+          <w:shd w:val="clear" w:color="auto" w:fill="FFFFFF"/>
+        </w:rPr>
+        <w:t>Shinong</w:t>
+      </w:r>
+      <w:proofErr w:type="spellEnd"/>
+      <w:r>
+        <w:rPr>
+          <w:rFonts w:ascii="Arial" w:hAnsi="Arial" w:cs="Arial"/>
+          <w:color w:val="222222"/>
+          <w:shd w:val="clear" w:color="auto" w:fill="FFFFFF"/>
+        </w:rPr>
+        <w:t>. "A Study on Anchoring Effect for Non-tradable Share Reform of Listed Companies in China [J]."</w:t>
       </w:r>
       <w:r>
         <w:rPr>
@@ -4196,13 +4812,41 @@
         </w:rPr>
         <w:t>‐</w:t>
       </w:r>
-      <w:r>
-        <w:rPr>
-          <w:rFonts w:ascii="Arial" w:hAnsi="Arial" w:cs="Arial"/>
-          <w:color w:val="222222"/>
-          <w:shd w:val="clear" w:color="auto" w:fill="FFFFFF"/>
-        </w:rPr>
-        <w:t>Reiley, David, et al. "Pennies from ebay: The determinants of price in online auctions*."</w:t>
+      <w:proofErr w:type="spellStart"/>
+      <w:r>
+        <w:rPr>
+          <w:rFonts w:ascii="Arial" w:hAnsi="Arial" w:cs="Arial"/>
+          <w:color w:val="222222"/>
+          <w:shd w:val="clear" w:color="auto" w:fill="FFFFFF"/>
+        </w:rPr>
+        <w:t>Reiley</w:t>
+      </w:r>
+      <w:proofErr w:type="spellEnd"/>
+      <w:r>
+        <w:rPr>
+          <w:rFonts w:ascii="Arial" w:hAnsi="Arial" w:cs="Arial"/>
+          <w:color w:val="222222"/>
+          <w:shd w:val="clear" w:color="auto" w:fill="FFFFFF"/>
+        </w:rPr>
+        <w:t xml:space="preserve">, David, et al. "Pennies from </w:t>
+      </w:r>
+      <w:proofErr w:type="spellStart"/>
+      <w:r>
+        <w:rPr>
+          <w:rFonts w:ascii="Arial" w:hAnsi="Arial" w:cs="Arial"/>
+          <w:color w:val="222222"/>
+          <w:shd w:val="clear" w:color="auto" w:fill="FFFFFF"/>
+        </w:rPr>
+        <w:t>ebay</w:t>
+      </w:r>
+      <w:proofErr w:type="spellEnd"/>
+      <w:r>
+        <w:rPr>
+          <w:rFonts w:ascii="Arial" w:hAnsi="Arial" w:cs="Arial"/>
+          <w:color w:val="222222"/>
+          <w:shd w:val="clear" w:color="auto" w:fill="FFFFFF"/>
+        </w:rPr>
+        <w:t>: The determinants of price in online auctions*."</w:t>
       </w:r>
       <w:r>
         <w:rPr>
@@ -4262,7 +4906,43 @@
           <w:color w:val="222222"/>
           <w:shd w:val="clear" w:color="auto" w:fill="FFFFFF"/>
         </w:rPr>
-        <w:t>Ku, Gillian, Adam D. Galinsky, and J. Keith Murnighan. "Starting low but ending high: A reversal of the anchoring effect in auctions."</w:t>
+        <w:t xml:space="preserve">Ku, Gillian, Adam D. </w:t>
+      </w:r>
+      <w:proofErr w:type="spellStart"/>
+      <w:r>
+        <w:rPr>
+          <w:rFonts w:ascii="Arial" w:hAnsi="Arial" w:cs="Arial"/>
+          <w:color w:val="222222"/>
+          <w:shd w:val="clear" w:color="auto" w:fill="FFFFFF"/>
+        </w:rPr>
+        <w:t>Galinsky</w:t>
+      </w:r>
+      <w:proofErr w:type="spellEnd"/>
+      <w:r>
+        <w:rPr>
+          <w:rFonts w:ascii="Arial" w:hAnsi="Arial" w:cs="Arial"/>
+          <w:color w:val="222222"/>
+          <w:shd w:val="clear" w:color="auto" w:fill="FFFFFF"/>
+        </w:rPr>
+        <w:t xml:space="preserve">, and J. Keith </w:t>
+      </w:r>
+      <w:proofErr w:type="spellStart"/>
+      <w:r>
+        <w:rPr>
+          <w:rFonts w:ascii="Arial" w:hAnsi="Arial" w:cs="Arial"/>
+          <w:color w:val="222222"/>
+          <w:shd w:val="clear" w:color="auto" w:fill="FFFFFF"/>
+        </w:rPr>
+        <w:t>Murnighan</w:t>
+      </w:r>
+      <w:proofErr w:type="spellEnd"/>
+      <w:r>
+        <w:rPr>
+          <w:rFonts w:ascii="Arial" w:hAnsi="Arial" w:cs="Arial"/>
+          <w:color w:val="222222"/>
+          <w:shd w:val="clear" w:color="auto" w:fill="FFFFFF"/>
+        </w:rPr>
+        <w:t>. "Starting low but ending high: A reversal of the anchoring effect in auctions."</w:t>
       </w:r>
       <w:r>
         <w:rPr>
@@ -4316,13 +4996,77 @@
       <w:r>
         <w:t xml:space="preserve"> </w:t>
       </w:r>
-      <w:r>
-        <w:rPr>
-          <w:rFonts w:ascii="Arial" w:hAnsi="Arial" w:cs="Arial"/>
-          <w:color w:val="222222"/>
-          <w:shd w:val="clear" w:color="auto" w:fill="FFFFFF"/>
-        </w:rPr>
-        <w:t>Ariely, Dan, George Loewenstein, and Drazen Prelec. "Tom Sawyer and the construction of value."</w:t>
+      <w:proofErr w:type="spellStart"/>
+      <w:r>
+        <w:rPr>
+          <w:rFonts w:ascii="Arial" w:hAnsi="Arial" w:cs="Arial"/>
+          <w:color w:val="222222"/>
+          <w:shd w:val="clear" w:color="auto" w:fill="FFFFFF"/>
+        </w:rPr>
+        <w:t>Ariely</w:t>
+      </w:r>
+      <w:proofErr w:type="spellEnd"/>
+      <w:r>
+        <w:rPr>
+          <w:rFonts w:ascii="Arial" w:hAnsi="Arial" w:cs="Arial"/>
+          <w:color w:val="222222"/>
+          <w:shd w:val="clear" w:color="auto" w:fill="FFFFFF"/>
+        </w:rPr>
+        <w:t xml:space="preserve">, Dan, George </w:t>
+      </w:r>
+      <w:proofErr w:type="spellStart"/>
+      <w:r>
+        <w:rPr>
+          <w:rFonts w:ascii="Arial" w:hAnsi="Arial" w:cs="Arial"/>
+          <w:color w:val="222222"/>
+          <w:shd w:val="clear" w:color="auto" w:fill="FFFFFF"/>
+        </w:rPr>
+        <w:t>Loewenstein</w:t>
+      </w:r>
+      <w:proofErr w:type="spellEnd"/>
+      <w:r>
+        <w:rPr>
+          <w:rFonts w:ascii="Arial" w:hAnsi="Arial" w:cs="Arial"/>
+          <w:color w:val="222222"/>
+          <w:shd w:val="clear" w:color="auto" w:fill="FFFFFF"/>
+        </w:rPr>
+        <w:t xml:space="preserve">, and </w:t>
+      </w:r>
+      <w:proofErr w:type="spellStart"/>
+      <w:r>
+        <w:rPr>
+          <w:rFonts w:ascii="Arial" w:hAnsi="Arial" w:cs="Arial"/>
+          <w:color w:val="222222"/>
+          <w:shd w:val="clear" w:color="auto" w:fill="FFFFFF"/>
+        </w:rPr>
+        <w:t>Drazen</w:t>
+      </w:r>
+      <w:proofErr w:type="spellEnd"/>
+      <w:r>
+        <w:rPr>
+          <w:rFonts w:ascii="Arial" w:hAnsi="Arial" w:cs="Arial"/>
+          <w:color w:val="222222"/>
+          <w:shd w:val="clear" w:color="auto" w:fill="FFFFFF"/>
+        </w:rPr>
+        <w:t xml:space="preserve"> </w:t>
+      </w:r>
+      <w:proofErr w:type="spellStart"/>
+      <w:r>
+        <w:rPr>
+          <w:rFonts w:ascii="Arial" w:hAnsi="Arial" w:cs="Arial"/>
+          <w:color w:val="222222"/>
+          <w:shd w:val="clear" w:color="auto" w:fill="FFFFFF"/>
+        </w:rPr>
+        <w:t>Prelec</w:t>
+      </w:r>
+      <w:proofErr w:type="spellEnd"/>
+      <w:r>
+        <w:rPr>
+          <w:rFonts w:ascii="Arial" w:hAnsi="Arial" w:cs="Arial"/>
+          <w:color w:val="222222"/>
+          <w:shd w:val="clear" w:color="auto" w:fill="FFFFFF"/>
+        </w:rPr>
+        <w:t>. "Tom Sawyer and the construction of value."</w:t>
       </w:r>
       <w:r>
         <w:rPr>
@@ -4376,13 +5120,23 @@
       <w:r>
         <w:t xml:space="preserve"> </w:t>
       </w:r>
-      <w:r>
-        <w:rPr>
-          <w:rFonts w:ascii="Arial" w:hAnsi="Arial" w:cs="Arial"/>
-          <w:color w:val="222222"/>
-          <w:shd w:val="clear" w:color="auto" w:fill="FFFFFF"/>
-        </w:rPr>
-        <w:t>Wolk, Agnieszka, and Martin Spann. "The effects of reference prices on bidding behavior in interactive pricing mechanisms."</w:t>
+      <w:proofErr w:type="spellStart"/>
+      <w:r>
+        <w:rPr>
+          <w:rFonts w:ascii="Arial" w:hAnsi="Arial" w:cs="Arial"/>
+          <w:color w:val="222222"/>
+          <w:shd w:val="clear" w:color="auto" w:fill="FFFFFF"/>
+        </w:rPr>
+        <w:t>Wolk</w:t>
+      </w:r>
+      <w:proofErr w:type="spellEnd"/>
+      <w:r>
+        <w:rPr>
+          <w:rFonts w:ascii="Arial" w:hAnsi="Arial" w:cs="Arial"/>
+          <w:color w:val="222222"/>
+          <w:shd w:val="clear" w:color="auto" w:fill="FFFFFF"/>
+        </w:rPr>
+        <w:t>, Agnieszka, and Martin Spann. "The effects of reference prices on bidding behavior in interactive pricing mechanisms."</w:t>
       </w:r>
       <w:r>
         <w:rPr>
@@ -4436,13 +5190,41 @@
       <w:r>
         <w:t xml:space="preserve"> </w:t>
       </w:r>
-      <w:r>
-        <w:rPr>
-          <w:rFonts w:ascii="Arial" w:hAnsi="Arial" w:cs="Arial"/>
-          <w:color w:val="222222"/>
-          <w:shd w:val="clear" w:color="auto" w:fill="FFFFFF"/>
-        </w:rPr>
-        <w:t>Beggs, Alan, and Kathryn Graddy. "Testing for reference dependence: An application to the art market." (2005).</w:t>
+      <w:proofErr w:type="spellStart"/>
+      <w:r>
+        <w:rPr>
+          <w:rFonts w:ascii="Arial" w:hAnsi="Arial" w:cs="Arial"/>
+          <w:color w:val="222222"/>
+          <w:shd w:val="clear" w:color="auto" w:fill="FFFFFF"/>
+        </w:rPr>
+        <w:t>Beggs</w:t>
+      </w:r>
+      <w:proofErr w:type="spellEnd"/>
+      <w:r>
+        <w:rPr>
+          <w:rFonts w:ascii="Arial" w:hAnsi="Arial" w:cs="Arial"/>
+          <w:color w:val="222222"/>
+          <w:shd w:val="clear" w:color="auto" w:fill="FFFFFF"/>
+        </w:rPr>
+        <w:t xml:space="preserve">, Alan, and Kathryn </w:t>
+      </w:r>
+      <w:proofErr w:type="spellStart"/>
+      <w:r>
+        <w:rPr>
+          <w:rFonts w:ascii="Arial" w:hAnsi="Arial" w:cs="Arial"/>
+          <w:color w:val="222222"/>
+          <w:shd w:val="clear" w:color="auto" w:fill="FFFFFF"/>
+        </w:rPr>
+        <w:t>Graddy</w:t>
+      </w:r>
+      <w:proofErr w:type="spellEnd"/>
+      <w:r>
+        <w:rPr>
+          <w:rFonts w:ascii="Arial" w:hAnsi="Arial" w:cs="Arial"/>
+          <w:color w:val="222222"/>
+          <w:shd w:val="clear" w:color="auto" w:fill="FFFFFF"/>
+        </w:rPr>
+        <w:t>. "Testing for reference dependence: An application to the art market." (2005).</w:t>
       </w:r>
     </w:p>
   </w:footnote>
@@ -4479,13 +5261,41 @@
       <w:r>
         <w:t xml:space="preserve"> </w:t>
       </w:r>
-      <w:r>
-        <w:rPr>
-          <w:rFonts w:ascii="Arial" w:hAnsi="Arial" w:cs="Arial"/>
-          <w:color w:val="222222"/>
-          <w:shd w:val="clear" w:color="auto" w:fill="FFFFFF"/>
-        </w:rPr>
-        <w:t>Beggs, Alan, and Kathryn Graddy. "Testing for reference dependence: An application to the art market." (2005).</w:t>
+      <w:proofErr w:type="spellStart"/>
+      <w:r>
+        <w:rPr>
+          <w:rFonts w:ascii="Arial" w:hAnsi="Arial" w:cs="Arial"/>
+          <w:color w:val="222222"/>
+          <w:shd w:val="clear" w:color="auto" w:fill="FFFFFF"/>
+        </w:rPr>
+        <w:t>Beggs</w:t>
+      </w:r>
+      <w:proofErr w:type="spellEnd"/>
+      <w:r>
+        <w:rPr>
+          <w:rFonts w:ascii="Arial" w:hAnsi="Arial" w:cs="Arial"/>
+          <w:color w:val="222222"/>
+          <w:shd w:val="clear" w:color="auto" w:fill="FFFFFF"/>
+        </w:rPr>
+        <w:t xml:space="preserve">, Alan, and Kathryn </w:t>
+      </w:r>
+      <w:proofErr w:type="spellStart"/>
+      <w:r>
+        <w:rPr>
+          <w:rFonts w:ascii="Arial" w:hAnsi="Arial" w:cs="Arial"/>
+          <w:color w:val="222222"/>
+          <w:shd w:val="clear" w:color="auto" w:fill="FFFFFF"/>
+        </w:rPr>
+        <w:t>Graddy</w:t>
+      </w:r>
+      <w:proofErr w:type="spellEnd"/>
+      <w:r>
+        <w:rPr>
+          <w:rFonts w:ascii="Arial" w:hAnsi="Arial" w:cs="Arial"/>
+          <w:color w:val="222222"/>
+          <w:shd w:val="clear" w:color="auto" w:fill="FFFFFF"/>
+        </w:rPr>
+        <w:t>. "Testing for reference dependence: An application to the art market." (2005).</w:t>
       </w:r>
     </w:p>
   </w:footnote>
@@ -4540,13 +5350,41 @@
       <w:r>
         <w:t xml:space="preserve"> </w:t>
       </w:r>
-      <w:r>
-        <w:rPr>
-          <w:rFonts w:ascii="Arial" w:hAnsi="Arial" w:cs="Arial"/>
-          <w:color w:val="222222"/>
-          <w:shd w:val="clear" w:color="auto" w:fill="FFFFFF"/>
-        </w:rPr>
-        <w:t>Beggs, Alan, and Kathryn Graddy. "Anchoring effects: Evidence from art auctions."</w:t>
+      <w:proofErr w:type="spellStart"/>
+      <w:r>
+        <w:rPr>
+          <w:rFonts w:ascii="Arial" w:hAnsi="Arial" w:cs="Arial"/>
+          <w:color w:val="222222"/>
+          <w:shd w:val="clear" w:color="auto" w:fill="FFFFFF"/>
+        </w:rPr>
+        <w:t>Beggs</w:t>
+      </w:r>
+      <w:proofErr w:type="spellEnd"/>
+      <w:r>
+        <w:rPr>
+          <w:rFonts w:ascii="Arial" w:hAnsi="Arial" w:cs="Arial"/>
+          <w:color w:val="222222"/>
+          <w:shd w:val="clear" w:color="auto" w:fill="FFFFFF"/>
+        </w:rPr>
+        <w:t xml:space="preserve">, Alan, and Kathryn </w:t>
+      </w:r>
+      <w:proofErr w:type="spellStart"/>
+      <w:r>
+        <w:rPr>
+          <w:rFonts w:ascii="Arial" w:hAnsi="Arial" w:cs="Arial"/>
+          <w:color w:val="222222"/>
+          <w:shd w:val="clear" w:color="auto" w:fill="FFFFFF"/>
+        </w:rPr>
+        <w:t>Graddy</w:t>
+      </w:r>
+      <w:proofErr w:type="spellEnd"/>
+      <w:r>
+        <w:rPr>
+          <w:rFonts w:ascii="Arial" w:hAnsi="Arial" w:cs="Arial"/>
+          <w:color w:val="222222"/>
+          <w:shd w:val="clear" w:color="auto" w:fill="FFFFFF"/>
+        </w:rPr>
+        <w:t>. "Anchoring effects: Evidence from art auctions."</w:t>
       </w:r>
       <w:r>
         <w:rPr>
@@ -4606,7 +5444,25 @@
           <w:color w:val="222222"/>
           <w:shd w:val="clear" w:color="auto" w:fill="FFFFFF"/>
         </w:rPr>
-        <w:t>Leung, Tin Cheuk, and Kwok Ping Tsang. "Anchoring and loss aversion in the housing market: implications on price dynamics."</w:t>
+        <w:t xml:space="preserve">Leung, Tin </w:t>
+      </w:r>
+      <w:proofErr w:type="spellStart"/>
+      <w:r>
+        <w:rPr>
+          <w:rFonts w:ascii="Arial" w:hAnsi="Arial" w:cs="Arial"/>
+          <w:color w:val="222222"/>
+          <w:shd w:val="clear" w:color="auto" w:fill="FFFFFF"/>
+        </w:rPr>
+        <w:t>Cheuk</w:t>
+      </w:r>
+      <w:proofErr w:type="spellEnd"/>
+      <w:r>
+        <w:rPr>
+          <w:rFonts w:ascii="Arial" w:hAnsi="Arial" w:cs="Arial"/>
+          <w:color w:val="222222"/>
+          <w:shd w:val="clear" w:color="auto" w:fill="FFFFFF"/>
+        </w:rPr>
+        <w:t>, and Kwok Ping Tsang. "Anchoring and loss aversion in the housing market: implications on price dynamics."</w:t>
       </w:r>
       <w:r>
         <w:rPr>
@@ -4666,7 +5522,25 @@
           <w:color w:val="222222"/>
           <w:shd w:val="clear" w:color="auto" w:fill="FFFFFF"/>
         </w:rPr>
-        <w:t>Mei, J., et al. "Loss Aversion? What Loss Aversion? Some Suprising Evidence from the Art Market."</w:t>
+        <w:t xml:space="preserve">Mei, J., et al. "Loss Aversion? What Loss Aversion? Some </w:t>
+      </w:r>
+      <w:proofErr w:type="spellStart"/>
+      <w:r>
+        <w:rPr>
+          <w:rFonts w:ascii="Arial" w:hAnsi="Arial" w:cs="Arial"/>
+          <w:color w:val="222222"/>
+          <w:shd w:val="clear" w:color="auto" w:fill="FFFFFF"/>
+        </w:rPr>
+        <w:t>Suprising</w:t>
+      </w:r>
+      <w:proofErr w:type="spellEnd"/>
+      <w:r>
+        <w:rPr>
+          <w:rFonts w:ascii="Arial" w:hAnsi="Arial" w:cs="Arial"/>
+          <w:color w:val="222222"/>
+          <w:shd w:val="clear" w:color="auto" w:fill="FFFFFF"/>
+        </w:rPr>
+        <w:t xml:space="preserve"> Evidence from the Art Market."</w:t>
       </w:r>
       <w:r>
         <w:rPr>
@@ -4711,13 +5585,23 @@
       <w:r>
         <w:t xml:space="preserve"> </w:t>
       </w:r>
-      <w:r>
-        <w:rPr>
-          <w:rFonts w:ascii="Arial" w:hAnsi="Arial" w:cs="Arial"/>
-          <w:color w:val="222222"/>
-          <w:shd w:val="clear" w:color="auto" w:fill="FFFFFF"/>
-        </w:rPr>
-        <w:t>Graddy, Kathryn, et al. "Anchoring or loss aversion? Empirical evidence from art auctions." (2014).</w:t>
+      <w:proofErr w:type="spellStart"/>
+      <w:r>
+        <w:rPr>
+          <w:rFonts w:ascii="Arial" w:hAnsi="Arial" w:cs="Arial"/>
+          <w:color w:val="222222"/>
+          <w:shd w:val="clear" w:color="auto" w:fill="FFFFFF"/>
+        </w:rPr>
+        <w:t>Graddy</w:t>
+      </w:r>
+      <w:proofErr w:type="spellEnd"/>
+      <w:r>
+        <w:rPr>
+          <w:rFonts w:ascii="Arial" w:hAnsi="Arial" w:cs="Arial"/>
+          <w:color w:val="222222"/>
+          <w:shd w:val="clear" w:color="auto" w:fill="FFFFFF"/>
+        </w:rPr>
+        <w:t>, Kathryn, et al. "Anchoring or loss aversion? Empirical evidence from art auctions." (2014).</w:t>
       </w:r>
     </w:p>
   </w:footnote>
@@ -4741,7 +5625,43 @@
           <w:color w:val="222222"/>
           <w:shd w:val="clear" w:color="auto" w:fill="FFFFFF"/>
         </w:rPr>
-        <w:t>Bruno, Brunella, and Giacomo Nocera. "Investing in art: The informational content of Italian painting pre-sale estimates."</w:t>
+        <w:t xml:space="preserve">Bruno, </w:t>
+      </w:r>
+      <w:proofErr w:type="spellStart"/>
+      <w:r>
+        <w:rPr>
+          <w:rFonts w:ascii="Arial" w:hAnsi="Arial" w:cs="Arial"/>
+          <w:color w:val="222222"/>
+          <w:shd w:val="clear" w:color="auto" w:fill="FFFFFF"/>
+        </w:rPr>
+        <w:t>Brunella</w:t>
+      </w:r>
+      <w:proofErr w:type="spellEnd"/>
+      <w:r>
+        <w:rPr>
+          <w:rFonts w:ascii="Arial" w:hAnsi="Arial" w:cs="Arial"/>
+          <w:color w:val="222222"/>
+          <w:shd w:val="clear" w:color="auto" w:fill="FFFFFF"/>
+        </w:rPr>
+        <w:t xml:space="preserve">, and Giacomo </w:t>
+      </w:r>
+      <w:proofErr w:type="spellStart"/>
+      <w:r>
+        <w:rPr>
+          <w:rFonts w:ascii="Arial" w:hAnsi="Arial" w:cs="Arial"/>
+          <w:color w:val="222222"/>
+          <w:shd w:val="clear" w:color="auto" w:fill="FFFFFF"/>
+        </w:rPr>
+        <w:t>Nocera</w:t>
+      </w:r>
+      <w:proofErr w:type="spellEnd"/>
+      <w:r>
+        <w:rPr>
+          <w:rFonts w:ascii="Arial" w:hAnsi="Arial" w:cs="Arial"/>
+          <w:color w:val="222222"/>
+          <w:shd w:val="clear" w:color="auto" w:fill="FFFFFF"/>
+        </w:rPr>
+        <w:t>. "Investing in art: The informational content of Italian painting pre-sale estimates."</w:t>
       </w:r>
       <w:r>
         <w:rPr>
@@ -4890,13 +5810,41 @@
       <w:r>
         <w:t xml:space="preserve"> </w:t>
       </w:r>
-      <w:r>
-        <w:rPr>
-          <w:rFonts w:ascii="Arial" w:hAnsi="Arial" w:cs="Arial"/>
-          <w:color w:val="222222"/>
-          <w:shd w:val="clear" w:color="auto" w:fill="FFFFFF"/>
-        </w:rPr>
-        <w:t>Beggs, Alan, and Kathryn Graddy. "Failure to meet the reserve price: The impact on returns to art."</w:t>
+      <w:proofErr w:type="spellStart"/>
+      <w:r>
+        <w:rPr>
+          <w:rFonts w:ascii="Arial" w:hAnsi="Arial" w:cs="Arial"/>
+          <w:color w:val="222222"/>
+          <w:shd w:val="clear" w:color="auto" w:fill="FFFFFF"/>
+        </w:rPr>
+        <w:t>Beggs</w:t>
+      </w:r>
+      <w:proofErr w:type="spellEnd"/>
+      <w:r>
+        <w:rPr>
+          <w:rFonts w:ascii="Arial" w:hAnsi="Arial" w:cs="Arial"/>
+          <w:color w:val="222222"/>
+          <w:shd w:val="clear" w:color="auto" w:fill="FFFFFF"/>
+        </w:rPr>
+        <w:t xml:space="preserve">, Alan, and Kathryn </w:t>
+      </w:r>
+      <w:proofErr w:type="spellStart"/>
+      <w:r>
+        <w:rPr>
+          <w:rFonts w:ascii="Arial" w:hAnsi="Arial" w:cs="Arial"/>
+          <w:color w:val="222222"/>
+          <w:shd w:val="clear" w:color="auto" w:fill="FFFFFF"/>
+        </w:rPr>
+        <w:t>Graddy</w:t>
+      </w:r>
+      <w:proofErr w:type="spellEnd"/>
+      <w:r>
+        <w:rPr>
+          <w:rFonts w:ascii="Arial" w:hAnsi="Arial" w:cs="Arial"/>
+          <w:color w:val="222222"/>
+          <w:shd w:val="clear" w:color="auto" w:fill="FFFFFF"/>
+        </w:rPr>
+        <w:t>. "Failure to meet the reserve price: The impact on returns to art."</w:t>
       </w:r>
       <w:r>
         <w:rPr>
@@ -4956,7 +5904,25 @@
           <w:color w:val="222222"/>
           <w:shd w:val="clear" w:color="auto" w:fill="FFFFFF"/>
         </w:rPr>
-        <w:t>Canals-Cerdá, José J. "The value of a good reputation online: an application to art auctions."</w:t>
+        <w:t>Canals-</w:t>
+      </w:r>
+      <w:proofErr w:type="spellStart"/>
+      <w:r>
+        <w:rPr>
+          <w:rFonts w:ascii="Arial" w:hAnsi="Arial" w:cs="Arial"/>
+          <w:color w:val="222222"/>
+          <w:shd w:val="clear" w:color="auto" w:fill="FFFFFF"/>
+        </w:rPr>
+        <w:t>Cerdá</w:t>
+      </w:r>
+      <w:proofErr w:type="spellEnd"/>
+      <w:r>
+        <w:rPr>
+          <w:rFonts w:ascii="Arial" w:hAnsi="Arial" w:cs="Arial"/>
+          <w:color w:val="222222"/>
+          <w:shd w:val="clear" w:color="auto" w:fill="FFFFFF"/>
+        </w:rPr>
+        <w:t>, José J. "The value of a good reputation online: an application to art auctions."</w:t>
       </w:r>
       <w:r>
         <w:rPr>
@@ -5010,13 +5976,59 @@
       <w:r>
         <w:t xml:space="preserve"> </w:t>
       </w:r>
-      <w:r>
-        <w:rPr>
-          <w:rFonts w:ascii="Arial" w:hAnsi="Arial" w:cs="Arial"/>
-          <w:color w:val="222222"/>
-          <w:shd w:val="clear" w:color="auto" w:fill="FFFFFF"/>
-        </w:rPr>
-        <w:t>Pénasse, Julien, Luc Renneboog, and Christophe Spaenjers. "Sentiment and art prices."</w:t>
+      <w:proofErr w:type="spellStart"/>
+      <w:r>
+        <w:rPr>
+          <w:rFonts w:ascii="Arial" w:hAnsi="Arial" w:cs="Arial"/>
+          <w:color w:val="222222"/>
+          <w:shd w:val="clear" w:color="auto" w:fill="FFFFFF"/>
+        </w:rPr>
+        <w:t>Pénasse</w:t>
+      </w:r>
+      <w:proofErr w:type="spellEnd"/>
+      <w:r>
+        <w:rPr>
+          <w:rFonts w:ascii="Arial" w:hAnsi="Arial" w:cs="Arial"/>
+          <w:color w:val="222222"/>
+          <w:shd w:val="clear" w:color="auto" w:fill="FFFFFF"/>
+        </w:rPr>
+        <w:t xml:space="preserve">, Julien, Luc </w:t>
+      </w:r>
+      <w:proofErr w:type="spellStart"/>
+      <w:r>
+        <w:rPr>
+          <w:rFonts w:ascii="Arial" w:hAnsi="Arial" w:cs="Arial"/>
+          <w:color w:val="222222"/>
+          <w:shd w:val="clear" w:color="auto" w:fill="FFFFFF"/>
+        </w:rPr>
+        <w:t>Renneboog</w:t>
+      </w:r>
+      <w:proofErr w:type="spellEnd"/>
+      <w:r>
+        <w:rPr>
+          <w:rFonts w:ascii="Arial" w:hAnsi="Arial" w:cs="Arial"/>
+          <w:color w:val="222222"/>
+          <w:shd w:val="clear" w:color="auto" w:fill="FFFFFF"/>
+        </w:rPr>
+        <w:t xml:space="preserve">, and Christophe </w:t>
+      </w:r>
+      <w:proofErr w:type="spellStart"/>
+      <w:r>
+        <w:rPr>
+          <w:rFonts w:ascii="Arial" w:hAnsi="Arial" w:cs="Arial"/>
+          <w:color w:val="222222"/>
+          <w:shd w:val="clear" w:color="auto" w:fill="FFFFFF"/>
+        </w:rPr>
+        <w:t>Spaenjers</w:t>
+      </w:r>
+      <w:proofErr w:type="spellEnd"/>
+      <w:r>
+        <w:rPr>
+          <w:rFonts w:ascii="Arial" w:hAnsi="Arial" w:cs="Arial"/>
+          <w:color w:val="222222"/>
+          <w:shd w:val="clear" w:color="auto" w:fill="FFFFFF"/>
+        </w:rPr>
+        <w:t>. "Sentiment and art prices."</w:t>
       </w:r>
       <w:r>
         <w:rPr>
@@ -5076,7 +6088,97 @@
           <w:color w:val="222222"/>
           <w:shd w:val="clear" w:color="auto" w:fill="FFFFFF"/>
         </w:rPr>
-        <w:t>De Silva, Dakshina G., Rachel AJ Pownall, and Leonard Wolk. "Does the sun ‘shine’on art prices?."</w:t>
+        <w:t xml:space="preserve">De Silva, </w:t>
+      </w:r>
+      <w:proofErr w:type="spellStart"/>
+      <w:r>
+        <w:rPr>
+          <w:rFonts w:ascii="Arial" w:hAnsi="Arial" w:cs="Arial"/>
+          <w:color w:val="222222"/>
+          <w:shd w:val="clear" w:color="auto" w:fill="FFFFFF"/>
+        </w:rPr>
+        <w:t>Dakshina</w:t>
+      </w:r>
+      <w:proofErr w:type="spellEnd"/>
+      <w:r>
+        <w:rPr>
+          <w:rFonts w:ascii="Arial" w:hAnsi="Arial" w:cs="Arial"/>
+          <w:color w:val="222222"/>
+          <w:shd w:val="clear" w:color="auto" w:fill="FFFFFF"/>
+        </w:rPr>
+        <w:t xml:space="preserve"> G., Rachel AJ </w:t>
+      </w:r>
+      <w:proofErr w:type="spellStart"/>
+      <w:r>
+        <w:rPr>
+          <w:rFonts w:ascii="Arial" w:hAnsi="Arial" w:cs="Arial"/>
+          <w:color w:val="222222"/>
+          <w:shd w:val="clear" w:color="auto" w:fill="FFFFFF"/>
+        </w:rPr>
+        <w:t>Pownall</w:t>
+      </w:r>
+      <w:proofErr w:type="spellEnd"/>
+      <w:r>
+        <w:rPr>
+          <w:rFonts w:ascii="Arial" w:hAnsi="Arial" w:cs="Arial"/>
+          <w:color w:val="222222"/>
+          <w:shd w:val="clear" w:color="auto" w:fill="FFFFFF"/>
+        </w:rPr>
+        <w:t xml:space="preserve">, and Leonard </w:t>
+      </w:r>
+      <w:proofErr w:type="spellStart"/>
+      <w:r>
+        <w:rPr>
+          <w:rFonts w:ascii="Arial" w:hAnsi="Arial" w:cs="Arial"/>
+          <w:color w:val="222222"/>
+          <w:shd w:val="clear" w:color="auto" w:fill="FFFFFF"/>
+        </w:rPr>
+        <w:t>Wolk</w:t>
+      </w:r>
+      <w:proofErr w:type="spellEnd"/>
+      <w:r>
+        <w:rPr>
+          <w:rFonts w:ascii="Arial" w:hAnsi="Arial" w:cs="Arial"/>
+          <w:color w:val="222222"/>
+          <w:shd w:val="clear" w:color="auto" w:fill="FFFFFF"/>
+        </w:rPr>
+        <w:t>. "Does the sun ‘</w:t>
+      </w:r>
+      <w:proofErr w:type="spellStart"/>
+      <w:r>
+        <w:rPr>
+          <w:rFonts w:ascii="Arial" w:hAnsi="Arial" w:cs="Arial"/>
+          <w:color w:val="222222"/>
+          <w:shd w:val="clear" w:color="auto" w:fill="FFFFFF"/>
+        </w:rPr>
+        <w:t>shine’on</w:t>
+      </w:r>
+      <w:proofErr w:type="spellEnd"/>
+      <w:r>
+        <w:rPr>
+          <w:rFonts w:ascii="Arial" w:hAnsi="Arial" w:cs="Arial"/>
+          <w:color w:val="222222"/>
+          <w:shd w:val="clear" w:color="auto" w:fill="FFFFFF"/>
+        </w:rPr>
+        <w:t xml:space="preserve"> art prices</w:t>
+      </w:r>
+      <w:proofErr w:type="gramStart"/>
+      <w:r>
+        <w:rPr>
+          <w:rFonts w:ascii="Arial" w:hAnsi="Arial" w:cs="Arial"/>
+          <w:color w:val="222222"/>
+          <w:shd w:val="clear" w:color="auto" w:fill="FFFFFF"/>
+        </w:rPr>
+        <w:t>?.</w:t>
+      </w:r>
+      <w:proofErr w:type="gramEnd"/>
+      <w:r>
+        <w:rPr>
+          <w:rFonts w:ascii="Arial" w:hAnsi="Arial" w:cs="Arial"/>
+          <w:color w:val="222222"/>
+          <w:shd w:val="clear" w:color="auto" w:fill="FFFFFF"/>
+        </w:rPr>
+        <w:t>"</w:t>
       </w:r>
       <w:r>
         <w:rPr>
@@ -5124,11 +6226,51 @@
       <w:r>
         <w:t xml:space="preserve">See </w:t>
       </w:r>
-      <w:r>
-        <w:t xml:space="preserve">Graddy et al. (2014); </w:t>
+      <w:proofErr w:type="spellStart"/>
+      <w:r>
+        <w:t>Graddy</w:t>
+      </w:r>
+      <w:proofErr w:type="spellEnd"/>
+      <w:r>
+        <w:t xml:space="preserve"> et al. (2014); </w:t>
       </w:r>
       <w:r>
         <w:t>Hong et al. (2015).</w:t>
+      </w:r>
+    </w:p>
+  </w:footnote>
+  <w:footnote w:id="38">
+    <w:p>
+      <w:pPr>
+        <w:pStyle w:val="FootnoteText"/>
+      </w:pPr>
+      <w:r>
+        <w:rPr>
+          <w:rStyle w:val="FootnoteReference"/>
+        </w:rPr>
+        <w:footnoteRef/>
+      </w:r>
+      <w:r>
+        <w:t xml:space="preserve"> See Table 1 and 2 – sample means </w:t>
+      </w:r>
+      <w:r>
+        <w:t xml:space="preserve">– in </w:t>
+      </w:r>
+      <w:proofErr w:type="spellStart"/>
+      <w:r>
+        <w:t>Beggs</w:t>
+      </w:r>
+      <w:proofErr w:type="spellEnd"/>
+      <w:r>
+        <w:t xml:space="preserve"> &amp; </w:t>
+      </w:r>
+      <w:proofErr w:type="spellStart"/>
+      <w:r>
+        <w:t>Graddy</w:t>
+      </w:r>
+      <w:proofErr w:type="spellEnd"/>
+      <w:r>
+        <w:t xml:space="preserve"> (2009).</w:t>
       </w:r>
     </w:p>
   </w:footnote>
@@ -5981,7 +7123,7 @@
 </file>
 
 <file path=customXml/itemProps1.xml><?xml version="1.0" encoding="utf-8"?>
-<ds:datastoreItem xmlns:ds="http://schemas.openxmlformats.org/officeDocument/2006/customXml" ds:itemID="{7FD638E6-B203-4093-83BA-9967C1800297}">
+<ds:datastoreItem xmlns:ds="http://schemas.openxmlformats.org/officeDocument/2006/customXml" ds:itemID="{E4AF56E5-FE66-47C0-8F5A-CEA91215C18C}">
   <ds:schemaRefs>
     <ds:schemaRef ds:uri="http://schemas.openxmlformats.org/officeDocument/2006/bibliography"/>
   </ds:schemaRefs>

</xml_diff>

<commit_message>
corrected a couple typos in lit review
</commit_message>
<xml_diff>
--- a/LITERATURE_REVIEW.docx
+++ b/LITERATURE_REVIEW.docx
@@ -642,7 +642,13 @@
         <w:t xml:space="preserve"> </w:t>
       </w:r>
       <w:r>
-        <w:t xml:space="preserve">moderately and only when </w:t>
+        <w:t>just moderately</w:t>
+      </w:r>
+      <w:r>
+        <w:t>,</w:t>
+      </w:r>
+      <w:r>
+        <w:t xml:space="preserve"> and only when </w:t>
       </w:r>
       <w:r>
         <w:t>those numbers are not</w:t>
@@ -3195,7 +3201,13 @@
         <w:t>(</w:t>
       </w:r>
       <w:r>
-        <w:t xml:space="preserve">often by the </w:t>
+        <w:t xml:space="preserve">often by </w:t>
+      </w:r>
+      <w:r>
+        <w:t>an</w:t>
+      </w:r>
+      <w:r>
+        <w:t xml:space="preserve"> </w:t>
       </w:r>
       <w:r>
         <w:t>unwitting</w:t>
@@ -3237,7 +3249,13 @@
         <w:t xml:space="preserve"> </w:t>
       </w:r>
       <w:r>
-        <w:t>this must also be corrected for</w:t>
+        <w:t>this</w:t>
+      </w:r>
+      <w:r>
+        <w:t xml:space="preserve"> is regularly</w:t>
+      </w:r>
+      <w:r>
+        <w:t xml:space="preserve"> corrected for</w:t>
       </w:r>
       <w:r>
         <w:t>:</w:t>
@@ -3249,7 +3267,13 @@
         <w:t xml:space="preserve">protective </w:t>
       </w:r>
       <w:r>
-        <w:t xml:space="preserve">glaze must be scraped off </w:t>
+        <w:t xml:space="preserve">glaze </w:t>
+      </w:r>
+      <w:r>
+        <w:t xml:space="preserve">is </w:t>
+      </w:r>
+      <w:r>
+        <w:t xml:space="preserve">scraped off </w:t>
       </w:r>
       <w:r>
         <w:t>art pieces</w:t>
@@ -3261,7 +3285,13 @@
         <w:t xml:space="preserve">retouched </w:t>
       </w:r>
       <w:r>
-        <w:t>paintings must be examined under ultraviolet light, and so forth.</w:t>
+        <w:t xml:space="preserve">paintings </w:t>
+      </w:r>
+      <w:r>
+        <w:t xml:space="preserve">is </w:t>
+      </w:r>
+      <w:r>
+        <w:t>examined under ultraviolet light, and so forth.</w:t>
       </w:r>
       <w:r>
         <w:t xml:space="preserve"> </w:t>
@@ -3325,16 +3355,16 @@
         <w:t xml:space="preserve"> </w:t>
       </w:r>
       <w:r>
+        <w:t xml:space="preserve">come from </w:t>
+      </w:r>
+      <w:r>
+        <w:t>classic</w:t>
+      </w:r>
+      <w:r>
+        <w:t xml:space="preserve"> </w:t>
+      </w:r>
+      <w:r>
         <w:lastRenderedPageBreak/>
-        <w:t xml:space="preserve">come from </w:t>
-      </w:r>
-      <w:r>
-        <w:t>classic</w:t>
-      </w:r>
-      <w:r>
-        <w:t xml:space="preserve"> </w:t>
-      </w:r>
-      <w:r>
         <w:t xml:space="preserve">Impressionists </w:t>
       </w:r>
       <w:r>
@@ -3380,10 +3410,10 @@
         <w:t xml:space="preserve">thus </w:t>
       </w:r>
       <w:r>
-        <w:t xml:space="preserve">likely </w:t>
-      </w:r>
-      <w:r>
-        <w:t xml:space="preserve">to be </w:t>
+        <w:t>probably</w:t>
+      </w:r>
+      <w:r>
+        <w:t xml:space="preserve"> </w:t>
       </w:r>
       <w:r>
         <w:t>far better</w:t>
@@ -7123,7 +7153,7 @@
 </file>
 
 <file path=customXml/itemProps1.xml><?xml version="1.0" encoding="utf-8"?>
-<ds:datastoreItem xmlns:ds="http://schemas.openxmlformats.org/officeDocument/2006/customXml" ds:itemID="{E4AF56E5-FE66-47C0-8F5A-CEA91215C18C}">
+<ds:datastoreItem xmlns:ds="http://schemas.openxmlformats.org/officeDocument/2006/customXml" ds:itemID="{AB34669B-AC8D-4EF8-9F69-BE19F5EF2E7A}">
   <ds:schemaRefs>
     <ds:schemaRef ds:uri="http://schemas.openxmlformats.org/officeDocument/2006/bibliography"/>
   </ds:schemaRefs>

</xml_diff>

<commit_message>
one page done for methodology, mostly pulled from the draft
</commit_message>
<xml_diff>
--- a/LITERATURE_REVIEW.docx
+++ b/LITERATURE_REVIEW.docx
@@ -81,7 +81,23 @@
         <w:t>. The seminal work on anchoring was first conducte</w:t>
       </w:r>
       <w:r>
-        <w:t>d by Tversky &amp; Kahneman (1974</w:t>
+        <w:t xml:space="preserve">d by </w:t>
+      </w:r>
+      <w:proofErr w:type="spellStart"/>
+      <w:r>
+        <w:t>Tversky</w:t>
+      </w:r>
+      <w:proofErr w:type="spellEnd"/>
+      <w:r>
+        <w:t xml:space="preserve"> &amp; </w:t>
+      </w:r>
+      <w:proofErr w:type="spellStart"/>
+      <w:r>
+        <w:t>Kahneman</w:t>
+      </w:r>
+      <w:proofErr w:type="spellEnd"/>
+      <w:r>
+        <w:t xml:space="preserve"> (1974</w:t>
       </w:r>
       <w:r>
         <w:t xml:space="preserve">), who conducted the experiment described </w:t>
@@ -191,8 +207,13 @@
       <w:r>
         <w:t xml:space="preserve"> </w:t>
       </w:r>
-      <w:r>
-        <w:t>Furnham &amp; Boo (2011)</w:t>
+      <w:proofErr w:type="spellStart"/>
+      <w:r>
+        <w:t>Furnham</w:t>
+      </w:r>
+      <w:proofErr w:type="spellEnd"/>
+      <w:r>
+        <w:t xml:space="preserve"> &amp; Boo (2011)</w:t>
       </w:r>
       <w:r>
         <w:rPr>
@@ -272,9 +293,11 @@
         </w:rPr>
         <w:footnoteReference w:id="9"/>
       </w:r>
-      <w:r>
-        <w:t xml:space="preserve"> </w:t>
-      </w:r>
+      <w:proofErr w:type="gramStart"/>
+      <w:r>
+        <w:t xml:space="preserve"> </w:t>
+      </w:r>
+      <w:proofErr w:type="gramEnd"/>
       <w:r>
         <w:rPr>
           <w:rStyle w:val="FootnoteReference"/>
@@ -387,7 +410,23 @@
         <w:t xml:space="preserve">ne </w:t>
       </w:r>
       <w:r>
-        <w:t xml:space="preserve">bizarre experiment was conducted by Prelec and Ariely (2006), </w:t>
+        <w:t xml:space="preserve">bizarre experiment was conducted by </w:t>
+      </w:r>
+      <w:proofErr w:type="spellStart"/>
+      <w:r>
+        <w:t>Prelec</w:t>
+      </w:r>
+      <w:proofErr w:type="spellEnd"/>
+      <w:r>
+        <w:t xml:space="preserve"> and </w:t>
+      </w:r>
+      <w:proofErr w:type="spellStart"/>
+      <w:r>
+        <w:t>Ariely</w:t>
+      </w:r>
+      <w:proofErr w:type="spellEnd"/>
+      <w:r>
+        <w:t xml:space="preserve"> (2006), </w:t>
       </w:r>
       <w:r>
         <w:t xml:space="preserve">who </w:t>
@@ -539,8 +578,13 @@
       <w:r>
         <w:t xml:space="preserve"> </w:t>
       </w:r>
-      <w:r>
-        <w:t>Wolk and Spann</w:t>
+      <w:proofErr w:type="spellStart"/>
+      <w:r>
+        <w:t>Wolk</w:t>
+      </w:r>
+      <w:proofErr w:type="spellEnd"/>
+      <w:r>
+        <w:t xml:space="preserve"> and Spann</w:t>
       </w:r>
       <w:r>
         <w:t xml:space="preserve"> (2008)</w:t>
@@ -593,9 +637,14 @@
       <w:r>
         <w:t xml:space="preserve">they respond </w:t>
       </w:r>
+      <w:proofErr w:type="gramStart"/>
       <w:r>
         <w:lastRenderedPageBreak/>
-        <w:t xml:space="preserve">to </w:t>
+        <w:t>to</w:t>
+      </w:r>
+      <w:proofErr w:type="gramEnd"/>
+      <w:r>
+        <w:t xml:space="preserve"> </w:t>
       </w:r>
       <w:r>
         <w:t>external anchors (such as advertiser-suggested bids)</w:t>
@@ -649,7 +698,15 @@
         <w:ind w:firstLine="0"/>
       </w:pPr>
       <w:r>
-        <w:t>&lt;focus on art auctions specifically&gt;</w:t>
+        <w:t>&lt;</w:t>
+      </w:r>
+      <w:proofErr w:type="gramStart"/>
+      <w:r>
+        <w:t>focus</w:t>
+      </w:r>
+      <w:proofErr w:type="gramEnd"/>
+      <w:r>
+        <w:t xml:space="preserve"> on art auctions specifically&gt;</w:t>
       </w:r>
     </w:p>
     <w:p>
@@ -658,7 +715,23 @@
         <w:ind w:firstLine="0"/>
       </w:pPr>
       <w:r>
-        <w:t>&lt;do if Stephen morris says he wants it&gt;</w:t>
+        <w:t>&lt;</w:t>
+      </w:r>
+      <w:proofErr w:type="gramStart"/>
+      <w:r>
+        <w:t>do</w:t>
+      </w:r>
+      <w:proofErr w:type="gramEnd"/>
+      <w:r>
+        <w:t xml:space="preserve"> if Stephen </w:t>
+      </w:r>
+      <w:proofErr w:type="spellStart"/>
+      <w:r>
+        <w:t>morris</w:t>
+      </w:r>
+      <w:proofErr w:type="spellEnd"/>
+      <w:r>
+        <w:t xml:space="preserve"> says he wants it&gt;</w:t>
       </w:r>
     </w:p>
     <w:p>
@@ -688,7 +761,15 @@
         <w:ind w:firstLine="0"/>
       </w:pPr>
       <w:r>
-        <w:t>&lt;from Stephen morris apt:</w:t>
+        <w:t xml:space="preserve">&lt;from Stephen </w:t>
+      </w:r>
+      <w:proofErr w:type="spellStart"/>
+      <w:r>
+        <w:t>morris</w:t>
+      </w:r>
+      <w:proofErr w:type="spellEnd"/>
+      <w:r>
+        <w:t xml:space="preserve"> apt:</w:t>
       </w:r>
       <w:r>
         <w:t xml:space="preserve"> this might be covered in </w:t>
@@ -823,8 +904,21 @@
       <w:r>
         <w:t xml:space="preserve"> </w:t>
       </w:r>
-      <w:r>
-        <w:t>Beggs &amp; Graddy (2005)</w:t>
+      <w:proofErr w:type="spellStart"/>
+      <w:r>
+        <w:t>Beggs</w:t>
+      </w:r>
+      <w:proofErr w:type="spellEnd"/>
+      <w:r>
+        <w:t xml:space="preserve"> &amp; </w:t>
+      </w:r>
+      <w:proofErr w:type="spellStart"/>
+      <w:r>
+        <w:t>Graddy</w:t>
+      </w:r>
+      <w:proofErr w:type="spellEnd"/>
+      <w:r>
+        <w:t xml:space="preserve"> (2005)</w:t>
       </w:r>
       <w:r>
         <w:t xml:space="preserve"> is</w:t>
@@ -959,7 +1053,23 @@
         <w:t>Impressionist dataset</w:t>
       </w:r>
       <w:r>
-        <w:t xml:space="preserve"> was originally collected by Orley Ashenfelter </w:t>
+        <w:t xml:space="preserve"> was originally collected by </w:t>
+      </w:r>
+      <w:proofErr w:type="spellStart"/>
+      <w:r>
+        <w:t>Orley</w:t>
+      </w:r>
+      <w:proofErr w:type="spellEnd"/>
+      <w:r>
+        <w:t xml:space="preserve"> </w:t>
+      </w:r>
+      <w:proofErr w:type="spellStart"/>
+      <w:r>
+        <w:t>Ashenfelter</w:t>
+      </w:r>
+      <w:proofErr w:type="spellEnd"/>
+      <w:r>
+        <w:t xml:space="preserve"> </w:t>
       </w:r>
       <w:r>
         <w:t xml:space="preserve">and Andrew Richardson </w:t>
@@ -978,7 +1088,15 @@
       </w:r>
       <w:r>
         <w:lastRenderedPageBreak/>
-        <w:t>Kathryn Graddy from the archives of Christie’s</w:t>
+        <w:t xml:space="preserve">Kathryn </w:t>
+      </w:r>
+      <w:proofErr w:type="spellStart"/>
+      <w:r>
+        <w:t>Graddy</w:t>
+      </w:r>
+      <w:proofErr w:type="spellEnd"/>
+      <w:r>
+        <w:t xml:space="preserve"> from the archives of Christie’s</w:t>
       </w:r>
       <w:r>
         <w:t>; we use both datasets in our research</w:t>
@@ -1011,10 +1129,23 @@
         <w:t xml:space="preserve"> regression model </w:t>
       </w:r>
       <w:r>
-        <w:t xml:space="preserve">of Beggs &amp; </w:t>
-      </w:r>
-      <w:r>
-        <w:t xml:space="preserve">Graddy (2005) </w:t>
+        <w:t xml:space="preserve">of </w:t>
+      </w:r>
+      <w:proofErr w:type="spellStart"/>
+      <w:r>
+        <w:t>Beggs</w:t>
+      </w:r>
+      <w:proofErr w:type="spellEnd"/>
+      <w:r>
+        <w:t xml:space="preserve"> &amp; </w:t>
+      </w:r>
+      <w:proofErr w:type="spellStart"/>
+      <w:r>
+        <w:t>Graddy</w:t>
+      </w:r>
+      <w:proofErr w:type="spellEnd"/>
+      <w:r>
+        <w:t xml:space="preserve"> (2005) </w:t>
       </w:r>
       <w:r>
         <w:t>isolates</w:t>
@@ -1029,13 +1160,21 @@
         <w:t xml:space="preserve">on </w:t>
       </w:r>
       <w:r>
-        <w:t>the price fo</w:t>
+        <w:t xml:space="preserve">the price </w:t>
+      </w:r>
+      <w:proofErr w:type="spellStart"/>
+      <w:r>
+        <w:t>fo</w:t>
       </w:r>
       <w:r>
         <w:t>d</w:t>
       </w:r>
       <w:r>
-        <w:t xml:space="preserve">r a second sale </w:t>
+        <w:t>r</w:t>
+      </w:r>
+      <w:proofErr w:type="spellEnd"/>
+      <w:r>
+        <w:t xml:space="preserve"> a second sale </w:t>
       </w:r>
       <w:r>
         <w:t xml:space="preserve">by controlling for </w:t>
@@ -1067,8 +1206,21 @@
       <w:r>
         <w:t xml:space="preserve"> </w:t>
       </w:r>
-      <w:r>
-        <w:t xml:space="preserve">Beggs &amp; Graddy </w:t>
+      <w:proofErr w:type="spellStart"/>
+      <w:r>
+        <w:t>Beggs</w:t>
+      </w:r>
+      <w:proofErr w:type="spellEnd"/>
+      <w:r>
+        <w:t xml:space="preserve"> &amp; </w:t>
+      </w:r>
+      <w:proofErr w:type="spellStart"/>
+      <w:r>
+        <w:t>Graddy</w:t>
+      </w:r>
+      <w:proofErr w:type="spellEnd"/>
+      <w:r>
+        <w:t xml:space="preserve"> </w:t>
       </w:r>
       <w:r>
         <w:t xml:space="preserve">in this </w:t>
@@ -1196,7 +1348,23 @@
         <w:t xml:space="preserve"> in</w:t>
       </w:r>
       <w:r>
-        <w:t xml:space="preserve"> Beggs &amp; Graddy </w:t>
+        <w:t xml:space="preserve"> </w:t>
+      </w:r>
+      <w:proofErr w:type="spellStart"/>
+      <w:r>
+        <w:t>Beggs</w:t>
+      </w:r>
+      <w:proofErr w:type="spellEnd"/>
+      <w:r>
+        <w:t xml:space="preserve"> &amp; </w:t>
+      </w:r>
+      <w:proofErr w:type="spellStart"/>
+      <w:r>
+        <w:t>Graddy</w:t>
+      </w:r>
+      <w:proofErr w:type="spellEnd"/>
+      <w:r>
+        <w:t xml:space="preserve"> </w:t>
       </w:r>
       <w:r>
         <w:t>(2009)</w:t>
@@ -1295,7 +1463,15 @@
         <w:t>significantly affect the probability of sale</w:t>
       </w:r>
       <w:r>
-        <w:t xml:space="preserve"> (which is estimated with a probit model)</w:t>
+        <w:t xml:space="preserve"> (which is estimated with a </w:t>
+      </w:r>
+      <w:proofErr w:type="spellStart"/>
+      <w:r>
+        <w:t>probit</w:t>
+      </w:r>
+      <w:proofErr w:type="spellEnd"/>
+      <w:r>
+        <w:t xml:space="preserve"> model)</w:t>
       </w:r>
       <w:r>
         <w:t>.</w:t>
@@ -1313,7 +1489,23 @@
         <w:t>models developed</w:t>
       </w:r>
       <w:r>
-        <w:t xml:space="preserve"> by Beggs &amp; Graddy (2009) </w:t>
+        <w:t xml:space="preserve"> by </w:t>
+      </w:r>
+      <w:proofErr w:type="spellStart"/>
+      <w:r>
+        <w:t>Beggs</w:t>
+      </w:r>
+      <w:proofErr w:type="spellEnd"/>
+      <w:r>
+        <w:t xml:space="preserve"> &amp; </w:t>
+      </w:r>
+      <w:proofErr w:type="spellStart"/>
+      <w:r>
+        <w:t>Graddy</w:t>
+      </w:r>
+      <w:proofErr w:type="spellEnd"/>
+      <w:r>
+        <w:t xml:space="preserve"> (2009) </w:t>
       </w:r>
       <w:r>
         <w:t>has been used in later</w:t>
@@ -1325,7 +1517,23 @@
         <w:t>research</w:t>
       </w:r>
       <w:r>
-        <w:t xml:space="preserve"> such as Leung et. al (2013)</w:t>
+        <w:t xml:space="preserve"> such as Leung </w:t>
+      </w:r>
+      <w:proofErr w:type="gramStart"/>
+      <w:r>
+        <w:t>et</w:t>
+      </w:r>
+      <w:proofErr w:type="gramEnd"/>
+      <w:r>
+        <w:t xml:space="preserve">. </w:t>
+      </w:r>
+      <w:proofErr w:type="gramStart"/>
+      <w:r>
+        <w:t>al</w:t>
+      </w:r>
+      <w:proofErr w:type="gramEnd"/>
+      <w:r>
+        <w:t xml:space="preserve"> (2013)</w:t>
       </w:r>
       <w:r>
         <w:rPr>
@@ -1361,7 +1569,23 @@
         <w:t xml:space="preserve"> attempt to replicate </w:t>
       </w:r>
       <w:r>
-        <w:t xml:space="preserve">selected results from Beggs &amp; Graddy (2009) </w:t>
+        <w:t xml:space="preserve">selected results from </w:t>
+      </w:r>
+      <w:proofErr w:type="spellStart"/>
+      <w:r>
+        <w:t>Beggs</w:t>
+      </w:r>
+      <w:proofErr w:type="spellEnd"/>
+      <w:r>
+        <w:t xml:space="preserve"> &amp; </w:t>
+      </w:r>
+      <w:proofErr w:type="spellStart"/>
+      <w:r>
+        <w:t>Graddy</w:t>
+      </w:r>
+      <w:proofErr w:type="spellEnd"/>
+      <w:r>
+        <w:t xml:space="preserve"> (2009) </w:t>
       </w:r>
       <w:r>
         <w:t xml:space="preserve">in a </w:t>
@@ -1377,21 +1601,58 @@
       <w:pPr>
         <w:spacing w:line="360" w:lineRule="auto"/>
       </w:pPr>
+      <w:proofErr w:type="spellStart"/>
       <w:r>
         <w:lastRenderedPageBreak/>
-        <w:t>Graddy et al. (2014)</w:t>
+        <w:t>Graddy</w:t>
+      </w:r>
+      <w:proofErr w:type="spellEnd"/>
+      <w:r>
+        <w:t xml:space="preserve"> et al. (2014)</w:t>
       </w:r>
       <w:r>
         <w:t xml:space="preserve"> further </w:t>
       </w:r>
       <w:r>
-        <w:t xml:space="preserve">extends the work in Beggs &amp; Graddy </w:t>
+        <w:t xml:space="preserve">extends the work in </w:t>
+      </w:r>
+      <w:proofErr w:type="spellStart"/>
+      <w:r>
+        <w:t>Beggs</w:t>
+      </w:r>
+      <w:proofErr w:type="spellEnd"/>
+      <w:r>
+        <w:t xml:space="preserve"> &amp; </w:t>
+      </w:r>
+      <w:proofErr w:type="spellStart"/>
+      <w:r>
+        <w:t>Graddy</w:t>
+      </w:r>
+      <w:proofErr w:type="spellEnd"/>
+      <w:r>
+        <w:t xml:space="preserve"> </w:t>
       </w:r>
       <w:r>
         <w:t xml:space="preserve">(2009) </w:t>
       </w:r>
       <w:r>
-        <w:t xml:space="preserve">and Beggs &amp; Graddy </w:t>
+        <w:t xml:space="preserve">and </w:t>
+      </w:r>
+      <w:proofErr w:type="spellStart"/>
+      <w:r>
+        <w:t>Beggs</w:t>
+      </w:r>
+      <w:proofErr w:type="spellEnd"/>
+      <w:r>
+        <w:t xml:space="preserve"> &amp; </w:t>
+      </w:r>
+      <w:proofErr w:type="spellStart"/>
+      <w:r>
+        <w:t>Graddy</w:t>
+      </w:r>
+      <w:proofErr w:type="spellEnd"/>
+      <w:r>
+        <w:t xml:space="preserve"> </w:t>
       </w:r>
       <w:r>
         <w:t>(2005) by studying anchoring (as well as loss aversion</w:t>
@@ -1424,7 +1685,23 @@
         <w:t>mostly unchanged from</w:t>
       </w:r>
       <w:r>
-        <w:t xml:space="preserve"> Beggs &amp; Graddy (2009)</w:t>
+        <w:t xml:space="preserve"> </w:t>
+      </w:r>
+      <w:proofErr w:type="spellStart"/>
+      <w:r>
+        <w:t>Beggs</w:t>
+      </w:r>
+      <w:proofErr w:type="spellEnd"/>
+      <w:r>
+        <w:t xml:space="preserve"> &amp; </w:t>
+      </w:r>
+      <w:proofErr w:type="spellStart"/>
+      <w:r>
+        <w:t>Graddy</w:t>
+      </w:r>
+      <w:proofErr w:type="spellEnd"/>
+      <w:r>
+        <w:t xml:space="preserve"> (2009)</w:t>
       </w:r>
       <w:r>
         <w:t xml:space="preserve">. </w:t>
@@ -1471,7 +1748,15 @@
         <w:spacing w:line="360" w:lineRule="auto"/>
       </w:pPr>
       <w:r>
-        <w:t>Bruno and Nocera (2008)</w:t>
+        <w:t xml:space="preserve">Bruno and </w:t>
+      </w:r>
+      <w:proofErr w:type="spellStart"/>
+      <w:r>
+        <w:t>Nocera</w:t>
+      </w:r>
+      <w:proofErr w:type="spellEnd"/>
+      <w:r>
+        <w:t xml:space="preserve"> (2008)</w:t>
       </w:r>
       <w:r>
         <w:t xml:space="preserve"> </w:t>
@@ -1654,7 +1939,15 @@
         <w:t>,</w:t>
       </w:r>
       <w:r>
-        <w:t xml:space="preserve"> Bruno and Nocera find that </w:t>
+        <w:t xml:space="preserve"> Bruno and </w:t>
+      </w:r>
+      <w:proofErr w:type="spellStart"/>
+      <w:r>
+        <w:t>Nocera</w:t>
+      </w:r>
+      <w:proofErr w:type="spellEnd"/>
+      <w:r>
+        <w:t xml:space="preserve"> find that </w:t>
       </w:r>
       <w:r>
         <w:t xml:space="preserve">the existence of a past price </w:t>
@@ -1861,7 +2154,23 @@
         <w:t xml:space="preserve">the resale model </w:t>
       </w:r>
       <w:r>
-        <w:t xml:space="preserve">in Beggs &amp; Graddy (2009), </w:t>
+        <w:t xml:space="preserve">in </w:t>
+      </w:r>
+      <w:proofErr w:type="spellStart"/>
+      <w:r>
+        <w:t>Beggs</w:t>
+      </w:r>
+      <w:proofErr w:type="spellEnd"/>
+      <w:r>
+        <w:t xml:space="preserve"> &amp; </w:t>
+      </w:r>
+      <w:proofErr w:type="spellStart"/>
+      <w:r>
+        <w:t>Graddy</w:t>
+      </w:r>
+      <w:proofErr w:type="spellEnd"/>
+      <w:r>
+        <w:t xml:space="preserve"> (2009), </w:t>
       </w:r>
       <w:r>
         <w:t>Hong et al.</w:t>
@@ -2023,7 +2332,23 @@
         <w:t xml:space="preserve">comparable to those </w:t>
       </w:r>
       <w:r>
-        <w:t>from Beggs &amp; Graddy (2009)</w:t>
+        <w:t xml:space="preserve">from </w:t>
+      </w:r>
+      <w:proofErr w:type="spellStart"/>
+      <w:r>
+        <w:t>Beggs</w:t>
+      </w:r>
+      <w:proofErr w:type="spellEnd"/>
+      <w:r>
+        <w:t xml:space="preserve"> &amp; </w:t>
+      </w:r>
+      <w:proofErr w:type="spellStart"/>
+      <w:r>
+        <w:t>Graddy</w:t>
+      </w:r>
+      <w:proofErr w:type="spellEnd"/>
+      <w:r>
+        <w:t xml:space="preserve"> (2009)</w:t>
       </w:r>
       <w:r>
         <w:t>.</w:t>
@@ -2117,8 +2442,21 @@
       <w:r>
         <w:t xml:space="preserve">To test this quantitatively, </w:t>
       </w:r>
-      <w:r>
-        <w:t>Beggs &amp; Graddy (2008)</w:t>
+      <w:proofErr w:type="spellStart"/>
+      <w:r>
+        <w:t>Beggs</w:t>
+      </w:r>
+      <w:proofErr w:type="spellEnd"/>
+      <w:r>
+        <w:t xml:space="preserve"> &amp; </w:t>
+      </w:r>
+      <w:proofErr w:type="spellStart"/>
+      <w:r>
+        <w:t>Graddy</w:t>
+      </w:r>
+      <w:proofErr w:type="spellEnd"/>
+      <w:r>
+        <w:t xml:space="preserve"> (2008)</w:t>
       </w:r>
       <w:r>
         <w:rPr>
@@ -2145,7 +2483,23 @@
         <w:t>and Contemporary datasets</w:t>
       </w:r>
       <w:r>
-        <w:t xml:space="preserve"> in Beggs &amp; Graddy (2005)</w:t>
+        <w:t xml:space="preserve"> in </w:t>
+      </w:r>
+      <w:proofErr w:type="spellStart"/>
+      <w:r>
+        <w:t>Beggs</w:t>
+      </w:r>
+      <w:proofErr w:type="spellEnd"/>
+      <w:r>
+        <w:t xml:space="preserve"> &amp; </w:t>
+      </w:r>
+      <w:proofErr w:type="spellStart"/>
+      <w:r>
+        <w:t>Graddy</w:t>
+      </w:r>
+      <w:proofErr w:type="spellEnd"/>
+      <w:r>
+        <w:t xml:space="preserve"> (2005)</w:t>
       </w:r>
       <w:r>
         <w:t>.</w:t>
@@ -2294,8 +2648,13 @@
       <w:r>
         <w:t xml:space="preserve"> </w:t>
       </w:r>
-      <w:r>
-        <w:t>Penasse et al.</w:t>
+      <w:proofErr w:type="spellStart"/>
+      <w:r>
+        <w:t>Penasse</w:t>
+      </w:r>
+      <w:proofErr w:type="spellEnd"/>
+      <w:r>
+        <w:t xml:space="preserve"> et al.</w:t>
       </w:r>
       <w:r>
         <w:t xml:space="preserve"> (2014) </w:t>
@@ -2569,6 +2928,296 @@
       </w:r>
       <w:r>
         <w:t>.</w:t>
+      </w:r>
+    </w:p>
+    <w:p>
+      <w:pPr>
+        <w:spacing w:line="360" w:lineRule="auto"/>
+        <w:jc w:val="both"/>
+      </w:pPr>
+    </w:p>
+    <w:p>
+      <w:pPr>
+        <w:spacing w:line="360" w:lineRule="auto"/>
+        <w:ind w:firstLine="0"/>
+        <w:jc w:val="both"/>
+        <w:rPr>
+          <w:b/>
+        </w:rPr>
+      </w:pPr>
+      <w:r>
+        <w:rPr>
+          <w:b/>
+        </w:rPr>
+        <w:t>ON THIS RESEARCH</w:t>
+      </w:r>
+    </w:p>
+    <w:p>
+      <w:pPr>
+        <w:spacing w:line="360" w:lineRule="auto"/>
+      </w:pPr>
+      <w:r>
+        <w:t xml:space="preserve">It is clear that </w:t>
+      </w:r>
+      <w:r>
+        <w:t>a</w:t>
+      </w:r>
+      <w:r>
+        <w:t>nchoring</w:t>
+      </w:r>
+      <w:r>
+        <w:t xml:space="preserve"> is pervasive in the </w:t>
+      </w:r>
+      <w:r>
+        <w:t>art</w:t>
+      </w:r>
+      <w:r>
+        <w:t xml:space="preserve"> auction market,</w:t>
+      </w:r>
+      <w:r>
+        <w:t xml:space="preserve"> especially since</w:t>
+      </w:r>
+      <w:r>
+        <w:t xml:space="preserve"> empirically and anecdotally,</w:t>
+      </w:r>
+      <w:r>
+        <w:t xml:space="preserve"> </w:t>
+      </w:r>
+      <w:r>
+        <w:t>psychological</w:t>
+      </w:r>
+      <w:r>
+        <w:t xml:space="preserve"> </w:t>
+      </w:r>
+      <w:r>
+        <w:t>and behavior</w:t>
+      </w:r>
+      <w:r>
+        <w:t>al factors</w:t>
+      </w:r>
+      <w:r>
+        <w:t xml:space="preserve"> seem to</w:t>
+      </w:r>
+      <w:r>
+        <w:t xml:space="preserve"> be significant </w:t>
+      </w:r>
+      <w:r>
+        <w:t>inputs into</w:t>
+      </w:r>
+      <w:r>
+        <w:t xml:space="preserve"> auction </w:t>
+      </w:r>
+      <w:r>
+        <w:t>activity</w:t>
+      </w:r>
+      <w:r>
+        <w:t>.</w:t>
+      </w:r>
+      <w:r>
+        <w:t xml:space="preserve"> </w:t>
+      </w:r>
+      <w:r>
+        <w:t>However</w:t>
+      </w:r>
+      <w:r>
+        <w:t xml:space="preserve">, most of the research to date has </w:t>
+      </w:r>
+      <w:r>
+        <w:t xml:space="preserve">studied </w:t>
+      </w:r>
+      <w:r>
+        <w:t xml:space="preserve">anchoring by </w:t>
+      </w:r>
+      <w:r>
+        <w:t xml:space="preserve">examining </w:t>
+      </w:r>
+      <w:r>
+        <w:t xml:space="preserve">the </w:t>
+      </w:r>
+      <w:r>
+        <w:t xml:space="preserve">resale </w:t>
+      </w:r>
+      <w:r>
+        <w:t>of art</w:t>
+      </w:r>
+      <w:r>
+        <w:t xml:space="preserve"> pieces</w:t>
+      </w:r>
+      <w:r>
+        <w:t xml:space="preserve">. </w:t>
+      </w:r>
+      <w:r>
+        <w:t>This is problematic because</w:t>
+      </w:r>
+      <w:r>
+        <w:t xml:space="preserve"> </w:t>
+      </w:r>
+      <w:r>
+        <w:t xml:space="preserve">as </w:t>
+      </w:r>
+      <w:proofErr w:type="spellStart"/>
+      <w:r>
+        <w:t>Beggs</w:t>
+      </w:r>
+      <w:proofErr w:type="spellEnd"/>
+      <w:r>
+        <w:t xml:space="preserve"> &amp; </w:t>
+      </w:r>
+      <w:proofErr w:type="spellStart"/>
+      <w:r>
+        <w:t>Graddy</w:t>
+      </w:r>
+      <w:proofErr w:type="spellEnd"/>
+      <w:r>
+        <w:t xml:space="preserve"> (2009)</w:t>
+      </w:r>
+      <w:r>
+        <w:t xml:space="preserve"> acknowledge,</w:t>
+      </w:r>
+      <w:r>
+        <w:t xml:space="preserve"> it is</w:t>
+      </w:r>
+      <w:r>
+        <w:t xml:space="preserve"> </w:t>
+      </w:r>
+      <w:r>
+        <w:t xml:space="preserve">extremely </w:t>
+      </w:r>
+      <w:r>
+        <w:t>uncommon</w:t>
+      </w:r>
+      <w:r>
+        <w:t xml:space="preserve"> to</w:t>
+      </w:r>
+      <w:r>
+        <w:t xml:space="preserve"> encounter multiple sales of the sam</w:t>
+      </w:r>
+      <w:r>
+        <w:t>e artwork</w:t>
+      </w:r>
+      <w:r>
+        <w:t xml:space="preserve">. This is further limited by </w:t>
+      </w:r>
+      <w:r>
+        <w:t>l</w:t>
+      </w:r>
+      <w:r>
+        <w:t xml:space="preserve">arge </w:t>
+      </w:r>
+      <w:r>
+        <w:t xml:space="preserve">time </w:t>
+      </w:r>
+      <w:r>
+        <w:t>gaps between</w:t>
+      </w:r>
+      <w:r>
+        <w:t xml:space="preserve"> sales</w:t>
+      </w:r>
+      <w:r>
+        <w:t xml:space="preserve">, which </w:t>
+      </w:r>
+      <w:r>
+        <w:t xml:space="preserve">tend to weaken </w:t>
+      </w:r>
+      <w:r>
+        <w:t xml:space="preserve">possible </w:t>
+      </w:r>
+      <w:r>
+        <w:t>anchoring effects</w:t>
+      </w:r>
+      <w:r>
+        <w:rPr>
+          <w:rStyle w:val="FootnoteReference"/>
+        </w:rPr>
+        <w:footnoteReference w:id="37"/>
+      </w:r>
+      <w:r>
+        <w:t>.</w:t>
+      </w:r>
+      <w:r>
+        <w:t xml:space="preserve"> </w:t>
+      </w:r>
+      <w:r>
+        <w:t>Additionally,</w:t>
+      </w:r>
+      <w:r>
+        <w:t xml:space="preserve"> </w:t>
+      </w:r>
+      <w:r>
+        <w:t>it is difficult to</w:t>
+      </w:r>
+      <w:r>
+        <w:t xml:space="preserve"> </w:t>
+      </w:r>
+      <w:r>
+        <w:t xml:space="preserve">show </w:t>
+      </w:r>
+      <w:r>
+        <w:t xml:space="preserve">resale observations </w:t>
+      </w:r>
+      <w:r>
+        <w:t xml:space="preserve">refer </w:t>
+      </w:r>
+      <w:r>
+        <w:t xml:space="preserve">to the same </w:t>
+      </w:r>
+      <w:r>
+        <w:t>art piece</w:t>
+      </w:r>
+      <w:r>
+        <w:t xml:space="preserve">, </w:t>
+      </w:r>
+      <w:r>
+        <w:t xml:space="preserve">since </w:t>
+      </w:r>
+      <w:r>
+        <w:t xml:space="preserve">an artist </w:t>
+      </w:r>
+      <w:r>
+        <w:t xml:space="preserve">may create </w:t>
+      </w:r>
+      <w:r>
+        <w:t xml:space="preserve">multiple pieces with the same medium, </w:t>
+      </w:r>
+      <w:r>
+        <w:t xml:space="preserve">dimensions, and so forth. </w:t>
+      </w:r>
+      <w:r>
+        <w:t xml:space="preserve">For instance, </w:t>
+      </w:r>
+      <w:proofErr w:type="spellStart"/>
+      <w:r>
+        <w:t>Beggs</w:t>
+      </w:r>
+      <w:proofErr w:type="spellEnd"/>
+      <w:r>
+        <w:t xml:space="preserve"> &amp; </w:t>
+      </w:r>
+      <w:proofErr w:type="spellStart"/>
+      <w:r>
+        <w:t>Graddy</w:t>
+      </w:r>
+      <w:proofErr w:type="spellEnd"/>
+      <w:r>
+        <w:t xml:space="preserve"> (2009)</w:t>
+      </w:r>
+      <w:r>
+        <w:t xml:space="preserve"> manually </w:t>
+      </w:r>
+      <w:r>
+        <w:t xml:space="preserve">cross-checked their resale </w:t>
+      </w:r>
+      <w:r>
+        <w:t xml:space="preserve">data </w:t>
+      </w:r>
+      <w:r>
+        <w:t>against</w:t>
+      </w:r>
+      <w:r>
+        <w:t xml:space="preserve"> </w:t>
+      </w:r>
+      <w:r>
+        <w:t>presale catalogs.</w:t>
       </w:r>
       <w:bookmarkStart w:id="0" w:name="_GoBack"/>
       <w:bookmarkEnd w:id="0"/>
@@ -2576,825 +3225,596 @@
     <w:p>
       <w:pPr>
         <w:spacing w:line="360" w:lineRule="auto"/>
-        <w:jc w:val="both"/>
-      </w:pPr>
+      </w:pPr>
+      <w:r>
+        <w:lastRenderedPageBreak/>
+        <w:t>Most</w:t>
+      </w:r>
+      <w:r>
+        <w:t xml:space="preserve"> </w:t>
+      </w:r>
+      <w:r>
+        <w:t>importantly</w:t>
+      </w:r>
+      <w:r>
+        <w:t>,</w:t>
+      </w:r>
+      <w:r>
+        <w:t xml:space="preserve"> </w:t>
+      </w:r>
+      <w:r>
+        <w:t>a shared</w:t>
+      </w:r>
+      <w:r>
+        <w:t xml:space="preserve"> </w:t>
+      </w:r>
+      <w:r>
+        <w:t>(</w:t>
+      </w:r>
+      <w:r>
+        <w:t>flawed</w:t>
+      </w:r>
+      <w:r>
+        <w:t>)</w:t>
+      </w:r>
+      <w:r>
+        <w:t xml:space="preserve"> </w:t>
+      </w:r>
+      <w:r>
+        <w:t xml:space="preserve">assumption </w:t>
+      </w:r>
+      <w:r>
+        <w:t xml:space="preserve">across </w:t>
+      </w:r>
+      <w:r>
+        <w:t>much</w:t>
+      </w:r>
+      <w:r>
+        <w:t xml:space="preserve"> of </w:t>
+      </w:r>
+      <w:r>
+        <w:t xml:space="preserve">our </w:t>
+      </w:r>
+      <w:r>
+        <w:t xml:space="preserve">aforementioned </w:t>
+      </w:r>
+      <w:r>
+        <w:t xml:space="preserve">anchoring literature is that </w:t>
+      </w:r>
+      <w:r>
+        <w:t xml:space="preserve">hedonic quality </w:t>
+      </w:r>
+      <w:r>
+        <w:t xml:space="preserve">does not change </w:t>
+      </w:r>
+      <w:r>
+        <w:t xml:space="preserve">much </w:t>
+      </w:r>
+      <w:r>
+        <w:t xml:space="preserve">across </w:t>
+      </w:r>
+      <w:r>
+        <w:t>auction sales.</w:t>
+      </w:r>
+      <w:r>
+        <w:t xml:space="preserve"> Thus, in one</w:t>
+      </w:r>
+      <w:r>
+        <w:t xml:space="preserve"> of our </w:t>
+      </w:r>
+      <w:r>
+        <w:t>conversations</w:t>
+      </w:r>
+      <w:r>
+        <w:t xml:space="preserve"> with </w:t>
+      </w:r>
+      <w:r>
+        <w:t>a specialist</w:t>
+      </w:r>
+      <w:r>
+        <w:t xml:space="preserve"> at Sotheby’s,</w:t>
+      </w:r>
+      <w:r>
+        <w:t xml:space="preserve"> </w:t>
+      </w:r>
+      <w:r>
+        <w:t xml:space="preserve">we were surprised to </w:t>
+      </w:r>
+      <w:r>
+        <w:t xml:space="preserve">hear </w:t>
+      </w:r>
+      <w:r>
+        <w:t>how</w:t>
+      </w:r>
+      <w:r>
+        <w:t xml:space="preserve"> </w:t>
+      </w:r>
+      <w:r>
+        <w:t xml:space="preserve">much </w:t>
+      </w:r>
+      <w:r>
+        <w:t>artwork</w:t>
+      </w:r>
+      <w:r>
+        <w:t xml:space="preserve"> can</w:t>
+      </w:r>
+      <w:r>
+        <w:t xml:space="preserve"> deteriorate </w:t>
+      </w:r>
+      <w:r>
+        <w:t xml:space="preserve">over time. </w:t>
+      </w:r>
+      <w:r>
+        <w:t>Prints</w:t>
+      </w:r>
+      <w:r>
+        <w:t xml:space="preserve"> </w:t>
+      </w:r>
+      <w:r>
+        <w:t xml:space="preserve">may </w:t>
+      </w:r>
+      <w:r>
+        <w:t>tear</w:t>
+      </w:r>
+      <w:r>
+        <w:t xml:space="preserve"> </w:t>
+      </w:r>
+      <w:r>
+        <w:t xml:space="preserve">accidentally, </w:t>
+      </w:r>
+      <w:r>
+        <w:t>fade</w:t>
+      </w:r>
+      <w:r>
+        <w:t xml:space="preserve"> under</w:t>
+      </w:r>
+      <w:r>
+        <w:t xml:space="preserve"> glass</w:t>
+      </w:r>
+      <w:r>
+        <w:t>,</w:t>
+      </w:r>
+      <w:r>
+        <w:t xml:space="preserve"> or </w:t>
+      </w:r>
+      <w:r>
+        <w:t xml:space="preserve">if </w:t>
+      </w:r>
+      <w:r>
+        <w:t xml:space="preserve">tacked to the wall for decoration </w:t>
+      </w:r>
+      <w:r>
+        <w:t>will have</w:t>
+      </w:r>
+      <w:r>
+        <w:t xml:space="preserve"> holes in the corners.</w:t>
+      </w:r>
+      <w:r>
+        <w:t xml:space="preserve"> The canvas </w:t>
+      </w:r>
+      <w:r>
+        <w:t xml:space="preserve">of a painting can </w:t>
+      </w:r>
+      <w:r>
+        <w:t xml:space="preserve">weaken over time, </w:t>
+      </w:r>
+      <w:r>
+        <w:t>and must be “relined”</w:t>
+      </w:r>
+      <w:r>
+        <w:t xml:space="preserve"> </w:t>
+      </w:r>
+      <w:r>
+        <w:t xml:space="preserve">with a new canvas </w:t>
+      </w:r>
+      <w:r>
+        <w:t xml:space="preserve">attached to the back </w:t>
+      </w:r>
+      <w:r>
+        <w:t xml:space="preserve">for extra </w:t>
+      </w:r>
+      <w:r>
+        <w:t xml:space="preserve">support. </w:t>
+      </w:r>
+      <w:r>
+        <w:t xml:space="preserve">On the flip side, </w:t>
+      </w:r>
+      <w:r>
+        <w:t xml:space="preserve">restoration </w:t>
+      </w:r>
+      <w:r>
+        <w:t>(</w:t>
+      </w:r>
+      <w:r>
+        <w:t xml:space="preserve">often by </w:t>
+      </w:r>
+      <w:r>
+        <w:t>an</w:t>
+      </w:r>
+      <w:r>
+        <w:t xml:space="preserve"> </w:t>
+      </w:r>
+      <w:r>
+        <w:t>unwitting</w:t>
+      </w:r>
+      <w:r>
+        <w:t xml:space="preserve"> owner</w:t>
+      </w:r>
+      <w:r>
+        <w:t>)</w:t>
+      </w:r>
+      <w:r>
+        <w:t xml:space="preserve"> can </w:t>
+      </w:r>
+      <w:r>
+        <w:t xml:space="preserve">also </w:t>
+      </w:r>
+      <w:r>
+        <w:t>harm the value of an art piece</w:t>
+      </w:r>
+      <w:r>
+        <w:t>.</w:t>
+      </w:r>
+      <w:r>
+        <w:t xml:space="preserve"> A specialist </w:t>
+      </w:r>
+      <w:r>
+        <w:t xml:space="preserve">at Bonham’s </w:t>
+      </w:r>
+      <w:r>
+        <w:t>told</w:t>
+      </w:r>
+      <w:r>
+        <w:t xml:space="preserve"> us </w:t>
+      </w:r>
+      <w:r>
+        <w:t>that</w:t>
+      </w:r>
+      <w:r>
+        <w:t xml:space="preserve"> </w:t>
+      </w:r>
+      <w:r>
+        <w:t>this</w:t>
+      </w:r>
+      <w:r>
+        <w:t xml:space="preserve"> is regularly</w:t>
+      </w:r>
+      <w:r>
+        <w:t xml:space="preserve"> corrected for</w:t>
+      </w:r>
+      <w:r>
+        <w:t>:</w:t>
+      </w:r>
+      <w:r>
+        <w:t xml:space="preserve"> </w:t>
+      </w:r>
+      <w:r>
+        <w:t xml:space="preserve">protective </w:t>
+      </w:r>
+      <w:r>
+        <w:t xml:space="preserve">glaze </w:t>
+      </w:r>
+      <w:r>
+        <w:t xml:space="preserve">is </w:t>
+      </w:r>
+      <w:r>
+        <w:t xml:space="preserve">scraped off </w:t>
+      </w:r>
+      <w:r>
+        <w:t>art pieces</w:t>
+      </w:r>
+      <w:r>
+        <w:t xml:space="preserve">, </w:t>
+      </w:r>
+      <w:r>
+        <w:t xml:space="preserve">retouched </w:t>
+      </w:r>
+      <w:r>
+        <w:t xml:space="preserve">paintings </w:t>
+      </w:r>
+      <w:r>
+        <w:t xml:space="preserve">is </w:t>
+      </w:r>
+      <w:r>
+        <w:t>examined under ultraviolet light, and so forth.</w:t>
+      </w:r>
+      <w:r>
+        <w:t xml:space="preserve"> </w:t>
+      </w:r>
+      <w:r>
+        <w:t>We suspect</w:t>
+      </w:r>
+      <w:r>
+        <w:t xml:space="preserve"> these factors explain why</w:t>
+      </w:r>
+      <w:r>
+        <w:t xml:space="preserve"> </w:t>
+      </w:r>
+      <w:proofErr w:type="spellStart"/>
+      <w:r>
+        <w:t>Beggs</w:t>
+      </w:r>
+      <w:proofErr w:type="spellEnd"/>
+      <w:r>
+        <w:t xml:space="preserve"> &amp; </w:t>
+      </w:r>
+      <w:proofErr w:type="spellStart"/>
+      <w:r>
+        <w:t>Graddy</w:t>
+      </w:r>
+      <w:proofErr w:type="spellEnd"/>
+      <w:r>
+        <w:t xml:space="preserve"> (2009)</w:t>
+      </w:r>
+      <w:r>
+        <w:t xml:space="preserve"> find stronger</w:t>
+      </w:r>
+      <w:r>
+        <w:t xml:space="preserve"> </w:t>
+      </w:r>
+      <w:r>
+        <w:t xml:space="preserve">anchoring </w:t>
+      </w:r>
+      <w:r>
+        <w:t xml:space="preserve">effects </w:t>
+      </w:r>
+      <w:r>
+        <w:t xml:space="preserve">for Impressionist artworks </w:t>
+      </w:r>
+      <w:r>
+        <w:t xml:space="preserve">than for </w:t>
+      </w:r>
+      <w:r>
+        <w:t>Contemporary ones</w:t>
+      </w:r>
+      <w:r>
+        <w:t>. P</w:t>
+      </w:r>
+      <w:r>
+        <w:t>ainting</w:t>
+      </w:r>
+      <w:r>
+        <w:t>s in the former category</w:t>
+      </w:r>
+      <w:r>
+        <w:t xml:space="preserve"> </w:t>
+      </w:r>
+      <w:r>
+        <w:t xml:space="preserve">come from </w:t>
+      </w:r>
+      <w:r>
+        <w:t>classic</w:t>
+      </w:r>
+      <w:r>
+        <w:t xml:space="preserve"> </w:t>
+      </w:r>
+      <w:r>
+        <w:t xml:space="preserve">Impressionists </w:t>
+      </w:r>
+      <w:r>
+        <w:t xml:space="preserve">artists such as Renoir </w:t>
+      </w:r>
+      <w:r>
+        <w:t xml:space="preserve">and Monet, </w:t>
+      </w:r>
+      <w:r>
+        <w:t>are</w:t>
+      </w:r>
+      <w:r>
+        <w:t xml:space="preserve"> </w:t>
+      </w:r>
+      <w:r>
+        <w:t xml:space="preserve">an order of magnitude more </w:t>
+      </w:r>
+      <w:r>
+        <w:t>valuable</w:t>
+      </w:r>
+      <w:r>
+        <w:t xml:space="preserve"> in both </w:t>
+      </w:r>
+      <w:r>
+        <w:t xml:space="preserve">presale </w:t>
+      </w:r>
+      <w:r>
+        <w:t>estimates and prices</w:t>
+      </w:r>
+      <w:r>
+        <w:rPr>
+          <w:rStyle w:val="FootnoteReference"/>
+        </w:rPr>
+        <w:footnoteReference w:id="38"/>
+      </w:r>
+      <w:r>
+        <w:t>,</w:t>
+      </w:r>
+      <w:r>
+        <w:t xml:space="preserve"> and are </w:t>
+      </w:r>
+      <w:r>
+        <w:t xml:space="preserve">thus </w:t>
+      </w:r>
+      <w:r>
+        <w:t>probably</w:t>
+      </w:r>
+      <w:r>
+        <w:t xml:space="preserve"> </w:t>
+      </w:r>
+      <w:r>
+        <w:t>far better</w:t>
+      </w:r>
+      <w:r>
+        <w:t xml:space="preserve"> </w:t>
+      </w:r>
+      <w:r>
+        <w:t>maintained</w:t>
+      </w:r>
+      <w:r>
+        <w:t xml:space="preserve">. </w:t>
+      </w:r>
+      <w:r>
+        <w:t xml:space="preserve">This </w:t>
+      </w:r>
+      <w:r>
+        <w:t xml:space="preserve">preserves </w:t>
+      </w:r>
+      <w:r>
+        <w:t xml:space="preserve">their </w:t>
+      </w:r>
+      <w:r>
+        <w:t xml:space="preserve">hedonic quality and </w:t>
+      </w:r>
+      <w:r>
+        <w:t xml:space="preserve">better </w:t>
+      </w:r>
+      <w:r>
+        <w:t xml:space="preserve">allows past </w:t>
+      </w:r>
+      <w:r>
+        <w:t xml:space="preserve">sales to </w:t>
+      </w:r>
+      <w:r>
+        <w:t xml:space="preserve">anchor </w:t>
+      </w:r>
+      <w:r>
+        <w:t>future ones.</w:t>
+      </w:r>
     </w:p>
     <w:p>
       <w:pPr>
         <w:spacing w:line="360" w:lineRule="auto"/>
-        <w:ind w:firstLine="0"/>
-        <w:jc w:val="both"/>
-        <w:rPr>
-          <w:b/>
-        </w:rPr>
-      </w:pPr>
-      <w:r>
-        <w:rPr>
-          <w:b/>
-        </w:rPr>
-        <w:t>ON THIS RESEARCH</w:t>
-      </w:r>
-    </w:p>
-    <w:p>
-      <w:pPr>
-        <w:spacing w:line="360" w:lineRule="auto"/>
-      </w:pPr>
-      <w:r>
-        <w:t xml:space="preserve">It is clear that </w:t>
-      </w:r>
-      <w:r>
-        <w:t>a</w:t>
-      </w:r>
-      <w:r>
-        <w:t>nchoring</w:t>
-      </w:r>
-      <w:r>
-        <w:t xml:space="preserve"> is pervasive in the </w:t>
-      </w:r>
-      <w:r>
-        <w:t>art</w:t>
-      </w:r>
-      <w:r>
-        <w:t xml:space="preserve"> auction market,</w:t>
-      </w:r>
-      <w:r>
-        <w:t xml:space="preserve"> especially since</w:t>
-      </w:r>
-      <w:r>
-        <w:t xml:space="preserve"> empirically and anecdotally,</w:t>
-      </w:r>
-      <w:r>
-        <w:t xml:space="preserve"> </w:t>
-      </w:r>
-      <w:r>
-        <w:t>psychological</w:t>
-      </w:r>
-      <w:r>
-        <w:t xml:space="preserve"> </w:t>
-      </w:r>
-      <w:r>
-        <w:t>and behavior</w:t>
-      </w:r>
-      <w:r>
-        <w:t>al factors</w:t>
-      </w:r>
-      <w:r>
-        <w:t xml:space="preserve"> seem to</w:t>
-      </w:r>
-      <w:r>
-        <w:t xml:space="preserve"> be significant </w:t>
-      </w:r>
-      <w:r>
-        <w:t>inputs into</w:t>
-      </w:r>
-      <w:r>
-        <w:t xml:space="preserve"> auction </w:t>
-      </w:r>
-      <w:r>
-        <w:t>activity</w:t>
+      </w:pPr>
+      <w:r>
+        <w:t xml:space="preserve">If </w:t>
+      </w:r>
+      <w:r>
+        <w:t xml:space="preserve">an </w:t>
+      </w:r>
+      <w:r>
+        <w:t xml:space="preserve">art piece </w:t>
+      </w:r>
+      <w:r>
+        <w:t>can change</w:t>
+      </w:r>
+      <w:r>
+        <w:t xml:space="preserve"> </w:t>
+      </w:r>
+      <w:r>
+        <w:t>over time</w:t>
+      </w:r>
+      <w:r>
+        <w:t xml:space="preserve">, </w:t>
+      </w:r>
+      <w:r>
+        <w:t xml:space="preserve">how </w:t>
+      </w:r>
+      <w:r>
+        <w:t xml:space="preserve">can </w:t>
+      </w:r>
+      <w:r>
+        <w:t>we</w:t>
+      </w:r>
+      <w:r>
+        <w:t xml:space="preserve"> test for </w:t>
+      </w:r>
+      <w:r>
+        <w:t>anchoring?</w:t>
+      </w:r>
+      <w:r>
+        <w:t xml:space="preserve"> </w:t>
+      </w:r>
+      <w:r>
+        <w:t>The key is to c</w:t>
+      </w:r>
+      <w:r>
+        <w:t>on</w:t>
+      </w:r>
+      <w:r>
+        <w:t>trol for quality differences</w:t>
+      </w:r>
+      <w:r>
+        <w:t xml:space="preserve"> </w:t>
+      </w:r>
+      <w:r>
+        <w:t xml:space="preserve">between an anchor and </w:t>
+      </w:r>
+      <w:r>
+        <w:t xml:space="preserve">the current good. </w:t>
+      </w:r>
+      <w:r>
+        <w:t xml:space="preserve">In previous literature, the anchor was </w:t>
+      </w:r>
+      <w:r>
+        <w:t xml:space="preserve">nearly always a previous sale of the same good. </w:t>
+      </w:r>
+      <w:r>
+        <w:t xml:space="preserve">However, </w:t>
+      </w:r>
+      <w:r>
+        <w:t xml:space="preserve">if we control </w:t>
+      </w:r>
+      <w:r>
+        <w:t xml:space="preserve">adequately </w:t>
+      </w:r>
+      <w:r>
+        <w:t xml:space="preserve">for quality </w:t>
+      </w:r>
+      <w:r>
+        <w:t xml:space="preserve">changes between the anchor </w:t>
+      </w:r>
+      <w:r>
+        <w:t xml:space="preserve">and the </w:t>
+      </w:r>
+      <w:r>
+        <w:t>current</w:t>
+      </w:r>
+      <w:r>
+        <w:t xml:space="preserve"> art piece, then </w:t>
+      </w:r>
+      <w:r>
+        <w:t xml:space="preserve">we may </w:t>
+      </w:r>
+      <w:r>
+        <w:t xml:space="preserve">use </w:t>
+      </w:r>
+      <w:r>
+        <w:t xml:space="preserve">related artwork </w:t>
+      </w:r>
+      <w:r>
+        <w:t xml:space="preserve">(substitutes) </w:t>
+      </w:r>
+      <w:r>
+        <w:t>as the anchor instead of</w:t>
+      </w:r>
+      <w:r>
+        <w:t xml:space="preserve"> past</w:t>
+      </w:r>
+      <w:r>
+        <w:t xml:space="preserve"> sales</w:t>
       </w:r>
       <w:r>
         <w:t>.</w:t>
       </w:r>
       <w:r>
-        <w:t xml:space="preserve"> </w:t>
-      </w:r>
-      <w:r>
-        <w:t>However</w:t>
-      </w:r>
-      <w:r>
-        <w:t xml:space="preserve">, most of the research to date has </w:t>
-      </w:r>
-      <w:r>
-        <w:t xml:space="preserve">studied </w:t>
-      </w:r>
-      <w:r>
-        <w:t xml:space="preserve">anchoring by </w:t>
-      </w:r>
-      <w:r>
-        <w:t xml:space="preserve">examining </w:t>
-      </w:r>
-      <w:r>
-        <w:t xml:space="preserve">the </w:t>
-      </w:r>
-      <w:r>
-        <w:t xml:space="preserve">resale </w:t>
-      </w:r>
-      <w:r>
-        <w:t>of art</w:t>
-      </w:r>
-      <w:r>
-        <w:t xml:space="preserve"> pieces</w:t>
-      </w:r>
-      <w:r>
-        <w:t xml:space="preserve">. </w:t>
-      </w:r>
-      <w:r>
-        <w:t>This is problematic because</w:t>
-      </w:r>
-      <w:r>
-        <w:t xml:space="preserve"> </w:t>
-      </w:r>
-      <w:r>
-        <w:t>as Beggs &amp; Graddy (2009)</w:t>
-      </w:r>
-      <w:r>
-        <w:t xml:space="preserve"> acknowledge,</w:t>
-      </w:r>
-      <w:r>
-        <w:t xml:space="preserve"> it is</w:t>
-      </w:r>
-      <w:r>
-        <w:t xml:space="preserve"> </w:t>
-      </w:r>
-      <w:r>
-        <w:t xml:space="preserve">extremely </w:t>
-      </w:r>
-      <w:r>
-        <w:t>uncommon</w:t>
-      </w:r>
-      <w:r>
-        <w:t xml:space="preserve"> to</w:t>
-      </w:r>
-      <w:r>
-        <w:t xml:space="preserve"> encounter multiple sales of the sam</w:t>
-      </w:r>
-      <w:r>
-        <w:t>e artwork</w:t>
-      </w:r>
-      <w:r>
-        <w:t xml:space="preserve">. This is further limited by </w:t>
-      </w:r>
-      <w:r>
-        <w:t>l</w:t>
-      </w:r>
-      <w:r>
-        <w:t xml:space="preserve">arge </w:t>
-      </w:r>
-      <w:r>
-        <w:t xml:space="preserve">time </w:t>
-      </w:r>
-      <w:r>
-        <w:t>gaps between</w:t>
-      </w:r>
-      <w:r>
-        <w:t xml:space="preserve"> sales</w:t>
-      </w:r>
-      <w:r>
-        <w:t xml:space="preserve">, which </w:t>
-      </w:r>
-      <w:r>
-        <w:t xml:space="preserve">tend to weaken </w:t>
-      </w:r>
-      <w:r>
-        <w:t xml:space="preserve">possible </w:t>
-      </w:r>
-      <w:r>
-        <w:t>anchoring effects</w:t>
-      </w:r>
-      <w:r>
-        <w:rPr>
-          <w:rStyle w:val="FootnoteReference"/>
-        </w:rPr>
-        <w:footnoteReference w:id="37"/>
-      </w:r>
-      <w:r>
-        <w:t>.</w:t>
-      </w:r>
-      <w:r>
-        <w:t xml:space="preserve"> </w:t>
-      </w:r>
-      <w:r>
-        <w:t>Additionally,</w:t>
-      </w:r>
-      <w:r>
-        <w:t xml:space="preserve"> </w:t>
-      </w:r>
-      <w:r>
-        <w:t>it is difficult to</w:t>
-      </w:r>
-      <w:r>
-        <w:t xml:space="preserve"> </w:t>
-      </w:r>
-      <w:r>
-        <w:t xml:space="preserve">show </w:t>
-      </w:r>
-      <w:r>
-        <w:t xml:space="preserve">resale observations </w:t>
-      </w:r>
-      <w:r>
-        <w:t xml:space="preserve">refer </w:t>
-      </w:r>
-      <w:r>
-        <w:t xml:space="preserve">to the same </w:t>
-      </w:r>
-      <w:r>
-        <w:t>art piece</w:t>
-      </w:r>
-      <w:r>
-        <w:t xml:space="preserve">, </w:t>
-      </w:r>
-      <w:r>
-        <w:t xml:space="preserve">since </w:t>
-      </w:r>
-      <w:r>
-        <w:t xml:space="preserve">an artist </w:t>
-      </w:r>
-      <w:r>
-        <w:t xml:space="preserve">may create </w:t>
-      </w:r>
-      <w:r>
-        <w:t xml:space="preserve">multiple pieces with the same medium, </w:t>
-      </w:r>
-      <w:r>
-        <w:t xml:space="preserve">dimensions, and so forth. </w:t>
-      </w:r>
-      <w:r>
-        <w:t>Beggs &amp; Graddy (2009)</w:t>
-      </w:r>
-      <w:r>
-        <w:t xml:space="preserve"> manually </w:t>
-      </w:r>
-      <w:r>
-        <w:t xml:space="preserve">cross-checked their resale </w:t>
-      </w:r>
-      <w:r>
-        <w:t xml:space="preserve">data </w:t>
-      </w:r>
-      <w:r>
-        <w:t>against</w:t>
-      </w:r>
-      <w:r>
-        <w:t xml:space="preserve"> </w:t>
-      </w:r>
-      <w:r>
-        <w:t>presale catalogs.</w:t>
-      </w:r>
-    </w:p>
-    <w:p>
-      <w:pPr>
-        <w:spacing w:line="360" w:lineRule="auto"/>
-      </w:pPr>
-      <w:r>
-        <w:lastRenderedPageBreak/>
-        <w:t>Most</w:t>
-      </w:r>
-      <w:r>
-        <w:t xml:space="preserve"> </w:t>
-      </w:r>
-      <w:r>
-        <w:t>importantly</w:t>
-      </w:r>
-      <w:r>
-        <w:t>,</w:t>
-      </w:r>
-      <w:r>
-        <w:t xml:space="preserve"> </w:t>
-      </w:r>
-      <w:r>
-        <w:t>a shared</w:t>
-      </w:r>
-      <w:r>
-        <w:t xml:space="preserve"> </w:t>
-      </w:r>
-      <w:r>
-        <w:t>(</w:t>
-      </w:r>
-      <w:r>
-        <w:t>flawed</w:t>
-      </w:r>
-      <w:r>
-        <w:t>)</w:t>
-      </w:r>
-      <w:r>
-        <w:t xml:space="preserve"> </w:t>
-      </w:r>
-      <w:r>
-        <w:t xml:space="preserve">assumption </w:t>
-      </w:r>
-      <w:r>
-        <w:t xml:space="preserve">across </w:t>
-      </w:r>
-      <w:r>
-        <w:t>much</w:t>
-      </w:r>
-      <w:r>
-        <w:t xml:space="preserve"> of </w:t>
-      </w:r>
-      <w:r>
-        <w:t xml:space="preserve">our </w:t>
-      </w:r>
-      <w:r>
-        <w:t xml:space="preserve">aforementioned </w:t>
-      </w:r>
-      <w:r>
-        <w:t xml:space="preserve">anchoring literature is that </w:t>
-      </w:r>
-      <w:r>
-        <w:t xml:space="preserve">hedonic quality </w:t>
-      </w:r>
-      <w:r>
-        <w:t xml:space="preserve">does not change </w:t>
-      </w:r>
-      <w:r>
-        <w:t xml:space="preserve">much </w:t>
-      </w:r>
-      <w:r>
-        <w:t xml:space="preserve">across </w:t>
-      </w:r>
-      <w:r>
-        <w:t>auction sales.</w:t>
-      </w:r>
-      <w:r>
-        <w:t xml:space="preserve"> Thus, in one</w:t>
-      </w:r>
-      <w:r>
-        <w:t xml:space="preserve"> of our </w:t>
-      </w:r>
-      <w:r>
-        <w:t>conversations</w:t>
-      </w:r>
-      <w:r>
-        <w:t xml:space="preserve"> with </w:t>
-      </w:r>
-      <w:r>
-        <w:t>a specialist</w:t>
-      </w:r>
-      <w:r>
-        <w:t xml:space="preserve"> at Sotheby’s,</w:t>
-      </w:r>
-      <w:r>
-        <w:t xml:space="preserve"> </w:t>
-      </w:r>
-      <w:r>
-        <w:t xml:space="preserve">we were surprised to </w:t>
-      </w:r>
-      <w:r>
-        <w:t xml:space="preserve">hear </w:t>
-      </w:r>
-      <w:r>
-        <w:t>how</w:t>
-      </w:r>
-      <w:r>
-        <w:t xml:space="preserve"> </w:t>
-      </w:r>
-      <w:r>
-        <w:t xml:space="preserve">much </w:t>
-      </w:r>
-      <w:r>
-        <w:t>artwork</w:t>
-      </w:r>
-      <w:r>
-        <w:t xml:space="preserve"> can</w:t>
-      </w:r>
-      <w:r>
-        <w:t xml:space="preserve"> deteriorate </w:t>
-      </w:r>
-      <w:r>
-        <w:t xml:space="preserve">over time. </w:t>
-      </w:r>
-      <w:r>
-        <w:t>Prints</w:t>
-      </w:r>
-      <w:r>
-        <w:t xml:space="preserve"> </w:t>
-      </w:r>
-      <w:r>
-        <w:t xml:space="preserve">may </w:t>
-      </w:r>
-      <w:r>
-        <w:t>tear</w:t>
-      </w:r>
-      <w:r>
-        <w:t xml:space="preserve"> </w:t>
-      </w:r>
-      <w:r>
-        <w:t xml:space="preserve">accidentally, </w:t>
-      </w:r>
-      <w:r>
-        <w:t>fade</w:t>
-      </w:r>
-      <w:r>
-        <w:t xml:space="preserve"> under</w:t>
-      </w:r>
-      <w:r>
-        <w:t xml:space="preserve"> glass</w:t>
-      </w:r>
-      <w:r>
-        <w:t>,</w:t>
-      </w:r>
-      <w:r>
-        <w:t xml:space="preserve"> or </w:t>
-      </w:r>
-      <w:r>
-        <w:t xml:space="preserve">if </w:t>
-      </w:r>
-      <w:r>
-        <w:t xml:space="preserve">tacked to the wall for decoration </w:t>
-      </w:r>
-      <w:r>
-        <w:t>will have</w:t>
-      </w:r>
-      <w:r>
-        <w:t xml:space="preserve"> holes in the corners.</w:t>
-      </w:r>
-      <w:r>
-        <w:t xml:space="preserve"> The canvas </w:t>
-      </w:r>
-      <w:r>
-        <w:t xml:space="preserve">of a painting can </w:t>
-      </w:r>
-      <w:r>
-        <w:t xml:space="preserve">weaken over time, </w:t>
-      </w:r>
-      <w:r>
-        <w:t>and must be “relined”</w:t>
-      </w:r>
-      <w:r>
-        <w:t xml:space="preserve"> </w:t>
-      </w:r>
-      <w:r>
-        <w:t xml:space="preserve">with a new canvas </w:t>
-      </w:r>
-      <w:r>
-        <w:t xml:space="preserve">attached to the back </w:t>
-      </w:r>
-      <w:r>
-        <w:t xml:space="preserve">for extra </w:t>
-      </w:r>
-      <w:r>
-        <w:t xml:space="preserve">support. </w:t>
-      </w:r>
-      <w:r>
-        <w:t xml:space="preserve">On the flip side, </w:t>
-      </w:r>
-      <w:r>
-        <w:t xml:space="preserve">restoration </w:t>
-      </w:r>
-      <w:r>
-        <w:t>(</w:t>
-      </w:r>
-      <w:r>
-        <w:t xml:space="preserve">often by </w:t>
-      </w:r>
-      <w:r>
-        <w:t>an</w:t>
-      </w:r>
-      <w:r>
-        <w:t xml:space="preserve"> </w:t>
-      </w:r>
-      <w:r>
-        <w:t>unwitting</w:t>
-      </w:r>
-      <w:r>
-        <w:t xml:space="preserve"> owner</w:t>
-      </w:r>
-      <w:r>
-        <w:t>)</w:t>
-      </w:r>
-      <w:r>
-        <w:t xml:space="preserve"> can </w:t>
-      </w:r>
-      <w:r>
-        <w:t xml:space="preserve">also </w:t>
-      </w:r>
-      <w:r>
-        <w:t>harm the value of an art piece</w:t>
-      </w:r>
-      <w:r>
-        <w:t>.</w:t>
-      </w:r>
-      <w:r>
-        <w:t xml:space="preserve"> A specialist </w:t>
-      </w:r>
-      <w:r>
-        <w:t xml:space="preserve">at Bonham’s </w:t>
-      </w:r>
-      <w:r>
-        <w:t>told</w:t>
-      </w:r>
-      <w:r>
-        <w:t xml:space="preserve"> us </w:t>
-      </w:r>
-      <w:r>
-        <w:t>that</w:t>
-      </w:r>
-      <w:r>
-        <w:t xml:space="preserve"> </w:t>
-      </w:r>
-      <w:r>
-        <w:t>this</w:t>
-      </w:r>
-      <w:r>
-        <w:t xml:space="preserve"> is regularly</w:t>
-      </w:r>
-      <w:r>
-        <w:t xml:space="preserve"> corrected for</w:t>
-      </w:r>
-      <w:r>
-        <w:t>:</w:t>
-      </w:r>
-      <w:r>
-        <w:t xml:space="preserve"> </w:t>
-      </w:r>
-      <w:r>
-        <w:t xml:space="preserve">protective </w:t>
-      </w:r>
-      <w:r>
-        <w:t xml:space="preserve">glaze </w:t>
-      </w:r>
-      <w:r>
-        <w:t xml:space="preserve">is </w:t>
-      </w:r>
-      <w:r>
-        <w:t xml:space="preserve">scraped off </w:t>
-      </w:r>
-      <w:r>
-        <w:t>art pieces</w:t>
-      </w:r>
-      <w:r>
-        <w:t xml:space="preserve">, </w:t>
-      </w:r>
-      <w:r>
-        <w:t xml:space="preserve">retouched </w:t>
-      </w:r>
-      <w:r>
-        <w:t xml:space="preserve">paintings </w:t>
-      </w:r>
-      <w:r>
-        <w:t xml:space="preserve">is </w:t>
-      </w:r>
-      <w:r>
-        <w:t>examined under ultraviolet light, and so forth.</w:t>
-      </w:r>
-      <w:r>
-        <w:t xml:space="preserve"> </w:t>
-      </w:r>
-      <w:r>
-        <w:t>We suspect</w:t>
-      </w:r>
-      <w:r>
-        <w:t xml:space="preserve"> these factors explain why</w:t>
-      </w:r>
-      <w:r>
-        <w:t xml:space="preserve"> Beggs &amp; Graddy (2009)</w:t>
-      </w:r>
-      <w:r>
-        <w:t xml:space="preserve"> find stronger</w:t>
-      </w:r>
-      <w:r>
-        <w:t xml:space="preserve"> </w:t>
-      </w:r>
-      <w:r>
-        <w:t xml:space="preserve">anchoring </w:t>
-      </w:r>
-      <w:r>
-        <w:t xml:space="preserve">effects </w:t>
-      </w:r>
-      <w:r>
-        <w:t xml:space="preserve">for Impressionist artworks </w:t>
-      </w:r>
-      <w:r>
-        <w:t xml:space="preserve">than for </w:t>
-      </w:r>
-      <w:r>
-        <w:t>Contemporary ones</w:t>
-      </w:r>
-      <w:r>
-        <w:t>. P</w:t>
-      </w:r>
-      <w:r>
-        <w:t>ainting</w:t>
-      </w:r>
-      <w:r>
-        <w:t>s in the former category</w:t>
-      </w:r>
-      <w:r>
-        <w:t xml:space="preserve"> </w:t>
-      </w:r>
-      <w:r>
-        <w:t xml:space="preserve">come from </w:t>
-      </w:r>
-      <w:r>
-        <w:t>classic</w:t>
-      </w:r>
-      <w:r>
-        <w:t xml:space="preserve"> </w:t>
-      </w:r>
-      <w:r>
-        <w:t xml:space="preserve">Impressionists </w:t>
-      </w:r>
-      <w:r>
-        <w:t xml:space="preserve">artists such as Renoir </w:t>
-      </w:r>
-      <w:r>
-        <w:t xml:space="preserve">and Monet, </w:t>
-      </w:r>
-      <w:r>
-        <w:t>are</w:t>
-      </w:r>
-      <w:r>
-        <w:t xml:space="preserve"> </w:t>
-      </w:r>
-      <w:r>
-        <w:t xml:space="preserve">an order of magnitude more </w:t>
-      </w:r>
-      <w:r>
-        <w:t>valuable</w:t>
-      </w:r>
-      <w:r>
-        <w:t xml:space="preserve"> in both </w:t>
-      </w:r>
-      <w:r>
-        <w:t xml:space="preserve">presale </w:t>
-      </w:r>
-      <w:r>
-        <w:t>estimates and prices</w:t>
-      </w:r>
-      <w:r>
-        <w:rPr>
-          <w:rStyle w:val="FootnoteReference"/>
-        </w:rPr>
-        <w:footnoteReference w:id="38"/>
-      </w:r>
-      <w:r>
-        <w:t>,</w:t>
-      </w:r>
-      <w:r>
-        <w:t xml:space="preserve"> and are </w:t>
-      </w:r>
-      <w:r>
-        <w:t xml:space="preserve">thus </w:t>
-      </w:r>
-      <w:r>
-        <w:t>probably</w:t>
-      </w:r>
-      <w:r>
-        <w:t xml:space="preserve"> </w:t>
-      </w:r>
-      <w:r>
-        <w:t>far better</w:t>
-      </w:r>
-      <w:r>
-        <w:t xml:space="preserve"> </w:t>
-      </w:r>
-      <w:r>
-        <w:t>maintained</w:t>
-      </w:r>
-      <w:r>
-        <w:t xml:space="preserve">. </w:t>
-      </w:r>
-      <w:r>
-        <w:t xml:space="preserve">This </w:t>
-      </w:r>
-      <w:r>
-        <w:t xml:space="preserve">preserves </w:t>
-      </w:r>
-      <w:r>
-        <w:t xml:space="preserve">their </w:t>
-      </w:r>
-      <w:r>
-        <w:t xml:space="preserve">hedonic quality and </w:t>
-      </w:r>
-      <w:r>
-        <w:t xml:space="preserve">better </w:t>
-      </w:r>
-      <w:r>
-        <w:t xml:space="preserve">allows past </w:t>
-      </w:r>
-      <w:r>
-        <w:t xml:space="preserve">sales to </w:t>
-      </w:r>
-      <w:r>
-        <w:t xml:space="preserve">anchor </w:t>
-      </w:r>
-      <w:r>
-        <w:t>future ones.</w:t>
-      </w:r>
-    </w:p>
-    <w:p>
-      <w:pPr>
-        <w:spacing w:line="360" w:lineRule="auto"/>
-      </w:pPr>
-      <w:r>
-        <w:t xml:space="preserve">If </w:t>
-      </w:r>
-      <w:r>
-        <w:t xml:space="preserve">an </w:t>
-      </w:r>
-      <w:r>
-        <w:t xml:space="preserve">art piece </w:t>
-      </w:r>
-      <w:r>
-        <w:t>can change</w:t>
-      </w:r>
-      <w:r>
-        <w:t xml:space="preserve"> </w:t>
-      </w:r>
-      <w:r>
-        <w:t>over time</w:t>
-      </w:r>
-      <w:r>
-        <w:t xml:space="preserve">, </w:t>
-      </w:r>
-      <w:r>
-        <w:t xml:space="preserve">how </w:t>
-      </w:r>
-      <w:r>
-        <w:t xml:space="preserve">can </w:t>
-      </w:r>
-      <w:r>
-        <w:t>we</w:t>
-      </w:r>
-      <w:r>
-        <w:t xml:space="preserve"> test for </w:t>
-      </w:r>
-      <w:r>
-        <w:t>anchoring?</w:t>
-      </w:r>
-      <w:r>
-        <w:t xml:space="preserve"> </w:t>
-      </w:r>
-      <w:r>
-        <w:t>The key is to c</w:t>
-      </w:r>
-      <w:r>
-        <w:t>on</w:t>
-      </w:r>
-      <w:r>
-        <w:t>trol for quality differences</w:t>
-      </w:r>
-      <w:r>
-        <w:t xml:space="preserve"> </w:t>
-      </w:r>
-      <w:r>
-        <w:t xml:space="preserve">between an anchor and </w:t>
-      </w:r>
-      <w:r>
-        <w:t xml:space="preserve">the current good. </w:t>
-      </w:r>
-      <w:r>
-        <w:t xml:space="preserve">In previous literature, the anchor was </w:t>
-      </w:r>
-      <w:r>
-        <w:t xml:space="preserve">nearly always a previous sale of the same good. </w:t>
-      </w:r>
-      <w:r>
-        <w:t xml:space="preserve">However, </w:t>
-      </w:r>
-      <w:r>
-        <w:t xml:space="preserve">if we control </w:t>
-      </w:r>
-      <w:r>
-        <w:t xml:space="preserve">adequately </w:t>
-      </w:r>
-      <w:r>
-        <w:t xml:space="preserve">for quality </w:t>
-      </w:r>
-      <w:r>
-        <w:t xml:space="preserve">changes between the anchor </w:t>
-      </w:r>
-      <w:r>
-        <w:t xml:space="preserve">and the </w:t>
-      </w:r>
-      <w:r>
-        <w:t>current</w:t>
-      </w:r>
-      <w:r>
-        <w:t xml:space="preserve"> art piece, then </w:t>
-      </w:r>
-      <w:r>
-        <w:t xml:space="preserve">we may </w:t>
-      </w:r>
-      <w:r>
-        <w:t xml:space="preserve">use </w:t>
-      </w:r>
-      <w:r>
-        <w:t xml:space="preserve">related artwork </w:t>
-      </w:r>
-      <w:r>
-        <w:t xml:space="preserve">(substitutes) </w:t>
-      </w:r>
-      <w:r>
-        <w:t>as the anchor instead of</w:t>
-      </w:r>
-      <w:r>
-        <w:t xml:space="preserve"> past</w:t>
-      </w:r>
-      <w:r>
-        <w:t xml:space="preserve"> sales</w:t>
-      </w:r>
-      <w:r>
-        <w:t>.</w:t>
-      </w:r>
-      <w:r>
-        <w:t xml:space="preserve"> This is the intuition behind our generalization of the original anchoring model in Beggs</w:t>
-      </w:r>
-      <w:r>
-        <w:t xml:space="preserve"> </w:t>
-      </w:r>
-      <w:r>
-        <w:t>&amp; Graddy (2009)</w:t>
+        <w:t xml:space="preserve"> This is the intuition behind our generalization of the original anchoring model in </w:t>
+      </w:r>
+      <w:proofErr w:type="spellStart"/>
+      <w:r>
+        <w:t>Beggs</w:t>
+      </w:r>
+      <w:proofErr w:type="spellEnd"/>
+      <w:r>
+        <w:t xml:space="preserve"> </w:t>
+      </w:r>
+      <w:r>
+        <w:t xml:space="preserve">&amp; </w:t>
+      </w:r>
+      <w:proofErr w:type="spellStart"/>
+      <w:r>
+        <w:t>Graddy</w:t>
+      </w:r>
+      <w:proofErr w:type="spellEnd"/>
+      <w:r>
+        <w:t xml:space="preserve"> (2009)</w:t>
       </w:r>
       <w:r>
         <w:t>.</w:t>
@@ -3595,13 +4015,23 @@
       <w:r>
         <w:t xml:space="preserve"> </w:t>
       </w:r>
-      <w:r>
-        <w:rPr>
-          <w:rFonts w:ascii="Arial" w:hAnsi="Arial" w:cs="Arial"/>
-          <w:color w:val="222222"/>
-          <w:shd w:val="clear" w:color="auto" w:fill="FFFFFF"/>
-        </w:rPr>
-        <w:t>Furnham, Adrian, and Hua Chu Boo. "A literature review of the anchoring effect."</w:t>
+      <w:proofErr w:type="spellStart"/>
+      <w:r>
+        <w:rPr>
+          <w:rFonts w:ascii="Arial" w:hAnsi="Arial" w:cs="Arial"/>
+          <w:color w:val="222222"/>
+          <w:shd w:val="clear" w:color="auto" w:fill="FFFFFF"/>
+        </w:rPr>
+        <w:t>Furnham</w:t>
+      </w:r>
+      <w:proofErr w:type="spellEnd"/>
+      <w:r>
+        <w:rPr>
+          <w:rFonts w:ascii="Arial" w:hAnsi="Arial" w:cs="Arial"/>
+          <w:color w:val="222222"/>
+          <w:shd w:val="clear" w:color="auto" w:fill="FFFFFF"/>
+        </w:rPr>
+        <w:t>, Adrian, and Hua Chu Boo. "A literature review of the anchoring effect."</w:t>
       </w:r>
       <w:r>
         <w:rPr>
@@ -3655,13 +4085,41 @@
       <w:r>
         <w:t xml:space="preserve"> </w:t>
       </w:r>
-      <w:r>
-        <w:rPr>
-          <w:rFonts w:ascii="Arial" w:hAnsi="Arial" w:cs="Arial"/>
-          <w:color w:val="222222"/>
-          <w:shd w:val="clear" w:color="auto" w:fill="FFFFFF"/>
-        </w:rPr>
-        <w:t>Tversky, Amos, and Daniel Kahneman. "Judgment under uncertainty: Heuristics and biases."</w:t>
+      <w:proofErr w:type="spellStart"/>
+      <w:r>
+        <w:rPr>
+          <w:rFonts w:ascii="Arial" w:hAnsi="Arial" w:cs="Arial"/>
+          <w:color w:val="222222"/>
+          <w:shd w:val="clear" w:color="auto" w:fill="FFFFFF"/>
+        </w:rPr>
+        <w:t>Tversky</w:t>
+      </w:r>
+      <w:proofErr w:type="spellEnd"/>
+      <w:r>
+        <w:rPr>
+          <w:rFonts w:ascii="Arial" w:hAnsi="Arial" w:cs="Arial"/>
+          <w:color w:val="222222"/>
+          <w:shd w:val="clear" w:color="auto" w:fill="FFFFFF"/>
+        </w:rPr>
+        <w:t xml:space="preserve">, Amos, and Daniel </w:t>
+      </w:r>
+      <w:proofErr w:type="spellStart"/>
+      <w:r>
+        <w:rPr>
+          <w:rFonts w:ascii="Arial" w:hAnsi="Arial" w:cs="Arial"/>
+          <w:color w:val="222222"/>
+          <w:shd w:val="clear" w:color="auto" w:fill="FFFFFF"/>
+        </w:rPr>
+        <w:t>Kahneman</w:t>
+      </w:r>
+      <w:proofErr w:type="spellEnd"/>
+      <w:r>
+        <w:rPr>
+          <w:rFonts w:ascii="Arial" w:hAnsi="Arial" w:cs="Arial"/>
+          <w:color w:val="222222"/>
+          <w:shd w:val="clear" w:color="auto" w:fill="FFFFFF"/>
+        </w:rPr>
+        <w:t>. "Judgment under uncertainty: Heuristics and biases."</w:t>
       </w:r>
       <w:r>
         <w:rPr>
@@ -3785,8 +4243,29 @@
       <w:r>
         <w:t xml:space="preserve"> </w:t>
       </w:r>
-      <w:r>
-        <w:t>Strack, Fritz; Mussweiler, Thomas (1997). "Explaining the enigmatic anchoring effect: Mechanisms of selective accessibility.". Journal of Personality and Social Psychology 73 (3): 437–446. doi:10.1037/0022-3514.73.3.437.</w:t>
+      <w:proofErr w:type="spellStart"/>
+      <w:r>
+        <w:t>Strack</w:t>
+      </w:r>
+      <w:proofErr w:type="spellEnd"/>
+      <w:r>
+        <w:t xml:space="preserve">, Fritz; </w:t>
+      </w:r>
+      <w:proofErr w:type="spellStart"/>
+      <w:r>
+        <w:t>Mussweiler</w:t>
+      </w:r>
+      <w:proofErr w:type="spellEnd"/>
+      <w:r>
+        <w:t>, Thomas (1997). "Explaining the enigmatic anchoring effect: Mechanisms of selective accessibility.</w:t>
+      </w:r>
+      <w:proofErr w:type="gramStart"/>
+      <w:r>
+        <w:t>".</w:t>
+      </w:r>
+      <w:proofErr w:type="gramEnd"/>
+      <w:r>
+        <w:t xml:space="preserve"> Journal of Personality and Social Psychology 73 (3): 437–446. doi:10.1037/0022-3514.73.3.437.</w:t>
       </w:r>
     </w:p>
   </w:footnote>
@@ -3804,13 +4283,23 @@
       <w:r>
         <w:t xml:space="preserve"> </w:t>
       </w:r>
-      <w:r>
-        <w:rPr>
-          <w:rFonts w:ascii="Arial" w:hAnsi="Arial" w:cs="Arial"/>
-          <w:color w:val="222222"/>
-          <w:shd w:val="clear" w:color="auto" w:fill="FFFFFF"/>
-        </w:rPr>
-        <w:t>Furnham, Adrian, and Hua Chu Boo. "A literature review of the anchoring effect."</w:t>
+      <w:proofErr w:type="spellStart"/>
+      <w:r>
+        <w:rPr>
+          <w:rFonts w:ascii="Arial" w:hAnsi="Arial" w:cs="Arial"/>
+          <w:color w:val="222222"/>
+          <w:shd w:val="clear" w:color="auto" w:fill="FFFFFF"/>
+        </w:rPr>
+        <w:t>Furnham</w:t>
+      </w:r>
+      <w:proofErr w:type="spellEnd"/>
+      <w:r>
+        <w:rPr>
+          <w:rFonts w:ascii="Arial" w:hAnsi="Arial" w:cs="Arial"/>
+          <w:color w:val="222222"/>
+          <w:shd w:val="clear" w:color="auto" w:fill="FFFFFF"/>
+        </w:rPr>
+        <w:t>, Adrian, and Hua Chu Boo. "A literature review of the anchoring effect."</w:t>
       </w:r>
       <w:r>
         <w:rPr>
@@ -3862,7 +4351,31 @@
         <w:footnoteRef/>
       </w:r>
       <w:r>
-        <w:t xml:space="preserve"> Rajendran &amp; Tellis (1994); Greenleaf (1995); Geltner (2011); Dougal et al. (2012).</w:t>
+        <w:t xml:space="preserve"> </w:t>
+      </w:r>
+      <w:proofErr w:type="spellStart"/>
+      <w:r>
+        <w:t>Rajendran</w:t>
+      </w:r>
+      <w:proofErr w:type="spellEnd"/>
+      <w:r>
+        <w:t xml:space="preserve"> &amp; </w:t>
+      </w:r>
+      <w:proofErr w:type="spellStart"/>
+      <w:r>
+        <w:t>Tellis</w:t>
+      </w:r>
+      <w:proofErr w:type="spellEnd"/>
+      <w:r>
+        <w:t xml:space="preserve"> (1994); Greenleaf (1995); </w:t>
+      </w:r>
+      <w:proofErr w:type="spellStart"/>
+      <w:r>
+        <w:t>Geltner</w:t>
+      </w:r>
+      <w:proofErr w:type="spellEnd"/>
+      <w:r>
+        <w:t xml:space="preserve"> (2011); Dougal et al. (2012).</w:t>
       </w:r>
     </w:p>
   </w:footnote>
@@ -3880,13 +4393,23 @@
       <w:r>
         <w:t xml:space="preserve"> </w:t>
       </w:r>
-      <w:r>
-        <w:rPr>
-          <w:rFonts w:ascii="Arial" w:hAnsi="Arial" w:cs="Arial"/>
-          <w:color w:val="222222"/>
-          <w:shd w:val="clear" w:color="auto" w:fill="FFFFFF"/>
-        </w:rPr>
-        <w:t>Furnham, Adrian, and Hua Chu Boo. "A literature review of the anchoring effect."</w:t>
+      <w:proofErr w:type="spellStart"/>
+      <w:r>
+        <w:rPr>
+          <w:rFonts w:ascii="Arial" w:hAnsi="Arial" w:cs="Arial"/>
+          <w:color w:val="222222"/>
+          <w:shd w:val="clear" w:color="auto" w:fill="FFFFFF"/>
+        </w:rPr>
+        <w:t>Furnham</w:t>
+      </w:r>
+      <w:proofErr w:type="spellEnd"/>
+      <w:r>
+        <w:rPr>
+          <w:rFonts w:ascii="Arial" w:hAnsi="Arial" w:cs="Arial"/>
+          <w:color w:val="222222"/>
+          <w:shd w:val="clear" w:color="auto" w:fill="FFFFFF"/>
+        </w:rPr>
+        <w:t>, Adrian, and Hua Chu Boo. "A literature review of the anchoring effect."</w:t>
       </w:r>
       <w:r>
         <w:rPr>
@@ -3940,13 +4463,41 @@
       <w:r>
         <w:t xml:space="preserve"> </w:t>
       </w:r>
-      <w:r>
-        <w:rPr>
-          <w:rFonts w:ascii="Arial" w:hAnsi="Arial" w:cs="Arial"/>
-          <w:color w:val="222222"/>
-          <w:shd w:val="clear" w:color="auto" w:fill="FFFFFF"/>
-        </w:rPr>
-        <w:t>Frykblom, Peter, and Jason F. Shogren. "An experimental testing of anchoring effects in discrete choice questions."</w:t>
+      <w:proofErr w:type="spellStart"/>
+      <w:r>
+        <w:rPr>
+          <w:rFonts w:ascii="Arial" w:hAnsi="Arial" w:cs="Arial"/>
+          <w:color w:val="222222"/>
+          <w:shd w:val="clear" w:color="auto" w:fill="FFFFFF"/>
+        </w:rPr>
+        <w:t>Frykblom</w:t>
+      </w:r>
+      <w:proofErr w:type="spellEnd"/>
+      <w:r>
+        <w:rPr>
+          <w:rFonts w:ascii="Arial" w:hAnsi="Arial" w:cs="Arial"/>
+          <w:color w:val="222222"/>
+          <w:shd w:val="clear" w:color="auto" w:fill="FFFFFF"/>
+        </w:rPr>
+        <w:t xml:space="preserve">, Peter, and Jason F. </w:t>
+      </w:r>
+      <w:proofErr w:type="spellStart"/>
+      <w:r>
+        <w:rPr>
+          <w:rFonts w:ascii="Arial" w:hAnsi="Arial" w:cs="Arial"/>
+          <w:color w:val="222222"/>
+          <w:shd w:val="clear" w:color="auto" w:fill="FFFFFF"/>
+        </w:rPr>
+        <w:t>Shogren</w:t>
+      </w:r>
+      <w:proofErr w:type="spellEnd"/>
+      <w:r>
+        <w:rPr>
+          <w:rFonts w:ascii="Arial" w:hAnsi="Arial" w:cs="Arial"/>
+          <w:color w:val="222222"/>
+          <w:shd w:val="clear" w:color="auto" w:fill="FFFFFF"/>
+        </w:rPr>
+        <w:t>. "An experimental testing of anchoring effects in discrete choice questions."</w:t>
       </w:r>
       <w:r>
         <w:rPr>
@@ -4024,13 +4575,32 @@
       <w:r>
         <w:t xml:space="preserve"> </w:t>
       </w:r>
-      <w:r>
-        <w:rPr>
-          <w:rFonts w:ascii="Arial" w:hAnsi="Arial" w:cs="Arial"/>
-          <w:color w:val="222222"/>
-          <w:shd w:val="clear" w:color="auto" w:fill="FFFFFF"/>
-        </w:rPr>
-        <w:t>Flachaire, Emmanuel, and Guillaume Hollard. "Starting point bias and respondent uncertainty in dichotomous choice contingent valuation surveys."</w:t>
+      <w:proofErr w:type="spellStart"/>
+      <w:r>
+        <w:rPr>
+          <w:rFonts w:ascii="Arial" w:hAnsi="Arial" w:cs="Arial"/>
+          <w:color w:val="222222"/>
+          <w:shd w:val="clear" w:color="auto" w:fill="FFFFFF"/>
+        </w:rPr>
+        <w:t>Flachaire</w:t>
+      </w:r>
+      <w:proofErr w:type="spellEnd"/>
+      <w:r>
+        <w:rPr>
+          <w:rFonts w:ascii="Arial" w:hAnsi="Arial" w:cs="Arial"/>
+          <w:color w:val="222222"/>
+          <w:shd w:val="clear" w:color="auto" w:fill="FFFFFF"/>
+        </w:rPr>
+        <w:t xml:space="preserve">, Emmanuel, and Guillaume Hollard. "Starting point bias and respondent uncertainty in dichotomous choice contingent valuation </w:t>
+      </w:r>
+      <w:proofErr w:type="spellStart"/>
+      <w:r>
+        <w:rPr>
+          <w:rFonts w:ascii="Arial" w:hAnsi="Arial" w:cs="Arial"/>
+          <w:color w:val="222222"/>
+          <w:shd w:val="clear" w:color="auto" w:fill="FFFFFF"/>
+        </w:rPr>
+        <w:t>surveys."</w:t>
       </w:r>
       <w:r>
         <w:rPr>
@@ -4040,7 +4610,18 @@
           <w:color w:val="222222"/>
           <w:shd w:val="clear" w:color="auto" w:fill="FFFFFF"/>
         </w:rPr>
-        <w:t>Resource and energy economics</w:t>
+        <w:t>Resource</w:t>
+      </w:r>
+      <w:proofErr w:type="spellEnd"/>
+      <w:r>
+        <w:rPr>
+          <w:rFonts w:ascii="Arial" w:hAnsi="Arial" w:cs="Arial"/>
+          <w:i/>
+          <w:iCs/>
+          <w:color w:val="222222"/>
+          <w:shd w:val="clear" w:color="auto" w:fill="FFFFFF"/>
+        </w:rPr>
+        <w:t xml:space="preserve"> and energy economics</w:t>
       </w:r>
       <w:r>
         <w:rPr>
@@ -4081,7 +4662,25 @@
           <w:color w:val="222222"/>
           <w:shd w:val="clear" w:color="auto" w:fill="FFFFFF"/>
         </w:rPr>
-        <w:t>Kinney Jr, William R., and Wilfred C. Uecker. "Mitigating the consequences of anchoring in auditor judgments."</w:t>
+        <w:t xml:space="preserve">Kinney Jr, William R., and Wilfred C. </w:t>
+      </w:r>
+      <w:proofErr w:type="spellStart"/>
+      <w:r>
+        <w:rPr>
+          <w:rFonts w:ascii="Arial" w:hAnsi="Arial" w:cs="Arial"/>
+          <w:color w:val="222222"/>
+          <w:shd w:val="clear" w:color="auto" w:fill="FFFFFF"/>
+        </w:rPr>
+        <w:t>Uecker</w:t>
+      </w:r>
+      <w:proofErr w:type="spellEnd"/>
+      <w:r>
+        <w:rPr>
+          <w:rFonts w:ascii="Arial" w:hAnsi="Arial" w:cs="Arial"/>
+          <w:color w:val="222222"/>
+          <w:shd w:val="clear" w:color="auto" w:fill="FFFFFF"/>
+        </w:rPr>
+        <w:t>. "Mitigating the consequences of anchoring in auditor judgments."</w:t>
       </w:r>
       <w:r>
         <w:rPr>
@@ -4135,13 +4734,41 @@
       <w:r>
         <w:t xml:space="preserve"> </w:t>
       </w:r>
-      <w:r>
-        <w:rPr>
-          <w:rFonts w:ascii="Arial" w:hAnsi="Arial" w:cs="Arial"/>
-          <w:color w:val="222222"/>
-          <w:shd w:val="clear" w:color="auto" w:fill="FFFFFF"/>
-        </w:rPr>
-        <w:t>Bucchianeri, Grace W., and Julia A. Minson. "A homeowner's dilemma: Anchoring in residential real estate transactions."</w:t>
+      <w:proofErr w:type="spellStart"/>
+      <w:r>
+        <w:rPr>
+          <w:rFonts w:ascii="Arial" w:hAnsi="Arial" w:cs="Arial"/>
+          <w:color w:val="222222"/>
+          <w:shd w:val="clear" w:color="auto" w:fill="FFFFFF"/>
+        </w:rPr>
+        <w:t>Bucchianeri</w:t>
+      </w:r>
+      <w:proofErr w:type="spellEnd"/>
+      <w:r>
+        <w:rPr>
+          <w:rFonts w:ascii="Arial" w:hAnsi="Arial" w:cs="Arial"/>
+          <w:color w:val="222222"/>
+          <w:shd w:val="clear" w:color="auto" w:fill="FFFFFF"/>
+        </w:rPr>
+        <w:t xml:space="preserve">, Grace W., and Julia A. </w:t>
+      </w:r>
+      <w:proofErr w:type="spellStart"/>
+      <w:r>
+        <w:rPr>
+          <w:rFonts w:ascii="Arial" w:hAnsi="Arial" w:cs="Arial"/>
+          <w:color w:val="222222"/>
+          <w:shd w:val="clear" w:color="auto" w:fill="FFFFFF"/>
+        </w:rPr>
+        <w:t>Minson</w:t>
+      </w:r>
+      <w:proofErr w:type="spellEnd"/>
+      <w:r>
+        <w:rPr>
+          <w:rFonts w:ascii="Arial" w:hAnsi="Arial" w:cs="Arial"/>
+          <w:color w:val="222222"/>
+          <w:shd w:val="clear" w:color="auto" w:fill="FFFFFF"/>
+        </w:rPr>
+        <w:t>. "A homeowner's dilemma: Anchoring in residential real estate transactions."</w:t>
       </w:r>
       <w:r>
         <w:rPr>
@@ -4195,13 +4822,41 @@
       <w:r>
         <w:t xml:space="preserve"> </w:t>
       </w:r>
-      <w:r>
-        <w:rPr>
-          <w:rFonts w:ascii="Arial" w:hAnsi="Arial" w:cs="Arial"/>
-          <w:color w:val="222222"/>
-          <w:shd w:val="clear" w:color="auto" w:fill="FFFFFF"/>
-        </w:rPr>
-        <w:t>Mussweiler, Thomas. "Sentencing Under Uncertainty: Anchoring Effects in the Courtroom1."</w:t>
+      <w:proofErr w:type="spellStart"/>
+      <w:r>
+        <w:rPr>
+          <w:rFonts w:ascii="Arial" w:hAnsi="Arial" w:cs="Arial"/>
+          <w:color w:val="222222"/>
+          <w:shd w:val="clear" w:color="auto" w:fill="FFFFFF"/>
+        </w:rPr>
+        <w:t>Mussweiler</w:t>
+      </w:r>
+      <w:proofErr w:type="spellEnd"/>
+      <w:r>
+        <w:rPr>
+          <w:rFonts w:ascii="Arial" w:hAnsi="Arial" w:cs="Arial"/>
+          <w:color w:val="222222"/>
+          <w:shd w:val="clear" w:color="auto" w:fill="FFFFFF"/>
+        </w:rPr>
+        <w:t xml:space="preserve">, Thomas. "Sentencing </w:t>
+      </w:r>
+      <w:proofErr w:type="gramStart"/>
+      <w:r>
+        <w:rPr>
+          <w:rFonts w:ascii="Arial" w:hAnsi="Arial" w:cs="Arial"/>
+          <w:color w:val="222222"/>
+          <w:shd w:val="clear" w:color="auto" w:fill="FFFFFF"/>
+        </w:rPr>
+        <w:t>Under</w:t>
+      </w:r>
+      <w:proofErr w:type="gramEnd"/>
+      <w:r>
+        <w:rPr>
+          <w:rFonts w:ascii="Arial" w:hAnsi="Arial" w:cs="Arial"/>
+          <w:color w:val="222222"/>
+          <w:shd w:val="clear" w:color="auto" w:fill="FFFFFF"/>
+        </w:rPr>
+        <w:t xml:space="preserve"> Uncertainty: Anchoring Effects in the Courtroom1."</w:t>
       </w:r>
       <w:r>
         <w:rPr>
@@ -4315,13 +4970,41 @@
       <w:r>
         <w:t xml:space="preserve"> </w:t>
       </w:r>
-      <w:r>
-        <w:rPr>
-          <w:rFonts w:ascii="Arial" w:hAnsi="Arial" w:cs="Arial"/>
-          <w:color w:val="222222"/>
-          <w:shd w:val="clear" w:color="auto" w:fill="FFFFFF"/>
-        </w:rPr>
-        <w:t>Nianhang, Xu, and Wu Shinong. "A Study on Anchoring Effect for Non-tradable Share Reform of Listed Companies in China [J]."</w:t>
+      <w:proofErr w:type="spellStart"/>
+      <w:r>
+        <w:rPr>
+          <w:rFonts w:ascii="Arial" w:hAnsi="Arial" w:cs="Arial"/>
+          <w:color w:val="222222"/>
+          <w:shd w:val="clear" w:color="auto" w:fill="FFFFFF"/>
+        </w:rPr>
+        <w:t>Nianhang</w:t>
+      </w:r>
+      <w:proofErr w:type="spellEnd"/>
+      <w:r>
+        <w:rPr>
+          <w:rFonts w:ascii="Arial" w:hAnsi="Arial" w:cs="Arial"/>
+          <w:color w:val="222222"/>
+          <w:shd w:val="clear" w:color="auto" w:fill="FFFFFF"/>
+        </w:rPr>
+        <w:t xml:space="preserve">, Xu, and Wu </w:t>
+      </w:r>
+      <w:proofErr w:type="spellStart"/>
+      <w:r>
+        <w:rPr>
+          <w:rFonts w:ascii="Arial" w:hAnsi="Arial" w:cs="Arial"/>
+          <w:color w:val="222222"/>
+          <w:shd w:val="clear" w:color="auto" w:fill="FFFFFF"/>
+        </w:rPr>
+        <w:t>Shinong</w:t>
+      </w:r>
+      <w:proofErr w:type="spellEnd"/>
+      <w:r>
+        <w:rPr>
+          <w:rFonts w:ascii="Arial" w:hAnsi="Arial" w:cs="Arial"/>
+          <w:color w:val="222222"/>
+          <w:shd w:val="clear" w:color="auto" w:fill="FFFFFF"/>
+        </w:rPr>
+        <w:t>. "A Study on Anchoring Effect for Non-tradable Share Reform of Listed Companies in China [J]."</w:t>
       </w:r>
       <w:r>
         <w:rPr>
@@ -4391,13 +5074,41 @@
         </w:rPr>
         <w:t>‐</w:t>
       </w:r>
-      <w:r>
-        <w:rPr>
-          <w:rFonts w:ascii="Arial" w:hAnsi="Arial" w:cs="Arial"/>
-          <w:color w:val="222222"/>
-          <w:shd w:val="clear" w:color="auto" w:fill="FFFFFF"/>
-        </w:rPr>
-        <w:t>Reiley, David, et al. "Pennies from ebay: The determinants of price in online auctions*."</w:t>
+      <w:proofErr w:type="spellStart"/>
+      <w:r>
+        <w:rPr>
+          <w:rFonts w:ascii="Arial" w:hAnsi="Arial" w:cs="Arial"/>
+          <w:color w:val="222222"/>
+          <w:shd w:val="clear" w:color="auto" w:fill="FFFFFF"/>
+        </w:rPr>
+        <w:t>Reiley</w:t>
+      </w:r>
+      <w:proofErr w:type="spellEnd"/>
+      <w:r>
+        <w:rPr>
+          <w:rFonts w:ascii="Arial" w:hAnsi="Arial" w:cs="Arial"/>
+          <w:color w:val="222222"/>
+          <w:shd w:val="clear" w:color="auto" w:fill="FFFFFF"/>
+        </w:rPr>
+        <w:t xml:space="preserve">, David, et al. "Pennies from </w:t>
+      </w:r>
+      <w:proofErr w:type="spellStart"/>
+      <w:r>
+        <w:rPr>
+          <w:rFonts w:ascii="Arial" w:hAnsi="Arial" w:cs="Arial"/>
+          <w:color w:val="222222"/>
+          <w:shd w:val="clear" w:color="auto" w:fill="FFFFFF"/>
+        </w:rPr>
+        <w:t>ebay</w:t>
+      </w:r>
+      <w:proofErr w:type="spellEnd"/>
+      <w:r>
+        <w:rPr>
+          <w:rFonts w:ascii="Arial" w:hAnsi="Arial" w:cs="Arial"/>
+          <w:color w:val="222222"/>
+          <w:shd w:val="clear" w:color="auto" w:fill="FFFFFF"/>
+        </w:rPr>
+        <w:t>: The determinants of price in online auctions*."</w:t>
       </w:r>
       <w:r>
         <w:rPr>
@@ -4457,7 +5168,43 @@
           <w:color w:val="222222"/>
           <w:shd w:val="clear" w:color="auto" w:fill="FFFFFF"/>
         </w:rPr>
-        <w:t>Ku, Gillian, Adam D. Galinsky, and J. Keith Murnighan. "Starting low but ending high: A reversal of the anchoring effect in auctions."</w:t>
+        <w:t xml:space="preserve">Ku, Gillian, Adam D. </w:t>
+      </w:r>
+      <w:proofErr w:type="spellStart"/>
+      <w:r>
+        <w:rPr>
+          <w:rFonts w:ascii="Arial" w:hAnsi="Arial" w:cs="Arial"/>
+          <w:color w:val="222222"/>
+          <w:shd w:val="clear" w:color="auto" w:fill="FFFFFF"/>
+        </w:rPr>
+        <w:t>Galinsky</w:t>
+      </w:r>
+      <w:proofErr w:type="spellEnd"/>
+      <w:r>
+        <w:rPr>
+          <w:rFonts w:ascii="Arial" w:hAnsi="Arial" w:cs="Arial"/>
+          <w:color w:val="222222"/>
+          <w:shd w:val="clear" w:color="auto" w:fill="FFFFFF"/>
+        </w:rPr>
+        <w:t xml:space="preserve">, and J. Keith </w:t>
+      </w:r>
+      <w:proofErr w:type="spellStart"/>
+      <w:r>
+        <w:rPr>
+          <w:rFonts w:ascii="Arial" w:hAnsi="Arial" w:cs="Arial"/>
+          <w:color w:val="222222"/>
+          <w:shd w:val="clear" w:color="auto" w:fill="FFFFFF"/>
+        </w:rPr>
+        <w:t>Murnighan</w:t>
+      </w:r>
+      <w:proofErr w:type="spellEnd"/>
+      <w:r>
+        <w:rPr>
+          <w:rFonts w:ascii="Arial" w:hAnsi="Arial" w:cs="Arial"/>
+          <w:color w:val="222222"/>
+          <w:shd w:val="clear" w:color="auto" w:fill="FFFFFF"/>
+        </w:rPr>
+        <w:t>. "Starting low but ending high: A reversal of the anchoring effect in auctions."</w:t>
       </w:r>
       <w:r>
         <w:rPr>
@@ -4511,13 +5258,77 @@
       <w:r>
         <w:t xml:space="preserve"> </w:t>
       </w:r>
-      <w:r>
-        <w:rPr>
-          <w:rFonts w:ascii="Arial" w:hAnsi="Arial" w:cs="Arial"/>
-          <w:color w:val="222222"/>
-          <w:shd w:val="clear" w:color="auto" w:fill="FFFFFF"/>
-        </w:rPr>
-        <w:t>Ariely, Dan, George Loewenstein, and Drazen Prelec. "Tom Sawyer and the construction of value."</w:t>
+      <w:proofErr w:type="spellStart"/>
+      <w:r>
+        <w:rPr>
+          <w:rFonts w:ascii="Arial" w:hAnsi="Arial" w:cs="Arial"/>
+          <w:color w:val="222222"/>
+          <w:shd w:val="clear" w:color="auto" w:fill="FFFFFF"/>
+        </w:rPr>
+        <w:t>Ariely</w:t>
+      </w:r>
+      <w:proofErr w:type="spellEnd"/>
+      <w:r>
+        <w:rPr>
+          <w:rFonts w:ascii="Arial" w:hAnsi="Arial" w:cs="Arial"/>
+          <w:color w:val="222222"/>
+          <w:shd w:val="clear" w:color="auto" w:fill="FFFFFF"/>
+        </w:rPr>
+        <w:t xml:space="preserve">, Dan, George </w:t>
+      </w:r>
+      <w:proofErr w:type="spellStart"/>
+      <w:r>
+        <w:rPr>
+          <w:rFonts w:ascii="Arial" w:hAnsi="Arial" w:cs="Arial"/>
+          <w:color w:val="222222"/>
+          <w:shd w:val="clear" w:color="auto" w:fill="FFFFFF"/>
+        </w:rPr>
+        <w:t>Loewenstein</w:t>
+      </w:r>
+      <w:proofErr w:type="spellEnd"/>
+      <w:r>
+        <w:rPr>
+          <w:rFonts w:ascii="Arial" w:hAnsi="Arial" w:cs="Arial"/>
+          <w:color w:val="222222"/>
+          <w:shd w:val="clear" w:color="auto" w:fill="FFFFFF"/>
+        </w:rPr>
+        <w:t xml:space="preserve">, and </w:t>
+      </w:r>
+      <w:proofErr w:type="spellStart"/>
+      <w:r>
+        <w:rPr>
+          <w:rFonts w:ascii="Arial" w:hAnsi="Arial" w:cs="Arial"/>
+          <w:color w:val="222222"/>
+          <w:shd w:val="clear" w:color="auto" w:fill="FFFFFF"/>
+        </w:rPr>
+        <w:t>Drazen</w:t>
+      </w:r>
+      <w:proofErr w:type="spellEnd"/>
+      <w:r>
+        <w:rPr>
+          <w:rFonts w:ascii="Arial" w:hAnsi="Arial" w:cs="Arial"/>
+          <w:color w:val="222222"/>
+          <w:shd w:val="clear" w:color="auto" w:fill="FFFFFF"/>
+        </w:rPr>
+        <w:t xml:space="preserve"> </w:t>
+      </w:r>
+      <w:proofErr w:type="spellStart"/>
+      <w:r>
+        <w:rPr>
+          <w:rFonts w:ascii="Arial" w:hAnsi="Arial" w:cs="Arial"/>
+          <w:color w:val="222222"/>
+          <w:shd w:val="clear" w:color="auto" w:fill="FFFFFF"/>
+        </w:rPr>
+        <w:t>Prelec</w:t>
+      </w:r>
+      <w:proofErr w:type="spellEnd"/>
+      <w:r>
+        <w:rPr>
+          <w:rFonts w:ascii="Arial" w:hAnsi="Arial" w:cs="Arial"/>
+          <w:color w:val="222222"/>
+          <w:shd w:val="clear" w:color="auto" w:fill="FFFFFF"/>
+        </w:rPr>
+        <w:t>. "Tom Sawyer and the construction of value."</w:t>
       </w:r>
       <w:r>
         <w:rPr>
@@ -4571,13 +5382,23 @@
       <w:r>
         <w:t xml:space="preserve"> </w:t>
       </w:r>
-      <w:r>
-        <w:rPr>
-          <w:rFonts w:ascii="Arial" w:hAnsi="Arial" w:cs="Arial"/>
-          <w:color w:val="222222"/>
-          <w:shd w:val="clear" w:color="auto" w:fill="FFFFFF"/>
-        </w:rPr>
-        <w:t>Wolk, Agnieszka, and Martin Spann. "The effects of reference prices on bidding behavior in interactive pricing mechanisms."</w:t>
+      <w:proofErr w:type="spellStart"/>
+      <w:r>
+        <w:rPr>
+          <w:rFonts w:ascii="Arial" w:hAnsi="Arial" w:cs="Arial"/>
+          <w:color w:val="222222"/>
+          <w:shd w:val="clear" w:color="auto" w:fill="FFFFFF"/>
+        </w:rPr>
+        <w:t>Wolk</w:t>
+      </w:r>
+      <w:proofErr w:type="spellEnd"/>
+      <w:r>
+        <w:rPr>
+          <w:rFonts w:ascii="Arial" w:hAnsi="Arial" w:cs="Arial"/>
+          <w:color w:val="222222"/>
+          <w:shd w:val="clear" w:color="auto" w:fill="FFFFFF"/>
+        </w:rPr>
+        <w:t>, Agnieszka, and Martin Spann. "The effects of reference prices on bidding behavior in interactive pricing mechanisms."</w:t>
       </w:r>
       <w:r>
         <w:rPr>
@@ -4631,13 +5452,41 @@
       <w:r>
         <w:t xml:space="preserve"> </w:t>
       </w:r>
-      <w:r>
-        <w:rPr>
-          <w:rFonts w:ascii="Arial" w:hAnsi="Arial" w:cs="Arial"/>
-          <w:color w:val="222222"/>
-          <w:shd w:val="clear" w:color="auto" w:fill="FFFFFF"/>
-        </w:rPr>
-        <w:t>Beggs, Alan, and Kathryn Graddy. "Testing for reference dependence: An application to the art market." (2005).</w:t>
+      <w:proofErr w:type="spellStart"/>
+      <w:r>
+        <w:rPr>
+          <w:rFonts w:ascii="Arial" w:hAnsi="Arial" w:cs="Arial"/>
+          <w:color w:val="222222"/>
+          <w:shd w:val="clear" w:color="auto" w:fill="FFFFFF"/>
+        </w:rPr>
+        <w:t>Beggs</w:t>
+      </w:r>
+      <w:proofErr w:type="spellEnd"/>
+      <w:r>
+        <w:rPr>
+          <w:rFonts w:ascii="Arial" w:hAnsi="Arial" w:cs="Arial"/>
+          <w:color w:val="222222"/>
+          <w:shd w:val="clear" w:color="auto" w:fill="FFFFFF"/>
+        </w:rPr>
+        <w:t xml:space="preserve">, Alan, and Kathryn </w:t>
+      </w:r>
+      <w:proofErr w:type="spellStart"/>
+      <w:r>
+        <w:rPr>
+          <w:rFonts w:ascii="Arial" w:hAnsi="Arial" w:cs="Arial"/>
+          <w:color w:val="222222"/>
+          <w:shd w:val="clear" w:color="auto" w:fill="FFFFFF"/>
+        </w:rPr>
+        <w:t>Graddy</w:t>
+      </w:r>
+      <w:proofErr w:type="spellEnd"/>
+      <w:r>
+        <w:rPr>
+          <w:rFonts w:ascii="Arial" w:hAnsi="Arial" w:cs="Arial"/>
+          <w:color w:val="222222"/>
+          <w:shd w:val="clear" w:color="auto" w:fill="FFFFFF"/>
+        </w:rPr>
+        <w:t>. "Testing for reference dependence: An application to the art market." (2005).</w:t>
       </w:r>
     </w:p>
   </w:footnote>
@@ -4671,13 +5520,41 @@
       <w:r>
         <w:t xml:space="preserve"> </w:t>
       </w:r>
-      <w:r>
-        <w:rPr>
-          <w:rFonts w:ascii="Arial" w:hAnsi="Arial" w:cs="Arial"/>
-          <w:color w:val="222222"/>
-          <w:shd w:val="clear" w:color="auto" w:fill="FFFFFF"/>
-        </w:rPr>
-        <w:t>Beggs, Alan, and Kathryn Graddy. "Testing for reference dependence: An application to the art market." (2005).</w:t>
+      <w:proofErr w:type="spellStart"/>
+      <w:r>
+        <w:rPr>
+          <w:rFonts w:ascii="Arial" w:hAnsi="Arial" w:cs="Arial"/>
+          <w:color w:val="222222"/>
+          <w:shd w:val="clear" w:color="auto" w:fill="FFFFFF"/>
+        </w:rPr>
+        <w:t>Beggs</w:t>
+      </w:r>
+      <w:proofErr w:type="spellEnd"/>
+      <w:r>
+        <w:rPr>
+          <w:rFonts w:ascii="Arial" w:hAnsi="Arial" w:cs="Arial"/>
+          <w:color w:val="222222"/>
+          <w:shd w:val="clear" w:color="auto" w:fill="FFFFFF"/>
+        </w:rPr>
+        <w:t xml:space="preserve">, Alan, and Kathryn </w:t>
+      </w:r>
+      <w:proofErr w:type="spellStart"/>
+      <w:r>
+        <w:rPr>
+          <w:rFonts w:ascii="Arial" w:hAnsi="Arial" w:cs="Arial"/>
+          <w:color w:val="222222"/>
+          <w:shd w:val="clear" w:color="auto" w:fill="FFFFFF"/>
+        </w:rPr>
+        <w:t>Graddy</w:t>
+      </w:r>
+      <w:proofErr w:type="spellEnd"/>
+      <w:r>
+        <w:rPr>
+          <w:rFonts w:ascii="Arial" w:hAnsi="Arial" w:cs="Arial"/>
+          <w:color w:val="222222"/>
+          <w:shd w:val="clear" w:color="auto" w:fill="FFFFFF"/>
+        </w:rPr>
+        <w:t>. "Testing for reference dependence: An application to the art market." (2005).</w:t>
       </w:r>
     </w:p>
   </w:footnote>
@@ -4732,13 +5609,41 @@
       <w:r>
         <w:t xml:space="preserve"> </w:t>
       </w:r>
-      <w:r>
-        <w:rPr>
-          <w:rFonts w:ascii="Arial" w:hAnsi="Arial" w:cs="Arial"/>
-          <w:color w:val="222222"/>
-          <w:shd w:val="clear" w:color="auto" w:fill="FFFFFF"/>
-        </w:rPr>
-        <w:t>Beggs, Alan, and Kathryn Graddy. "Anchoring effects: Evidence from art auctions."</w:t>
+      <w:proofErr w:type="spellStart"/>
+      <w:r>
+        <w:rPr>
+          <w:rFonts w:ascii="Arial" w:hAnsi="Arial" w:cs="Arial"/>
+          <w:color w:val="222222"/>
+          <w:shd w:val="clear" w:color="auto" w:fill="FFFFFF"/>
+        </w:rPr>
+        <w:t>Beggs</w:t>
+      </w:r>
+      <w:proofErr w:type="spellEnd"/>
+      <w:r>
+        <w:rPr>
+          <w:rFonts w:ascii="Arial" w:hAnsi="Arial" w:cs="Arial"/>
+          <w:color w:val="222222"/>
+          <w:shd w:val="clear" w:color="auto" w:fill="FFFFFF"/>
+        </w:rPr>
+        <w:t xml:space="preserve">, Alan, and Kathryn </w:t>
+      </w:r>
+      <w:proofErr w:type="spellStart"/>
+      <w:r>
+        <w:rPr>
+          <w:rFonts w:ascii="Arial" w:hAnsi="Arial" w:cs="Arial"/>
+          <w:color w:val="222222"/>
+          <w:shd w:val="clear" w:color="auto" w:fill="FFFFFF"/>
+        </w:rPr>
+        <w:t>Graddy</w:t>
+      </w:r>
+      <w:proofErr w:type="spellEnd"/>
+      <w:r>
+        <w:rPr>
+          <w:rFonts w:ascii="Arial" w:hAnsi="Arial" w:cs="Arial"/>
+          <w:color w:val="222222"/>
+          <w:shd w:val="clear" w:color="auto" w:fill="FFFFFF"/>
+        </w:rPr>
+        <w:t>. "Anchoring effects: Evidence from art auctions."</w:t>
       </w:r>
       <w:r>
         <w:rPr>
@@ -4798,7 +5703,25 @@
           <w:color w:val="222222"/>
           <w:shd w:val="clear" w:color="auto" w:fill="FFFFFF"/>
         </w:rPr>
-        <w:t>Leung, Tin Cheuk, and Kwok Ping Tsang. "Anchoring and loss aversion in the housing market: implications on price dynamics."</w:t>
+        <w:t xml:space="preserve">Leung, Tin </w:t>
+      </w:r>
+      <w:proofErr w:type="spellStart"/>
+      <w:r>
+        <w:rPr>
+          <w:rFonts w:ascii="Arial" w:hAnsi="Arial" w:cs="Arial"/>
+          <w:color w:val="222222"/>
+          <w:shd w:val="clear" w:color="auto" w:fill="FFFFFF"/>
+        </w:rPr>
+        <w:t>Cheuk</w:t>
+      </w:r>
+      <w:proofErr w:type="spellEnd"/>
+      <w:r>
+        <w:rPr>
+          <w:rFonts w:ascii="Arial" w:hAnsi="Arial" w:cs="Arial"/>
+          <w:color w:val="222222"/>
+          <w:shd w:val="clear" w:color="auto" w:fill="FFFFFF"/>
+        </w:rPr>
+        <w:t>, and Kwok Ping Tsang. "Anchoring and loss aversion in the housing market: implications on price dynamics."</w:t>
       </w:r>
       <w:r>
         <w:rPr>
@@ -4858,7 +5781,25 @@
           <w:color w:val="222222"/>
           <w:shd w:val="clear" w:color="auto" w:fill="FFFFFF"/>
         </w:rPr>
-        <w:t>Mei, J., et al. "Loss Aversion? What Loss Aversion? Some Suprising Evidence from the Art Market."</w:t>
+        <w:t xml:space="preserve">Mei, J., et al. "Loss Aversion? What Loss Aversion? Some </w:t>
+      </w:r>
+      <w:proofErr w:type="spellStart"/>
+      <w:r>
+        <w:rPr>
+          <w:rFonts w:ascii="Arial" w:hAnsi="Arial" w:cs="Arial"/>
+          <w:color w:val="222222"/>
+          <w:shd w:val="clear" w:color="auto" w:fill="FFFFFF"/>
+        </w:rPr>
+        <w:t>Suprising</w:t>
+      </w:r>
+      <w:proofErr w:type="spellEnd"/>
+      <w:r>
+        <w:rPr>
+          <w:rFonts w:ascii="Arial" w:hAnsi="Arial" w:cs="Arial"/>
+          <w:color w:val="222222"/>
+          <w:shd w:val="clear" w:color="auto" w:fill="FFFFFF"/>
+        </w:rPr>
+        <w:t xml:space="preserve"> Evidence from the Art Market."</w:t>
       </w:r>
       <w:r>
         <w:rPr>
@@ -4903,13 +5844,23 @@
       <w:r>
         <w:t xml:space="preserve"> </w:t>
       </w:r>
-      <w:r>
-        <w:rPr>
-          <w:rFonts w:ascii="Arial" w:hAnsi="Arial" w:cs="Arial"/>
-          <w:color w:val="222222"/>
-          <w:shd w:val="clear" w:color="auto" w:fill="FFFFFF"/>
-        </w:rPr>
-        <w:t>Graddy, Kathryn, et al. "Anchoring or loss aversion? Empirical evidence from art auctions." (2014).</w:t>
+      <w:proofErr w:type="spellStart"/>
+      <w:r>
+        <w:rPr>
+          <w:rFonts w:ascii="Arial" w:hAnsi="Arial" w:cs="Arial"/>
+          <w:color w:val="222222"/>
+          <w:shd w:val="clear" w:color="auto" w:fill="FFFFFF"/>
+        </w:rPr>
+        <w:t>Graddy</w:t>
+      </w:r>
+      <w:proofErr w:type="spellEnd"/>
+      <w:r>
+        <w:rPr>
+          <w:rFonts w:ascii="Arial" w:hAnsi="Arial" w:cs="Arial"/>
+          <w:color w:val="222222"/>
+          <w:shd w:val="clear" w:color="auto" w:fill="FFFFFF"/>
+        </w:rPr>
+        <w:t>, Kathryn, et al. "Anchoring or loss aversion? Empirical evidence from art auctions." (2014).</w:t>
       </w:r>
     </w:p>
   </w:footnote>
@@ -4933,7 +5884,43 @@
           <w:color w:val="222222"/>
           <w:shd w:val="clear" w:color="auto" w:fill="FFFFFF"/>
         </w:rPr>
-        <w:t>Bruno, Brunella, and Giacomo Nocera. "Investing in art: The informational content of Italian painting pre-sale estimates."</w:t>
+        <w:t xml:space="preserve">Bruno, </w:t>
+      </w:r>
+      <w:proofErr w:type="spellStart"/>
+      <w:r>
+        <w:rPr>
+          <w:rFonts w:ascii="Arial" w:hAnsi="Arial" w:cs="Arial"/>
+          <w:color w:val="222222"/>
+          <w:shd w:val="clear" w:color="auto" w:fill="FFFFFF"/>
+        </w:rPr>
+        <w:t>Brunella</w:t>
+      </w:r>
+      <w:proofErr w:type="spellEnd"/>
+      <w:r>
+        <w:rPr>
+          <w:rFonts w:ascii="Arial" w:hAnsi="Arial" w:cs="Arial"/>
+          <w:color w:val="222222"/>
+          <w:shd w:val="clear" w:color="auto" w:fill="FFFFFF"/>
+        </w:rPr>
+        <w:t xml:space="preserve">, and Giacomo </w:t>
+      </w:r>
+      <w:proofErr w:type="spellStart"/>
+      <w:r>
+        <w:rPr>
+          <w:rFonts w:ascii="Arial" w:hAnsi="Arial" w:cs="Arial"/>
+          <w:color w:val="222222"/>
+          <w:shd w:val="clear" w:color="auto" w:fill="FFFFFF"/>
+        </w:rPr>
+        <w:t>Nocera</w:t>
+      </w:r>
+      <w:proofErr w:type="spellEnd"/>
+      <w:r>
+        <w:rPr>
+          <w:rFonts w:ascii="Arial" w:hAnsi="Arial" w:cs="Arial"/>
+          <w:color w:val="222222"/>
+          <w:shd w:val="clear" w:color="auto" w:fill="FFFFFF"/>
+        </w:rPr>
+        <w:t>. "Investing in art: The informational content of Italian painting pre-sale estimates."</w:t>
       </w:r>
       <w:r>
         <w:rPr>
@@ -5082,13 +6069,41 @@
       <w:r>
         <w:t xml:space="preserve"> </w:t>
       </w:r>
-      <w:r>
-        <w:rPr>
-          <w:rFonts w:ascii="Arial" w:hAnsi="Arial" w:cs="Arial"/>
-          <w:color w:val="222222"/>
-          <w:shd w:val="clear" w:color="auto" w:fill="FFFFFF"/>
-        </w:rPr>
-        <w:t>Beggs, Alan, and Kathryn Graddy. "Failure to meet the reserve price: The impact on returns to art."</w:t>
+      <w:proofErr w:type="spellStart"/>
+      <w:r>
+        <w:rPr>
+          <w:rFonts w:ascii="Arial" w:hAnsi="Arial" w:cs="Arial"/>
+          <w:color w:val="222222"/>
+          <w:shd w:val="clear" w:color="auto" w:fill="FFFFFF"/>
+        </w:rPr>
+        <w:t>Beggs</w:t>
+      </w:r>
+      <w:proofErr w:type="spellEnd"/>
+      <w:r>
+        <w:rPr>
+          <w:rFonts w:ascii="Arial" w:hAnsi="Arial" w:cs="Arial"/>
+          <w:color w:val="222222"/>
+          <w:shd w:val="clear" w:color="auto" w:fill="FFFFFF"/>
+        </w:rPr>
+        <w:t xml:space="preserve">, Alan, and Kathryn </w:t>
+      </w:r>
+      <w:proofErr w:type="spellStart"/>
+      <w:r>
+        <w:rPr>
+          <w:rFonts w:ascii="Arial" w:hAnsi="Arial" w:cs="Arial"/>
+          <w:color w:val="222222"/>
+          <w:shd w:val="clear" w:color="auto" w:fill="FFFFFF"/>
+        </w:rPr>
+        <w:t>Graddy</w:t>
+      </w:r>
+      <w:proofErr w:type="spellEnd"/>
+      <w:r>
+        <w:rPr>
+          <w:rFonts w:ascii="Arial" w:hAnsi="Arial" w:cs="Arial"/>
+          <w:color w:val="222222"/>
+          <w:shd w:val="clear" w:color="auto" w:fill="FFFFFF"/>
+        </w:rPr>
+        <w:t>. "Failure to meet the reserve price: The impact on returns to art."</w:t>
       </w:r>
       <w:r>
         <w:rPr>
@@ -5148,7 +6163,25 @@
           <w:color w:val="222222"/>
           <w:shd w:val="clear" w:color="auto" w:fill="FFFFFF"/>
         </w:rPr>
-        <w:t>Canals-Cerdá, José J. "The value of a good reputation online: an application to art auctions."</w:t>
+        <w:t>Canals-</w:t>
+      </w:r>
+      <w:proofErr w:type="spellStart"/>
+      <w:r>
+        <w:rPr>
+          <w:rFonts w:ascii="Arial" w:hAnsi="Arial" w:cs="Arial"/>
+          <w:color w:val="222222"/>
+          <w:shd w:val="clear" w:color="auto" w:fill="FFFFFF"/>
+        </w:rPr>
+        <w:t>Cerdá</w:t>
+      </w:r>
+      <w:proofErr w:type="spellEnd"/>
+      <w:r>
+        <w:rPr>
+          <w:rFonts w:ascii="Arial" w:hAnsi="Arial" w:cs="Arial"/>
+          <w:color w:val="222222"/>
+          <w:shd w:val="clear" w:color="auto" w:fill="FFFFFF"/>
+        </w:rPr>
+        <w:t>, José J. "The value of a good reputation online: an application to art auctions."</w:t>
       </w:r>
       <w:r>
         <w:rPr>
@@ -5202,13 +6235,59 @@
       <w:r>
         <w:t xml:space="preserve"> </w:t>
       </w:r>
-      <w:r>
-        <w:rPr>
-          <w:rFonts w:ascii="Arial" w:hAnsi="Arial" w:cs="Arial"/>
-          <w:color w:val="222222"/>
-          <w:shd w:val="clear" w:color="auto" w:fill="FFFFFF"/>
-        </w:rPr>
-        <w:t>Pénasse, Julien, Luc Renneboog, and Christophe Spaenjers. "Sentiment and art prices."</w:t>
+      <w:proofErr w:type="spellStart"/>
+      <w:r>
+        <w:rPr>
+          <w:rFonts w:ascii="Arial" w:hAnsi="Arial" w:cs="Arial"/>
+          <w:color w:val="222222"/>
+          <w:shd w:val="clear" w:color="auto" w:fill="FFFFFF"/>
+        </w:rPr>
+        <w:t>Pénasse</w:t>
+      </w:r>
+      <w:proofErr w:type="spellEnd"/>
+      <w:r>
+        <w:rPr>
+          <w:rFonts w:ascii="Arial" w:hAnsi="Arial" w:cs="Arial"/>
+          <w:color w:val="222222"/>
+          <w:shd w:val="clear" w:color="auto" w:fill="FFFFFF"/>
+        </w:rPr>
+        <w:t xml:space="preserve">, Julien, Luc </w:t>
+      </w:r>
+      <w:proofErr w:type="spellStart"/>
+      <w:r>
+        <w:rPr>
+          <w:rFonts w:ascii="Arial" w:hAnsi="Arial" w:cs="Arial"/>
+          <w:color w:val="222222"/>
+          <w:shd w:val="clear" w:color="auto" w:fill="FFFFFF"/>
+        </w:rPr>
+        <w:t>Renneboog</w:t>
+      </w:r>
+      <w:proofErr w:type="spellEnd"/>
+      <w:r>
+        <w:rPr>
+          <w:rFonts w:ascii="Arial" w:hAnsi="Arial" w:cs="Arial"/>
+          <w:color w:val="222222"/>
+          <w:shd w:val="clear" w:color="auto" w:fill="FFFFFF"/>
+        </w:rPr>
+        <w:t xml:space="preserve">, and Christophe </w:t>
+      </w:r>
+      <w:proofErr w:type="spellStart"/>
+      <w:r>
+        <w:rPr>
+          <w:rFonts w:ascii="Arial" w:hAnsi="Arial" w:cs="Arial"/>
+          <w:color w:val="222222"/>
+          <w:shd w:val="clear" w:color="auto" w:fill="FFFFFF"/>
+        </w:rPr>
+        <w:t>Spaenjers</w:t>
+      </w:r>
+      <w:proofErr w:type="spellEnd"/>
+      <w:r>
+        <w:rPr>
+          <w:rFonts w:ascii="Arial" w:hAnsi="Arial" w:cs="Arial"/>
+          <w:color w:val="222222"/>
+          <w:shd w:val="clear" w:color="auto" w:fill="FFFFFF"/>
+        </w:rPr>
+        <w:t>. "Sentiment and art prices."</w:t>
       </w:r>
       <w:r>
         <w:rPr>
@@ -5268,7 +6347,97 @@
           <w:color w:val="222222"/>
           <w:shd w:val="clear" w:color="auto" w:fill="FFFFFF"/>
         </w:rPr>
-        <w:t>De Silva, Dakshina G., Rachel AJ Pownall, and Leonard Wolk. "Does the sun ‘shine’on art prices?."</w:t>
+        <w:t xml:space="preserve">De Silva, </w:t>
+      </w:r>
+      <w:proofErr w:type="spellStart"/>
+      <w:r>
+        <w:rPr>
+          <w:rFonts w:ascii="Arial" w:hAnsi="Arial" w:cs="Arial"/>
+          <w:color w:val="222222"/>
+          <w:shd w:val="clear" w:color="auto" w:fill="FFFFFF"/>
+        </w:rPr>
+        <w:t>Dakshina</w:t>
+      </w:r>
+      <w:proofErr w:type="spellEnd"/>
+      <w:r>
+        <w:rPr>
+          <w:rFonts w:ascii="Arial" w:hAnsi="Arial" w:cs="Arial"/>
+          <w:color w:val="222222"/>
+          <w:shd w:val="clear" w:color="auto" w:fill="FFFFFF"/>
+        </w:rPr>
+        <w:t xml:space="preserve"> G., Rachel AJ </w:t>
+      </w:r>
+      <w:proofErr w:type="spellStart"/>
+      <w:r>
+        <w:rPr>
+          <w:rFonts w:ascii="Arial" w:hAnsi="Arial" w:cs="Arial"/>
+          <w:color w:val="222222"/>
+          <w:shd w:val="clear" w:color="auto" w:fill="FFFFFF"/>
+        </w:rPr>
+        <w:t>Pownall</w:t>
+      </w:r>
+      <w:proofErr w:type="spellEnd"/>
+      <w:r>
+        <w:rPr>
+          <w:rFonts w:ascii="Arial" w:hAnsi="Arial" w:cs="Arial"/>
+          <w:color w:val="222222"/>
+          <w:shd w:val="clear" w:color="auto" w:fill="FFFFFF"/>
+        </w:rPr>
+        <w:t xml:space="preserve">, and Leonard </w:t>
+      </w:r>
+      <w:proofErr w:type="spellStart"/>
+      <w:r>
+        <w:rPr>
+          <w:rFonts w:ascii="Arial" w:hAnsi="Arial" w:cs="Arial"/>
+          <w:color w:val="222222"/>
+          <w:shd w:val="clear" w:color="auto" w:fill="FFFFFF"/>
+        </w:rPr>
+        <w:t>Wolk</w:t>
+      </w:r>
+      <w:proofErr w:type="spellEnd"/>
+      <w:r>
+        <w:rPr>
+          <w:rFonts w:ascii="Arial" w:hAnsi="Arial" w:cs="Arial"/>
+          <w:color w:val="222222"/>
+          <w:shd w:val="clear" w:color="auto" w:fill="FFFFFF"/>
+        </w:rPr>
+        <w:t>. "Does the sun ‘</w:t>
+      </w:r>
+      <w:proofErr w:type="spellStart"/>
+      <w:r>
+        <w:rPr>
+          <w:rFonts w:ascii="Arial" w:hAnsi="Arial" w:cs="Arial"/>
+          <w:color w:val="222222"/>
+          <w:shd w:val="clear" w:color="auto" w:fill="FFFFFF"/>
+        </w:rPr>
+        <w:t>shine’on</w:t>
+      </w:r>
+      <w:proofErr w:type="spellEnd"/>
+      <w:r>
+        <w:rPr>
+          <w:rFonts w:ascii="Arial" w:hAnsi="Arial" w:cs="Arial"/>
+          <w:color w:val="222222"/>
+          <w:shd w:val="clear" w:color="auto" w:fill="FFFFFF"/>
+        </w:rPr>
+        <w:t xml:space="preserve"> art prices</w:t>
+      </w:r>
+      <w:proofErr w:type="gramStart"/>
+      <w:r>
+        <w:rPr>
+          <w:rFonts w:ascii="Arial" w:hAnsi="Arial" w:cs="Arial"/>
+          <w:color w:val="222222"/>
+          <w:shd w:val="clear" w:color="auto" w:fill="FFFFFF"/>
+        </w:rPr>
+        <w:t>?.</w:t>
+      </w:r>
+      <w:proofErr w:type="gramEnd"/>
+      <w:r>
+        <w:rPr>
+          <w:rFonts w:ascii="Arial" w:hAnsi="Arial" w:cs="Arial"/>
+          <w:color w:val="222222"/>
+          <w:shd w:val="clear" w:color="auto" w:fill="FFFFFF"/>
+        </w:rPr>
+        <w:t>"</w:t>
       </w:r>
       <w:r>
         <w:rPr>
@@ -5316,8 +6485,13 @@
       <w:r>
         <w:t xml:space="preserve">See </w:t>
       </w:r>
-      <w:r>
-        <w:t xml:space="preserve">Graddy et al. (2014); </w:t>
+      <w:proofErr w:type="spellStart"/>
+      <w:r>
+        <w:t>Graddy</w:t>
+      </w:r>
+      <w:proofErr w:type="spellEnd"/>
+      <w:r>
+        <w:t xml:space="preserve"> et al. (2014); </w:t>
       </w:r>
       <w:r>
         <w:t>Hong et al. (2015).</w:t>
@@ -5339,7 +6513,23 @@
         <w:t xml:space="preserve"> See Table 1 and 2 – sample means </w:t>
       </w:r>
       <w:r>
-        <w:t>– in Beggs &amp; Graddy (2009).</w:t>
+        <w:t xml:space="preserve">– in </w:t>
+      </w:r>
+      <w:proofErr w:type="spellStart"/>
+      <w:r>
+        <w:t>Beggs</w:t>
+      </w:r>
+      <w:proofErr w:type="spellEnd"/>
+      <w:r>
+        <w:t xml:space="preserve"> &amp; </w:t>
+      </w:r>
+      <w:proofErr w:type="spellStart"/>
+      <w:r>
+        <w:t>Graddy</w:t>
+      </w:r>
+      <w:proofErr w:type="spellEnd"/>
+      <w:r>
+        <w:t xml:space="preserve"> (2009).</w:t>
       </w:r>
     </w:p>
   </w:footnote>
@@ -6193,7 +7383,7 @@
 </file>
 
 <file path=customXml/itemProps1.xml><?xml version="1.0" encoding="utf-8"?>
-<ds:datastoreItem xmlns:ds="http://schemas.openxmlformats.org/officeDocument/2006/customXml" ds:itemID="{B83F5395-E6C1-4D56-9FAC-0317AC69FBFE}">
+<ds:datastoreItem xmlns:ds="http://schemas.openxmlformats.org/officeDocument/2006/customXml" ds:itemID="{AD4A13BD-D687-4417-A42C-44815265C707}">
   <ds:schemaRefs>
     <ds:schemaRef ds:uri="http://schemas.openxmlformats.org/officeDocument/2006/bibliography"/>
   </ds:schemaRefs>

</xml_diff>